<commit_message>
removed pedersen references and added granfeldt to in text reference and removed extra reference section and moved them into main reference section by alphabetical order
</commit_message>
<xml_diff>
--- a/chapter/Ch38_Leukemias_full text_linet-martha__20160503_WL.docx
+++ b/chapter/Ch38_Leukemias_full text_linet-martha__20160503_WL.docx
@@ -252,7 +252,13 @@
         <w:rPr>
           <w:color w:val="000000"/>
         </w:rPr>
-        <w:t>313</w:t>
+        <w:t>31</w:t>
+      </w:r>
+      <w:r>
+        <w:rPr>
+          <w:color w:val="000000"/>
+        </w:rPr>
+        <w:t>8</w:t>
       </w:r>
       <w:r>
         <w:tab/>
@@ -341,6 +347,8 @@
       <w:r>
         <w:t>)</w:t>
       </w:r>
+      <w:bookmarkStart w:id="0" w:name="_GoBack"/>
+      <w:bookmarkEnd w:id="0"/>
     </w:p>
     <w:p>
       <w:pPr>
@@ -4998,7 +5006,7 @@
         <w:t xml:space="preserve"> occurs as a consequence of acquired genetic alterations in the hematopoietic stem cell and progenitor cell involving multiple </w:t>
       </w:r>
       <w:r>
-        <w:t xml:space="preserve">pathways (Pedersen-Bjergaard J et al Leukemia 2006).  In comparison with </w:t>
+        <w:t xml:space="preserve">pathways.  In comparison with </w:t>
       </w:r>
       <w:r>
         <w:rPr>
@@ -5055,7 +5063,7 @@
           <w:rFonts w:eastAsiaTheme="minorHAnsi"/>
           <w:color w:val="231F20"/>
         </w:rPr>
-        <w:t xml:space="preserve">  Cytogenetic assessment is important since favorable, intermediate, and </w:t>
+        <w:t xml:space="preserve">  Cytogenetic assessment is important since favorable, intermediate, and unfavorable karyotypes have been related to </w:t>
       </w:r>
       <w:r>
         <w:rPr>
@@ -5063,7 +5071,7 @@
           <w:color w:val="231F20"/>
         </w:rPr>
         <w:lastRenderedPageBreak/>
-        <w:t xml:space="preserve">unfavorable karyotypes have been related to prognosis, </w:t>
+        <w:t xml:space="preserve">prognosis, </w:t>
       </w:r>
       <w:r>
         <w:rPr>
@@ -5186,6 +5194,13 @@
           <w:color w:val="231F20"/>
         </w:rPr>
         <w:t xml:space="preserve"> (</w:t>
+      </w:r>
+      <w:r>
+        <w:rPr>
+          <w:rFonts w:eastAsiaTheme="minorHAnsi"/>
+          <w:color w:val="231F20"/>
+        </w:rPr>
+        <w:t xml:space="preserve">Granfeldt </w:t>
       </w:r>
       <w:r>
         <w:rPr>
@@ -5408,23 +5423,23 @@
         <w:t>F</w:t>
       </w:r>
       <w:r>
-        <w:t xml:space="preserve"> mutation substantially facilitated the diagnosis of the myeloproliferative disorders </w:t>
+        <w:t xml:space="preserve"> mutation substantially facilitated the diagnosis of the myeloproliferative disorders (James </w:t>
+      </w:r>
+      <w:r>
+        <w:t xml:space="preserve">et al, </w:t>
+      </w:r>
+      <w:r>
+        <w:t xml:space="preserve">2005; Kralovics </w:t>
+      </w:r>
+      <w:r>
+        <w:t xml:space="preserve">et al, </w:t>
+      </w:r>
+      <w:r>
+        <w:t xml:space="preserve">2005).  Janus kinase  2 (JAK2) is a cytoplasmic tyrosine </w:t>
       </w:r>
       <w:r>
         <w:lastRenderedPageBreak/>
-        <w:t xml:space="preserve">(James </w:t>
-      </w:r>
-      <w:r>
-        <w:t xml:space="preserve">et al, </w:t>
-      </w:r>
-      <w:r>
-        <w:t xml:space="preserve">2005; Kralovics </w:t>
-      </w:r>
-      <w:r>
-        <w:t xml:space="preserve">et al, </w:t>
-      </w:r>
-      <w:r>
-        <w:t xml:space="preserve">2005).  Janus kinase  2 (JAK2) is a cytoplasmic tyrosine kinase that is integral for signaling by the receptors for erythropoietin, thrombopoietin, granulocyte colony-stimulating factor, granulocyte-macrophage colony-stimulating factor, and interleukin-3 (Campbell </w:t>
+        <w:t xml:space="preserve">kinase that is integral for signaling by the receptors for erythropoietin, thrombopoietin, granulocyte colony-stimulating factor, granulocyte-macrophage colony-stimulating factor, and interleukin-3 (Campbell </w:t>
       </w:r>
       <w:r>
         <w:t xml:space="preserve">and Green, </w:t>
@@ -5656,17 +5671,17 @@
         <w:t>CML</w:t>
       </w:r>
       <w:r>
-        <w:t xml:space="preserve"> (lacks the Philadelphia chromosome); juvenile myelomonocytic leukemia (lacks the Philadelphia </w:t>
+        <w:t xml:space="preserve"> (lacks the Philadelphia chromosome); juvenile myelomonocytic leukemia (lacks the Philadelphia chromosome); and </w:t>
+      </w:r>
+      <w:r>
+        <w:t>MDS/MPN</w:t>
+      </w:r>
+      <w:r>
+        <w:t xml:space="preserve"> disease, unclassifiable.  In the 2008 WHO classification, atypical </w:t>
       </w:r>
       <w:r>
         <w:lastRenderedPageBreak/>
-        <w:t xml:space="preserve">chromosome); and </w:t>
-      </w:r>
-      <w:r>
-        <w:t>MDS/MPN</w:t>
-      </w:r>
-      <w:r>
-        <w:t xml:space="preserve"> disease, unclassifiable.  In the 2008 WHO classification, atypical CML was renamed </w:t>
+        <w:t xml:space="preserve">CML was renamed </w:t>
       </w:r>
       <w:r>
         <w:rPr>
@@ -6008,20 +6023,20 @@
         <w:t xml:space="preserve">may </w:t>
       </w:r>
       <w:r>
-        <w:t xml:space="preserve">have fever related to the leukemia itself.  </w:t>
+        <w:t xml:space="preserve">have fever related to the leukemia itself.  Lymphadenopathy and hepatosplenomegaly are uncommon.  </w:t>
+      </w:r>
+      <w:r>
+        <w:t>I</w:t>
+      </w:r>
+      <w:r>
+        <w:t xml:space="preserve">ndividuals with MDS </w:t>
+      </w:r>
+      <w:r>
+        <w:t xml:space="preserve">also </w:t>
       </w:r>
       <w:r>
         <w:lastRenderedPageBreak/>
-        <w:t xml:space="preserve">Lymphadenopathy and hepatosplenomegaly are uncommon.  </w:t>
-      </w:r>
-      <w:r>
-        <w:t>I</w:t>
-      </w:r>
-      <w:r>
-        <w:t xml:space="preserve">ndividuals with MDS </w:t>
-      </w:r>
-      <w:r>
-        <w:t xml:space="preserve">also typically present with cytopenias involving one or more cell lines, but in contrast to AML, </w:t>
+        <w:t xml:space="preserve">typically present with cytopenias involving one or more cell lines, but in contrast to AML, </w:t>
       </w:r>
       <w:r>
         <w:t xml:space="preserve">many are asymptomatic at presentation.  Similar to AML, lymphadenopathy and hepatosplenomegaly are uncommon.  In contrast, individuals with MPN generally present with elevations in one or more cell lines (erythrocytosis, leukocytosis, thrombocytosis), and </w:t>
@@ -6238,88 +6253,85 @@
         <w:t>2014).  The</w:t>
       </w:r>
       <w:r>
-        <w:t xml:space="preserve"> most </w:t>
-      </w:r>
-      <w:r>
+        <w:t xml:space="preserve"> most common</w:t>
+      </w:r>
+      <w:r>
+        <w:t>ly</w:t>
+      </w:r>
+      <w:r>
+        <w:t xml:space="preserve"> mutated genes </w:t>
+      </w:r>
+      <w:r>
+        <w:t>(</w:t>
+      </w:r>
+      <w:r>
+        <w:t>&gt;5% frequency</w:t>
+      </w:r>
+      <w:r>
+        <w:t>;</w:t>
+      </w:r>
+      <w:r>
+        <w:t xml:space="preserve"> e.g., </w:t>
+      </w:r>
+      <w:r>
+        <w:rPr>
+          <w:i/>
+        </w:rPr>
+        <w:t>NPM1</w:t>
+      </w:r>
+      <w:r>
+        <w:t xml:space="preserve">, </w:t>
+      </w:r>
+      <w:r>
+        <w:rPr>
+          <w:i/>
+        </w:rPr>
+        <w:t>FLT3</w:t>
+      </w:r>
+      <w:r>
+        <w:t xml:space="preserve">, </w:t>
+      </w:r>
+      <w:r>
+        <w:rPr>
+          <w:i/>
+        </w:rPr>
+        <w:t>DNMT3a</w:t>
+      </w:r>
+      <w:r>
+        <w:t xml:space="preserve">, </w:t>
+      </w:r>
+      <w:r>
+        <w:rPr>
+          <w:i/>
+        </w:rPr>
+        <w:t>IDH1,</w:t>
+      </w:r>
+      <w:r>
+        <w:t xml:space="preserve"> </w:t>
+      </w:r>
+      <w:r>
+        <w:rPr>
+          <w:i/>
+        </w:rPr>
+        <w:t>IDH2</w:t>
+      </w:r>
+      <w:r>
+        <w:t xml:space="preserve">, </w:t>
+      </w:r>
+      <w:r>
+        <w:rPr>
+          <w:i/>
+        </w:rPr>
+        <w:t>TET2</w:t>
+      </w:r>
+      <w:r>
+        <w:t xml:space="preserve">, </w:t>
+      </w:r>
+      <w:r>
+        <w:rPr>
+          <w:i/>
+        </w:rPr>
         <w:lastRenderedPageBreak/>
-        <w:t>common</w:t>
-      </w:r>
-      <w:r>
-        <w:t>ly</w:t>
-      </w:r>
-      <w:r>
-        <w:t xml:space="preserve"> mutated genes </w:t>
-      </w:r>
-      <w:r>
-        <w:t>(</w:t>
-      </w:r>
-      <w:r>
-        <w:t>&gt;5% frequency</w:t>
-      </w:r>
-      <w:r>
-        <w:t>;</w:t>
-      </w:r>
-      <w:r>
-        <w:t xml:space="preserve"> e.g., </w:t>
-      </w:r>
-      <w:r>
-        <w:rPr>
-          <w:i/>
-        </w:rPr>
-        <w:t>NPM1</w:t>
-      </w:r>
-      <w:r>
-        <w:t xml:space="preserve">, </w:t>
-      </w:r>
-      <w:r>
-        <w:rPr>
-          <w:i/>
-        </w:rPr>
-        <w:t>FLT3</w:t>
-      </w:r>
-      <w:r>
-        <w:t xml:space="preserve">, </w:t>
-      </w:r>
-      <w:r>
-        <w:rPr>
-          <w:i/>
-        </w:rPr>
-        <w:t>DNMT3a</w:t>
-      </w:r>
-      <w:r>
-        <w:t xml:space="preserve">, </w:t>
-      </w:r>
-      <w:r>
-        <w:rPr>
-          <w:i/>
-        </w:rPr>
-        <w:t>IDH1,</w:t>
-      </w:r>
-      <w:r>
-        <w:t xml:space="preserve"> </w:t>
-      </w:r>
-      <w:r>
-        <w:rPr>
-          <w:i/>
-        </w:rPr>
-        <w:t>IDH2</w:t>
-      </w:r>
-      <w:r>
-        <w:t xml:space="preserve">, </w:t>
-      </w:r>
-      <w:r>
-        <w:rPr>
-          <w:i/>
-        </w:rPr>
-        <w:t>TET2</w:t>
-      </w:r>
-      <w:r>
-        <w:t xml:space="preserve">, </w:t>
-      </w:r>
-      <w:r>
-        <w:rPr>
-          <w:i/>
-        </w:rPr>
         <w:t>RUNX1</w:t>
       </w:r>
       <w:r>
@@ -27179,6 +27191,43 @@
     </w:p>
     <w:p>
       <w:pPr>
+        <w:ind w:left="720" w:hanging="720"/>
+      </w:pPr>
+      <w:r>
+        <w:rPr>
+          <w:rFonts w:ascii="Calibri" w:hAnsi="Calibri"/>
+        </w:rPr>
+        <w:t xml:space="preserve">Borthakur, G., Lin, E., Jain, N., Estey, E.E., Cortes, J.E., O'Brien, S., Faderl, S., Ravandi, F., Pierce, S. &amp; Kantarjian, H. (2009) Survival is poorer in patients with secondary core-binding factor acute myelogenous leukemia compared with de novo core-binding factor leukemia. </w:t>
+      </w:r>
+      <w:r>
+        <w:rPr>
+          <w:rFonts w:ascii="Calibri" w:hAnsi="Calibri"/>
+          <w:i/>
+        </w:rPr>
+        <w:t>Cancer,</w:t>
+      </w:r>
+      <w:r>
+        <w:rPr>
+          <w:rFonts w:ascii="Calibri" w:hAnsi="Calibri"/>
+        </w:rPr>
+        <w:t xml:space="preserve"> </w:t>
+      </w:r>
+      <w:r>
+        <w:rPr>
+          <w:rFonts w:ascii="Calibri" w:hAnsi="Calibri"/>
+          <w:b/>
+        </w:rPr>
+        <w:t>115,</w:t>
+      </w:r>
+      <w:r>
+        <w:rPr>
+          <w:rFonts w:ascii="Calibri" w:hAnsi="Calibri"/>
+        </w:rPr>
+        <w:t xml:space="preserve"> 3217-3221.</w:t>
+      </w:r>
+    </w:p>
+    <w:p>
+      <w:pPr>
         <w:widowControl w:val="0"/>
         <w:autoSpaceDE w:val="0"/>
         <w:autoSpaceDN w:val="0"/>
@@ -27472,6 +27521,7 @@
         <w:ind w:left="720" w:hanging="720"/>
       </w:pPr>
       <w:r>
+        <w:lastRenderedPageBreak/>
         <w:t xml:space="preserve">Choi H, Jung C, Sohn SK et al. 2013. </w:t>
       </w:r>
       <w:proofErr w:type="gramStart"/>
@@ -27493,7 +27543,6 @@
         <w:ind w:left="720" w:hanging="720"/>
       </w:pPr>
       <w:r>
-        <w:lastRenderedPageBreak/>
         <w:t xml:space="preserve">Churpek JE, Lorenz R, Nedumgottil S et al. 2013. </w:t>
       </w:r>
       <w:proofErr w:type="gramStart"/>
@@ -27741,7 +27790,11 @@
       </w:r>
       <w:proofErr w:type="gramStart"/>
       <w:r>
-        <w:t>Concordant acute myeloblastic leukemia in monozygotic twins with germline and shared somatic mutations in the gene for CCAAT-enhancer-binding protein alpha with 13 years difference at onset.</w:t>
+        <w:t xml:space="preserve">Concordant acute myeloblastic leukemia in monozygotic twins with germline and shared somatic mutations in the gene for </w:t>
+      </w:r>
+      <w:r>
+        <w:lastRenderedPageBreak/>
+        <w:t>CCAAT-enhancer-binding protein alpha with 13 years difference at onset.</w:t>
       </w:r>
       <w:proofErr w:type="gramEnd"/>
       <w:r>
@@ -27754,6 +27807,57 @@
       <w:proofErr w:type="gramEnd"/>
       <w:r>
         <w:t xml:space="preserve"> PMCID: PMC3696596.</w:t>
+      </w:r>
+    </w:p>
+    <w:p>
+      <w:pPr>
+        <w:tabs>
+          <w:tab w:val="left" w:pos="720"/>
+          <w:tab w:val="left" w:pos="1440"/>
+          <w:tab w:val="left" w:pos="2160"/>
+          <w:tab w:val="left" w:pos="2880"/>
+          <w:tab w:val="left" w:pos="3600"/>
+          <w:tab w:val="left" w:pos="4320"/>
+          <w:tab w:val="left" w:pos="5040"/>
+          <w:tab w:val="left" w:pos="5760"/>
+          <w:tab w:val="left" w:pos="6480"/>
+          <w:tab w:val="left" w:pos="7200"/>
+          <w:tab w:val="left" w:pos="7920"/>
+          <w:tab w:val="left" w:pos="8640"/>
+        </w:tabs>
+        <w:ind w:left="720" w:hanging="720"/>
+      </w:pPr>
+      <w:r>
+        <w:rPr>
+          <w:rFonts w:asciiTheme="minorHAnsi" w:hAnsiTheme="minorHAnsi"/>
+        </w:rPr>
+        <w:t xml:space="preserve">Delzell E, Sathiakumar N, Graff J, Macaluso M, Maldonado G, Matthews R. Health Effects Institute. 2006; </w:t>
+      </w:r>
+      <w:r>
+        <w:rPr>
+          <w:rFonts w:asciiTheme="minorHAnsi" w:hAnsiTheme="minorHAnsi"/>
+          <w:i/>
+        </w:rPr>
+        <w:t>Res Rep Health Eff Inst</w:t>
+      </w:r>
+      <w:r>
+        <w:rPr>
+          <w:rFonts w:asciiTheme="minorHAnsi" w:hAnsiTheme="minorHAnsi"/>
+        </w:rPr>
+        <w:t xml:space="preserve">, </w:t>
+      </w:r>
+      <w:r>
+        <w:rPr>
+          <w:rFonts w:asciiTheme="minorHAnsi" w:hAnsiTheme="minorHAnsi"/>
+          <w:b/>
+        </w:rPr>
+        <w:t>132</w:t>
+      </w:r>
+      <w:r>
+        <w:rPr>
+          <w:rFonts w:asciiTheme="minorHAnsi" w:hAnsiTheme="minorHAnsi"/>
+        </w:rPr>
+        <w:t>, 1-63.  (Wayne – this one won’t be in Pub Med)</w:t>
       </w:r>
     </w:p>
     <w:p>
@@ -27771,11 +27875,7 @@
       </w:r>
       <w:proofErr w:type="gramEnd"/>
       <w:r>
-        <w:t xml:space="preserve"> 2015. Acute Myeloid Leukemia. N Engl J Med, </w:t>
-      </w:r>
-      <w:r>
-        <w:lastRenderedPageBreak/>
-        <w:t>373(12), 1136-1152. PMID: 26376137.</w:t>
+        <w:t xml:space="preserve"> 2015. Acute Myeloid Leukemia. N Engl J Med, 373(12), 1136-1152. PMID: 26376137.</w:t>
       </w:r>
     </w:p>
     <w:p>
@@ -27999,7 +28099,11 @@
         <w:ind w:left="720" w:hanging="720"/>
       </w:pPr>
       <w:r>
-        <w:t>Fernberg P, Odenbro A, Bellocco R et al. 2007. Tobacco use, body mass index, and the risk of leukemia and multiple myeloma: a nationwide cohort study in Sweden. Cancer Res, 67(12), 5983-5986. PMID: 17575169.</w:t>
+        <w:t xml:space="preserve">Fernberg P, Odenbro A, Bellocco R et al. 2007. Tobacco use, body mass index, and the risk of </w:t>
+      </w:r>
+      <w:r>
+        <w:lastRenderedPageBreak/>
+        <w:t>leukemia and multiple myeloma: a nationwide cohort study in Sweden. Cancer Res, 67(12), 5983-5986. PMID: 17575169.</w:t>
       </w:r>
     </w:p>
     <w:p>
@@ -28046,11 +28150,7 @@
       </w:r>
       <w:proofErr w:type="gramEnd"/>
       <w:r>
-        <w:t xml:space="preserve"> and Ahlbom A. 1994. Magnetic fields, leukemia, and central nervous system </w:t>
-      </w:r>
-      <w:r>
-        <w:lastRenderedPageBreak/>
-        <w:t>tumors in Swedish adults residing near high-voltage power lines. Epidemiology, 5(5), 501-509. PMID: 7986864.</w:t>
+        <w:t xml:space="preserve"> and Ahlbom A. 1994. Magnetic fields, leukemia, and central nervous system tumors in Swedish adults residing near high-voltage power lines. Epidemiology, 5(5), 501-509. PMID: 7986864.</w:t>
       </w:r>
     </w:p>
     <w:p>
@@ -28289,11 +28389,52 @@
       </w:r>
       <w:proofErr w:type="gramStart"/>
       <w:r>
-        <w:t>Incidence and clinical complications of myelodysplastic syndromes among United States Medicare beneficiaries.</w:t>
+        <w:t xml:space="preserve">Incidence and clinical complications of </w:t>
+      </w:r>
+      <w:r>
+        <w:lastRenderedPageBreak/>
+        <w:t>myelodysplastic syndromes among United States Medicare beneficiaries.</w:t>
       </w:r>
       <w:proofErr w:type="gramEnd"/>
       <w:r>
         <w:t xml:space="preserve"> J Clin Oncol, 28(17), 2847-2852. PMID: 20421543.</w:t>
+      </w:r>
+    </w:p>
+    <w:p>
+      <w:pPr>
+        <w:ind w:left="720" w:hanging="720"/>
+      </w:pPr>
+      <w:r>
+        <w:rPr>
+          <w:rFonts w:ascii="Calibri" w:hAnsi="Calibri"/>
+        </w:rPr>
+        <w:t xml:space="preserve">Granfeldt Ostgard, L.S., Medeiros, B.C., Sengelov, H., Norgaard, M., Andersen, M.K., Dufva, I.H., Friis, L.S., Kjeldsen, E., Marcher, C.W., Preiss, B., Severinsen, M. &amp; Norgaard, J.M. (2015) Epidemiology and Clinical Significance of Secondary and Therapy-Related Acute Myeloid Leukemia: A National Population-Based Cohort Study. </w:t>
+      </w:r>
+      <w:r>
+        <w:rPr>
+          <w:rFonts w:ascii="Calibri" w:hAnsi="Calibri"/>
+          <w:i/>
+        </w:rPr>
+        <w:t>J Clin Oncol,</w:t>
+      </w:r>
+      <w:r>
+        <w:rPr>
+          <w:rFonts w:ascii="Calibri" w:hAnsi="Calibri"/>
+        </w:rPr>
+        <w:t xml:space="preserve"> </w:t>
+      </w:r>
+      <w:r>
+        <w:rPr>
+          <w:rFonts w:ascii="Calibri" w:hAnsi="Calibri"/>
+          <w:b/>
+        </w:rPr>
+        <w:t>33,</w:t>
+      </w:r>
+      <w:r>
+        <w:rPr>
+          <w:rFonts w:ascii="Calibri" w:hAnsi="Calibri"/>
+        </w:rPr>
+        <w:t xml:space="preserve"> 3641-3649.</w:t>
       </w:r>
     </w:p>
     <w:p>
@@ -28347,11 +28488,7 @@
       </w:r>
       <w:proofErr w:type="gramStart"/>
       <w:r>
-        <w:t xml:space="preserve">Origins of chromosome translocations in childhood </w:t>
-      </w:r>
-      <w:r>
-        <w:lastRenderedPageBreak/>
-        <w:t>leukaemia.</w:t>
+        <w:t>Origins of chromosome translocations in childhood leukaemia.</w:t>
       </w:r>
       <w:proofErr w:type="gramEnd"/>
       <w:r>
@@ -28575,6 +28712,7 @@
       </w:pPr>
       <w:proofErr w:type="gramStart"/>
       <w:r>
+        <w:lastRenderedPageBreak/>
         <w:t>Hauptmann M, Lubin JH, Stewart PA, Hayes RB, and Blair A. 2003.</w:t>
       </w:r>
       <w:proofErr w:type="gramEnd"/>
@@ -28625,11 +28763,7 @@
       </w:r>
       <w:proofErr w:type="gramStart"/>
       <w:r>
-        <w:t xml:space="preserve">Chinese Academy of Preventive Medicine--National </w:t>
-      </w:r>
-      <w:r>
-        <w:lastRenderedPageBreak/>
-        <w:t>Cancer Institute Benzene Study Group.</w:t>
+        <w:t>Chinese Academy of Preventive Medicine--National Cancer Institute Benzene Study Group.</w:t>
       </w:r>
       <w:proofErr w:type="gramEnd"/>
       <w:r>
@@ -28894,6 +29028,7 @@
       </w:pPr>
       <w:proofErr w:type="gramStart"/>
       <w:r>
+        <w:lastRenderedPageBreak/>
         <w:t>IARC.</w:t>
       </w:r>
       <w:proofErr w:type="gramEnd"/>
@@ -28955,11 +29090,7 @@
         <w:ind w:left="720" w:hanging="720"/>
       </w:pPr>
       <w:r>
-        <w:t xml:space="preserve">IOM (Institute of Medicine). 2000. The Five Series Study: Mortality of Military Participants in </w:t>
-      </w:r>
-      <w:r>
-        <w:lastRenderedPageBreak/>
-        <w:t>U.S. Nuclear Weapons Tests. Washington, DC: National Academy Press.</w:t>
+        <w:t>IOM (Institute of Medicine). 2000. The Five Series Study: Mortality of Military Participants in U.S. Nuclear Weapons Tests. Washington, DC: National Academy Press.</w:t>
       </w:r>
     </w:p>
     <w:p>
@@ -29154,6 +29285,58 @@
     </w:p>
     <w:p>
       <w:pPr>
+        <w:tabs>
+          <w:tab w:val="left" w:pos="720"/>
+          <w:tab w:val="left" w:pos="1440"/>
+          <w:tab w:val="left" w:pos="2160"/>
+          <w:tab w:val="left" w:pos="2880"/>
+          <w:tab w:val="left" w:pos="3600"/>
+          <w:tab w:val="left" w:pos="4320"/>
+          <w:tab w:val="left" w:pos="5040"/>
+          <w:tab w:val="left" w:pos="5760"/>
+          <w:tab w:val="left" w:pos="6480"/>
+          <w:tab w:val="left" w:pos="7200"/>
+          <w:tab w:val="left" w:pos="7920"/>
+          <w:tab w:val="left" w:pos="8640"/>
+        </w:tabs>
+        <w:ind w:left="720" w:hanging="720"/>
+      </w:pPr>
+      <w:r>
+        <w:rPr>
+          <w:rFonts w:asciiTheme="minorHAnsi" w:hAnsiTheme="minorHAnsi"/>
+        </w:rPr>
+        <w:lastRenderedPageBreak/>
+        <w:t xml:space="preserve">Kasum CM, Blair CK, Folsom AR, Ross JA. 2003. Non-steroidal anti-inflammatory drug use and risk of adult leukemia. </w:t>
+      </w:r>
+      <w:r>
+        <w:rPr>
+          <w:rFonts w:asciiTheme="minorHAnsi" w:hAnsiTheme="minorHAnsi"/>
+          <w:i/>
+        </w:rPr>
+        <w:t>Cancer Epidemiol Biomark Prev</w:t>
+      </w:r>
+      <w:r>
+        <w:rPr>
+          <w:rFonts w:asciiTheme="minorHAnsi" w:hAnsiTheme="minorHAnsi"/>
+        </w:rPr>
+        <w:t xml:space="preserve">, </w:t>
+      </w:r>
+      <w:r>
+        <w:rPr>
+          <w:rFonts w:asciiTheme="minorHAnsi" w:hAnsiTheme="minorHAnsi"/>
+          <w:b/>
+        </w:rPr>
+        <w:t>12</w:t>
+      </w:r>
+      <w:r>
+        <w:rPr>
+          <w:rFonts w:asciiTheme="minorHAnsi" w:hAnsiTheme="minorHAnsi"/>
+        </w:rPr>
+        <w:t>, 534-7.</w:t>
+      </w:r>
+    </w:p>
+    <w:p>
+      <w:pPr>
         <w:widowControl w:val="0"/>
         <w:autoSpaceDE w:val="0"/>
         <w:autoSpaceDN w:val="0"/>
@@ -29212,7 +29395,6 @@
       </w:pPr>
       <w:proofErr w:type="gramStart"/>
       <w:r>
-        <w:lastRenderedPageBreak/>
         <w:t>Kheifets LI, Afifi AA, Buffler PA, Zhang ZW, and Matkin CC. 1997.</w:t>
       </w:r>
       <w:proofErr w:type="gramEnd"/>
@@ -29418,6 +29600,7 @@
         <w:ind w:left="720" w:hanging="720"/>
       </w:pPr>
       <w:r>
+        <w:lastRenderedPageBreak/>
         <w:t>Kristinsson SY, Bjorkholm M, Hultcrantz M et al. 2011. Chronic immune stimulation might act as a trigger for the development of acute myeloid leukemia or myelodysplastic syndromes. J Clin Oncol, 29(21), 2897-2903. PMCID: PMC3138717.</w:t>
       </w:r>
     </w:p>
@@ -29478,19 +29661,66 @@
       </w:r>
       <w:proofErr w:type="gramEnd"/>
       <w:r>
+        <w:t xml:space="preserve">, essential thrombocythemia, and myelofibrosis among 24,577 first-degree relatives of 11,039 patients with myeloproliferative neoplasms in Sweden. </w:t>
+      </w:r>
+      <w:proofErr w:type="gramStart"/>
+      <w:r>
+        <w:t>Blood, 112(6), 2199-2204.</w:t>
+      </w:r>
+      <w:proofErr w:type="gramEnd"/>
+      <w:r>
+        <w:t xml:space="preserve"> PMCID: PMC2532797.</w:t>
+      </w:r>
+    </w:p>
+    <w:p>
+      <w:pPr>
+        <w:tabs>
+          <w:tab w:val="left" w:pos="720"/>
+          <w:tab w:val="left" w:pos="1440"/>
+          <w:tab w:val="left" w:pos="2160"/>
+          <w:tab w:val="left" w:pos="2880"/>
+          <w:tab w:val="left" w:pos="3600"/>
+          <w:tab w:val="left" w:pos="4320"/>
+          <w:tab w:val="left" w:pos="5040"/>
+          <w:tab w:val="left" w:pos="5760"/>
+          <w:tab w:val="left" w:pos="6480"/>
+          <w:tab w:val="left" w:pos="7200"/>
+          <w:tab w:val="left" w:pos="7920"/>
+          <w:tab w:val="left" w:pos="8640"/>
+        </w:tabs>
+        <w:ind w:left="720" w:hanging="720"/>
+      </w:pPr>
+      <w:r>
+        <w:rPr>
+          <w:rFonts w:asciiTheme="minorHAnsi" w:hAnsiTheme="minorHAnsi"/>
+        </w:rPr>
+        <w:t xml:space="preserve">Larsson SC, Wolk A. 2008. Overweight and obesity and incidence of leukemia: a meta-analysis of cohort studies. </w:t>
+      </w:r>
+      <w:r>
+        <w:rPr>
+          <w:rFonts w:asciiTheme="minorHAnsi" w:hAnsiTheme="minorHAnsi"/>
+          <w:i/>
+        </w:rPr>
+        <w:t>Int J Cancer</w:t>
+      </w:r>
+      <w:r>
+        <w:rPr>
+          <w:rFonts w:asciiTheme="minorHAnsi" w:hAnsiTheme="minorHAnsi"/>
+        </w:rPr>
         <w:t xml:space="preserve">, </w:t>
       </w:r>
       <w:r>
-        <w:lastRenderedPageBreak/>
-        <w:t xml:space="preserve">essential thrombocythemia, and myelofibrosis among 24,577 first-degree relatives of 11,039 patients with myeloproliferative neoplasms in Sweden. </w:t>
-      </w:r>
-      <w:proofErr w:type="gramStart"/>
-      <w:r>
-        <w:t>Blood, 112(6), 2199-2204.</w:t>
-      </w:r>
-      <w:proofErr w:type="gramEnd"/>
-      <w:r>
-        <w:t xml:space="preserve"> PMCID: PMC2532797.</w:t>
+        <w:rPr>
+          <w:rFonts w:asciiTheme="minorHAnsi" w:hAnsiTheme="minorHAnsi"/>
+          <w:b/>
+        </w:rPr>
+        <w:t>122</w:t>
+      </w:r>
+      <w:r>
+        <w:rPr>
+          <w:rFonts w:asciiTheme="minorHAnsi" w:hAnsiTheme="minorHAnsi"/>
+        </w:rPr>
+        <w:t>, 1418-21.</w:t>
       </w:r>
     </w:p>
     <w:p>
@@ -29672,7 +29902,11 @@
         <w:ind w:left="720" w:hanging="720"/>
       </w:pPr>
       <w:r>
-        <w:t xml:space="preserve">Lichtman MA. 2015. Classification and clinical manifestations of the clonal myeloid disorders Willliams Hematology (8th </w:t>
+        <w:t xml:space="preserve">Lichtman MA. 2015. Classification and clinical manifestations of the clonal myeloid disorders </w:t>
+      </w:r>
+      <w:r>
+        <w:lastRenderedPageBreak/>
+        <w:t xml:space="preserve">Willliams Hematology (8th </w:t>
       </w:r>
       <w:proofErr w:type="gramStart"/>
       <w:r>
@@ -29769,7 +30003,6 @@
       </w:pPr>
       <w:proofErr w:type="gramStart"/>
       <w:r>
-        <w:lastRenderedPageBreak/>
         <w:t>Linet MS, Slovis TL, Miller DL et al. 2012.</w:t>
       </w:r>
       <w:proofErr w:type="gramEnd"/>
@@ -29956,6 +30189,7 @@
         <w:ind w:left="720" w:hanging="720"/>
       </w:pPr>
       <w:r>
+        <w:lastRenderedPageBreak/>
         <w:t>Mangan JK, and Speck NA. 2011. RUNX1 mutations in clonal myeloid disorders: from conventional cytogenetics to next generation sequencing, a story 40 years in the making. Crit Rev Oncog, 16(1-2), 77-91. PMCID: PMC3248792.</w:t>
       </w:r>
     </w:p>
@@ -30016,11 +30250,7 @@
       </w:r>
       <w:proofErr w:type="gramEnd"/>
       <w:r>
-        <w:t xml:space="preserve"> Twenty-five years of epidemiological recording on myeloid malignancies: data from the specialized registry of hematologic malignancies of Cote d'Or (Burgundy, France). Haematologica, 96(1), 55-61. PMID: </w:t>
-      </w:r>
-      <w:r>
-        <w:lastRenderedPageBreak/>
-        <w:t>20971817.</w:t>
+        <w:t xml:space="preserve"> Twenty-five years of epidemiological recording on myeloid malignancies: data from the specialized registry of hematologic malignancies of Cote d'Or (Burgundy, France). Haematologica, 96(1), 55-61. PMID: 20971817.</w:t>
       </w:r>
     </w:p>
     <w:p>
@@ -30187,6 +30417,7 @@
       </w:pPr>
       <w:proofErr w:type="gramStart"/>
       <w:r>
+        <w:lastRenderedPageBreak/>
         <w:t>Mesa RA, Loegering D, Powell HL et al. 2005.</w:t>
       </w:r>
       <w:proofErr w:type="gramEnd"/>
@@ -30214,6 +30445,59 @@
     </w:p>
     <w:p>
       <w:pPr>
+        <w:tabs>
+          <w:tab w:val="left" w:pos="720"/>
+          <w:tab w:val="left" w:pos="1440"/>
+          <w:tab w:val="left" w:pos="2160"/>
+          <w:tab w:val="left" w:pos="2880"/>
+          <w:tab w:val="left" w:pos="3600"/>
+          <w:tab w:val="left" w:pos="4320"/>
+          <w:tab w:val="left" w:pos="5040"/>
+          <w:tab w:val="left" w:pos="5760"/>
+          <w:tab w:val="left" w:pos="6480"/>
+          <w:tab w:val="left" w:pos="7200"/>
+          <w:tab w:val="left" w:pos="7920"/>
+          <w:tab w:val="left" w:pos="8640"/>
+        </w:tabs>
+        <w:ind w:left="720" w:hanging="720"/>
+      </w:pPr>
+      <w:r>
+        <w:rPr>
+          <w:rFonts w:asciiTheme="minorHAnsi" w:hAnsiTheme="minorHAnsi"/>
+        </w:rPr>
+        <w:t xml:space="preserve">Mettler FA Jr., Huda W, Yoshizumi TT, Mahesh M. 2008. Effective doses in radiology and diagnostic nuclear medicine: A catalog. </w:t>
+      </w:r>
+      <w:proofErr w:type="gramStart"/>
+      <w:r>
+        <w:rPr>
+          <w:rFonts w:asciiTheme="minorHAnsi" w:hAnsiTheme="minorHAnsi"/>
+          <w:i/>
+        </w:rPr>
+        <w:t>Radiology</w:t>
+      </w:r>
+      <w:r>
+        <w:rPr>
+          <w:rFonts w:asciiTheme="minorHAnsi" w:hAnsiTheme="minorHAnsi"/>
+        </w:rPr>
+        <w:t xml:space="preserve">, </w:t>
+      </w:r>
+      <w:r>
+        <w:rPr>
+          <w:rFonts w:asciiTheme="minorHAnsi" w:hAnsiTheme="minorHAnsi"/>
+          <w:b/>
+        </w:rPr>
+        <w:t>248</w:t>
+      </w:r>
+      <w:r>
+        <w:rPr>
+          <w:rFonts w:asciiTheme="minorHAnsi" w:hAnsiTheme="minorHAnsi"/>
+        </w:rPr>
+        <w:t>, 254-64.</w:t>
+      </w:r>
+      <w:proofErr w:type="gramEnd"/>
+    </w:p>
+    <w:p>
+      <w:pPr>
         <w:widowControl w:val="0"/>
         <w:autoSpaceDE w:val="0"/>
         <w:autoSpaceDN w:val="0"/>
@@ -30272,7 +30556,6 @@
         <w:ind w:left="720" w:hanging="720"/>
       </w:pPr>
       <w:r>
-        <w:lastRenderedPageBreak/>
         <w:t xml:space="preserve">Morton LM, Dores GM, Tucker MA et al. 2013. </w:t>
       </w:r>
       <w:proofErr w:type="gramStart"/>
@@ -30416,7 +30699,11 @@
       </w:r>
       <w:proofErr w:type="gramEnd"/>
       <w:r>
-        <w:t xml:space="preserve"> Congenital acute megakaryoblastic leukemia (M7) with chromosomal </w:t>
+        <w:t xml:space="preserve"> Congenital acute megakaryoblastic </w:t>
+      </w:r>
+      <w:r>
+        <w:lastRenderedPageBreak/>
+        <w:t xml:space="preserve">leukemia (M7) with chromosomal </w:t>
       </w:r>
       <w:proofErr w:type="gramStart"/>
       <w:r>
@@ -30516,11 +30803,7 @@
       </w:r>
       <w:proofErr w:type="gramStart"/>
       <w:r>
-        <w:t xml:space="preserve">Familial myelodysplasia and acute myeloid </w:t>
-      </w:r>
-      <w:r>
-        <w:lastRenderedPageBreak/>
-        <w:t>leukaemia--a review.</w:t>
+        <w:t>Familial myelodysplasia and acute myeloid leukaemia--a review.</w:t>
       </w:r>
       <w:proofErr w:type="gramEnd"/>
       <w:r>
@@ -30617,13 +30900,16 @@
         <w:spacing w:after="240"/>
         <w:ind w:left="720" w:hanging="720"/>
       </w:pPr>
-      <w:proofErr w:type="gramStart"/>
-      <w:r>
-        <w:t>Pedersen-Bjergaard J, Andersen MK, and Christiansen DH.</w:t>
-      </w:r>
-      <w:proofErr w:type="gramEnd"/>
-      <w:r>
-        <w:t xml:space="preserve"> 2000. Therapy-related acute myeloid leukemia and myelodysplasia after high-dose chemotherapy and autologous stem cell transplantation. Blood, 95(11), 3273-3279. PMID: 10828005.</w:t>
+      <w:r>
+        <w:t xml:space="preserve">Pesatori AC, Consonni D, Tironi A et al. 1993. </w:t>
+      </w:r>
+      <w:proofErr w:type="gramStart"/>
+      <w:r>
+        <w:t>Cancer in a young population in a dioxin-contaminated area.</w:t>
+      </w:r>
+      <w:proofErr w:type="gramEnd"/>
+      <w:r>
+        <w:t xml:space="preserve"> Int J Epidemiol, 22(6), 1010-1013. PMID: 8144281.</w:t>
       </w:r>
     </w:p>
     <w:p>
@@ -30634,15 +30920,15 @@
         <w:adjustRightInd w:val="0"/>
         <w:spacing w:after="240"/>
         <w:ind w:left="720" w:hanging="720"/>
-        <w:rPr>
-          <w:del w:id="2" w:author="Wayne Liu" w:date="2016-05-03T11:39:00Z"/>
-        </w:rPr>
-      </w:pPr>
-      <w:del w:id="3" w:author="Wayne Liu" w:date="2016-05-03T11:39:00Z">
-        <w:r>
-          <w:delText>Pedersen-Bjergaard J, Christiansen DH, Desta F, and Andersen MK. 2006. Alternative genetic pathways and cooperating genetic abnormalities in the pathogenesis of therapy-related myelodysplasia and acute myeloid leukemia. Leukemia, 20(11), 1943-1949. PMID: 16990778.</w:delText>
-        </w:r>
-      </w:del>
+      </w:pPr>
+      <w:proofErr w:type="gramStart"/>
+      <w:r>
+        <w:t>Pogoda JM, Katz J, McKean-Cowdin R et al. 2005.</w:t>
+      </w:r>
+      <w:proofErr w:type="gramEnd"/>
+      <w:r>
+        <w:t xml:space="preserve"> Prescription drug use and risk of acute myeloid leukemia by French-American-British subtype: results from a Los Angeles County case-control study. Int J Cancer, 114(4), 634-638. PMID: 15609330.</w:t>
+      </w:r>
     </w:p>
     <w:p>
       <w:pPr>
@@ -30654,15 +30940,7 @@
         <w:ind w:left="720" w:hanging="720"/>
       </w:pPr>
       <w:r>
-        <w:t xml:space="preserve">Pesatori AC, Consonni D, Tironi A et al. 1993. </w:t>
-      </w:r>
-      <w:proofErr w:type="gramStart"/>
-      <w:r>
-        <w:t>Cancer in a young population in a dioxin-contaminated area.</w:t>
-      </w:r>
-      <w:proofErr w:type="gramEnd"/>
-      <w:r>
-        <w:t xml:space="preserve"> Int J Epidemiol, 22(6), 1010-1013. PMID: 8144281.</w:t>
+        <w:t>Pogoda JM, Nichols PW, Ross RK et al. 2011. Diagnostic radiography and adult acute myeloid leukaemia: an interview and medical chart review study. Br J Cancer, 104(9), 1482-1486. PMCID: PMC3101931.</w:t>
       </w:r>
     </w:p>
     <w:p>
@@ -30674,13 +30952,17 @@
         <w:spacing w:after="240"/>
         <w:ind w:left="720" w:hanging="720"/>
       </w:pPr>
-      <w:proofErr w:type="gramStart"/>
-      <w:r>
-        <w:t>Pogoda JM, Katz J, McKean-Cowdin R et al. 2005.</w:t>
-      </w:r>
-      <w:proofErr w:type="gramEnd"/>
-      <w:r>
-        <w:t xml:space="preserve"> Prescription drug use and risk of acute myeloid leukemia by French-American-British subtype: results from a Los Angeles County case-control study. Int J Cancer, 114(4), 634-638. PMID: 15609330.</w:t>
+      <w:r>
+        <w:lastRenderedPageBreak/>
+        <w:t xml:space="preserve">Polednak AP. 2011. </w:t>
+      </w:r>
+      <w:proofErr w:type="gramStart"/>
+      <w:r>
+        <w:t>US death rates from myeloproliferative neoplasms, and implications for cancer surveillance.</w:t>
+      </w:r>
+      <w:proofErr w:type="gramEnd"/>
+      <w:r>
+        <w:t xml:space="preserve"> J Registry Manag, 38(2), 87-92. PMID: 22096879.</w:t>
       </w:r>
     </w:p>
     <w:p>
@@ -30693,7 +30975,7 @@
         <w:ind w:left="720" w:hanging="720"/>
       </w:pPr>
       <w:r>
-        <w:t>Pogoda JM, Nichols PW, Ross RK et al. 2011. Diagnostic radiography and adult acute myeloid leukaemia: an interview and medical chart review study. Br J Cancer, 104(9), 1482-1486. PMCID: PMC3101931.</w:t>
+        <w:t>Polednak AP. 2013. Trend (1999-2009) in U.S. death rates from myelodysplastic syndromes: utility of multiple causes of death in surveillance. Cancer Epidemiol, 37(5), 569-574. PMID: 23773300.</w:t>
       </w:r>
     </w:p>
     <w:p>
@@ -30705,16 +30987,21 @@
         <w:spacing w:after="240"/>
         <w:ind w:left="720" w:hanging="720"/>
       </w:pPr>
-      <w:r>
-        <w:t xml:space="preserve">Polednak AP. 2011. </w:t>
-      </w:r>
-      <w:proofErr w:type="gramStart"/>
-      <w:r>
-        <w:t>US death rates from myeloproliferative neoplasms, and implications for cancer surveillance.</w:t>
-      </w:r>
-      <w:proofErr w:type="gramEnd"/>
-      <w:r>
-        <w:t xml:space="preserve"> J Registry Manag, 38(2), 87-92. PMID: 22096879.</w:t>
+      <w:proofErr w:type="gramStart"/>
+      <w:r>
+        <w:t>Polychronakis I, Dounias G, Makropoulos V, Riza E, and Linos A. 2013.</w:t>
+      </w:r>
+      <w:proofErr w:type="gramEnd"/>
+      <w:r>
+        <w:t xml:space="preserve"> Work-related leukemia: a systematic review. </w:t>
+      </w:r>
+      <w:proofErr w:type="gramStart"/>
+      <w:r>
+        <w:t>J Occup Med Toxicol, 8(1), 14.</w:t>
+      </w:r>
+      <w:proofErr w:type="gramEnd"/>
+      <w:r>
+        <w:t xml:space="preserve"> PMCID: PMC3668148.</w:t>
       </w:r>
     </w:p>
     <w:p>
@@ -30727,7 +31014,15 @@
         <w:ind w:left="720" w:hanging="720"/>
       </w:pPr>
       <w:r>
-        <w:t>Polednak AP. 2013. Trend (1999-2009) in U.S. death rates from myelodysplastic syndromes: utility of multiple causes of death in surveillance. Cancer Epidemiol, 37(5), 569-574. PMID: 23773300.</w:t>
+        <w:t xml:space="preserve">Poynter JN, Fonstad R, Blair CK et al. 2013. </w:t>
+      </w:r>
+      <w:proofErr w:type="gramStart"/>
+      <w:r>
+        <w:t>Exogenous hormone use, reproductive history and risk of adult myeloid leukaemia.</w:t>
+      </w:r>
+      <w:proofErr w:type="gramEnd"/>
+      <w:r>
+        <w:t xml:space="preserve"> Br J Cancer, 109(7), 1895-1898. PMCID: PMC3790163.</w:t>
       </w:r>
     </w:p>
     <w:p>
@@ -30741,20 +31036,19 @@
       </w:pPr>
       <w:proofErr w:type="gramStart"/>
       <w:r>
-        <w:lastRenderedPageBreak/>
-        <w:t>Polychronakis I, Dounias G, Makropoulos V, Riza E, and Linos A. 2013.</w:t>
-      </w:r>
-      <w:proofErr w:type="gramEnd"/>
-      <w:r>
-        <w:t xml:space="preserve"> Work-related leukemia: a systematic review. </w:t>
-      </w:r>
-      <w:proofErr w:type="gramStart"/>
-      <w:r>
-        <w:t>J Occup Med Toxicol, 8(1), 14.</w:t>
-      </w:r>
-      <w:proofErr w:type="gramEnd"/>
-      <w:r>
-        <w:t xml:space="preserve"> PMCID: PMC3668148.</w:t>
+        <w:t>Poynter JN, Richardson M, Blair CK et al. 2016.</w:t>
+      </w:r>
+      <w:proofErr w:type="gramEnd"/>
+      <w:r>
+        <w:t xml:space="preserve"> </w:t>
+      </w:r>
+      <w:proofErr w:type="gramStart"/>
+      <w:r>
+        <w:t>Obesity over the life course and risk of acute myeloid leukemia and myelodysplastic syndromes.</w:t>
+      </w:r>
+      <w:proofErr w:type="gramEnd"/>
+      <w:r>
+        <w:t xml:space="preserve"> Cancer Epidemiol, 40, 134-140. PMCID: PMC4738058.</w:t>
       </w:r>
     </w:p>
     <w:p>
@@ -30767,15 +31061,15 @@
         <w:ind w:left="720" w:hanging="720"/>
       </w:pPr>
       <w:r>
-        <w:t xml:space="preserve">Poynter JN, Fonstad R, Blair CK et al. 2013. </w:t>
-      </w:r>
-      <w:proofErr w:type="gramStart"/>
-      <w:r>
-        <w:t>Exogenous hormone use, reproductive history and risk of adult myeloid leukaemia.</w:t>
-      </w:r>
-      <w:proofErr w:type="gramEnd"/>
-      <w:r>
-        <w:t xml:space="preserve"> Br J Cancer, 109(7), 1895-1898. PMCID: PMC3790163.</w:t>
+        <w:t xml:space="preserve">Preston-Martin </w:t>
+      </w:r>
+      <w:proofErr w:type="gramStart"/>
+      <w:r>
+        <w:t>S,</w:t>
+      </w:r>
+      <w:proofErr w:type="gramEnd"/>
+      <w:r>
+        <w:t xml:space="preserve"> and Pogoda JM. 2003. Estimation of radiographic doses in a case-control study of acute myelogenous leukemia. Health Phys, 84(2), 245-259. PMID: 12553655.</w:t>
       </w:r>
     </w:p>
     <w:p>
@@ -30787,21 +31081,8 @@
         <w:spacing w:after="240"/>
         <w:ind w:left="720" w:hanging="720"/>
       </w:pPr>
-      <w:proofErr w:type="gramStart"/>
-      <w:r>
-        <w:t>Poynter JN, Richardson M, Blair CK et al. 2016.</w:t>
-      </w:r>
-      <w:proofErr w:type="gramEnd"/>
-      <w:r>
-        <w:t xml:space="preserve"> </w:t>
-      </w:r>
-      <w:proofErr w:type="gramStart"/>
-      <w:r>
-        <w:t>Obesity over the life course and risk of acute myeloid leukemia and myelodysplastic syndromes.</w:t>
-      </w:r>
-      <w:proofErr w:type="gramEnd"/>
-      <w:r>
-        <w:t xml:space="preserve"> Cancer Epidemiol, 40, 134-140. PMCID: PMC4738058.</w:t>
+      <w:r>
+        <w:t>Preston-Martin S, Thomas DC, Yu MC, and Henderson BE. 1989. Diagnostic radiography as a risk factor for chronic myeloid and monocytic leukaemia (CML). Br J Cancer, 59(4), 639-644. PMCID: PMC2247133.</w:t>
       </w:r>
     </w:p>
     <w:p>
@@ -30814,15 +31095,23 @@
         <w:ind w:left="720" w:hanging="720"/>
       </w:pPr>
       <w:r>
-        <w:t xml:space="preserve">Preston-Martin </w:t>
-      </w:r>
-      <w:proofErr w:type="gramStart"/>
-      <w:r>
-        <w:t>S,</w:t>
-      </w:r>
-      <w:proofErr w:type="gramEnd"/>
-      <w:r>
-        <w:t xml:space="preserve"> and Pogoda JM. 2003. Estimation of radiographic doses in a case-control study of acute myelogenous leukemia. Health Phys, 84(2), 245-259. PMID: 12553655.</w:t>
+        <w:t xml:space="preserve">Purdue MP, Hoppin JA, Blair </w:t>
+      </w:r>
+      <w:proofErr w:type="gramStart"/>
+      <w:r>
+        <w:t>A</w:t>
+      </w:r>
+      <w:proofErr w:type="gramEnd"/>
+      <w:r>
+        <w:t xml:space="preserve">, Dosemeci M, and Alavanja MC. 2007. </w:t>
+      </w:r>
+      <w:proofErr w:type="gramStart"/>
+      <w:r>
+        <w:t>Occupational exposure to organochlorine insecticides and cancer incidence in the Agricultural Health Study.</w:t>
+      </w:r>
+      <w:proofErr w:type="gramEnd"/>
+      <w:r>
+        <w:t xml:space="preserve"> Int J Cancer, 120(3), 642-649. PMCID: PMC1971137.</w:t>
       </w:r>
     </w:p>
     <w:p>
@@ -30834,8 +31123,13 @@
         <w:spacing w:after="240"/>
         <w:ind w:left="720" w:hanging="720"/>
       </w:pPr>
-      <w:r>
-        <w:t>Preston-Martin S, Thomas DC, Yu MC, and Henderson BE. 1989. Diagnostic radiography as a risk factor for chronic myeloid and monocytic leukaemia (CML). Br J Cancer, 59(4), 639-644. PMCID: PMC2247133.</w:t>
+      <w:proofErr w:type="gramStart"/>
+      <w:r>
+        <w:t>Raaschou-Nielsen O, Ketzel M, Harbo Poulsen A, and Sorensen M. 2016.</w:t>
+      </w:r>
+      <w:proofErr w:type="gramEnd"/>
+      <w:r>
+        <w:t xml:space="preserve"> Traffic-related air pollution and risk for leukaemia of an adult population. Int J Cancer, 138(5), 1111-1117. PMID: 26415047.</w:t>
       </w:r>
     </w:p>
     <w:p>
@@ -30848,23 +31142,7 @@
         <w:ind w:left="720" w:hanging="720"/>
       </w:pPr>
       <w:r>
-        <w:t xml:space="preserve">Purdue MP, Hoppin JA, Blair </w:t>
-      </w:r>
-      <w:proofErr w:type="gramStart"/>
-      <w:r>
-        <w:t>A</w:t>
-      </w:r>
-      <w:proofErr w:type="gramEnd"/>
-      <w:r>
-        <w:t xml:space="preserve">, Dosemeci M, and Alavanja MC. 2007. </w:t>
-      </w:r>
-      <w:proofErr w:type="gramStart"/>
-      <w:r>
-        <w:t>Occupational exposure to organochlorine insecticides and cancer incidence in the Agricultural Health Study.</w:t>
-      </w:r>
-      <w:proofErr w:type="gramEnd"/>
-      <w:r>
-        <w:t xml:space="preserve"> Int J Cancer, 120(3), 642-649. PMCID: PMC1971137.</w:t>
+        <w:t>Rauscher GH, Shore D, and Sandler DP. 2004. Alcohol intake and incidence of de novo adult acute leukemia. Leuk Res, 28(12), 1263-1265. PMID: 15475066.</w:t>
       </w:r>
     </w:p>
     <w:p>
@@ -30876,13 +31154,16 @@
         <w:spacing w:after="240"/>
         <w:ind w:left="720" w:hanging="720"/>
       </w:pPr>
-      <w:proofErr w:type="gramStart"/>
-      <w:r>
-        <w:t>Raaschou-Nielsen O, Ketzel M, Harbo Poulsen A, and Sorensen M. 2016.</w:t>
-      </w:r>
-      <w:proofErr w:type="gramEnd"/>
-      <w:r>
-        <w:t xml:space="preserve"> Traffic-related air pollution and risk for leukaemia of an adult population. Int J Cancer, 138(5), 1111-1117. PMID: 26415047.</w:t>
+      <w:r>
+        <w:t>Rauscher GH, Shore D, and Sandler DP. 2004. Hair dye use and risk of adult acute leukemia. Am J Epidemiol, 160(1), 19-</w:t>
+      </w:r>
+      <w:proofErr w:type="gramStart"/>
+      <w:r>
+        <w:t>25.</w:t>
+      </w:r>
+      <w:proofErr w:type="gramEnd"/>
+      <w:r>
+        <w:t xml:space="preserve"> PMID: 15229113.</w:t>
       </w:r>
     </w:p>
     <w:p>
@@ -30895,7 +31176,15 @@
         <w:ind w:left="720" w:hanging="720"/>
       </w:pPr>
       <w:r>
-        <w:t>Rauscher GH, Shore D, and Sandler DP. 2004. Alcohol intake and incidence of de novo adult acute leukemia. Leuk Res, 28(12), 1263-1265. PMID: 15475066.</w:t>
+        <w:t xml:space="preserve">Richardson D, Sugiyama H, Nishi N et al. 2009. </w:t>
+      </w:r>
+      <w:proofErr w:type="gramStart"/>
+      <w:r>
+        <w:t>Ionizing radiation and leukemia mortality among Japanese Atomic Bomb Survivors, 1950-2000.</w:t>
+      </w:r>
+      <w:proofErr w:type="gramEnd"/>
+      <w:r>
+        <w:t xml:space="preserve"> Radiat Res, 172(3), 368-382. PMID: 19708786.</w:t>
       </w:r>
     </w:p>
     <w:p>
@@ -30907,16 +31196,13 @@
         <w:spacing w:after="240"/>
         <w:ind w:left="720" w:hanging="720"/>
       </w:pPr>
-      <w:r>
-        <w:t>Rauscher GH, Shore D, and Sandler DP. 2004. Hair dye use and risk of adult acute leukemia. Am J Epidemiol, 160(1), 19-</w:t>
-      </w:r>
-      <w:proofErr w:type="gramStart"/>
-      <w:r>
-        <w:t>25.</w:t>
-      </w:r>
-      <w:proofErr w:type="gramEnd"/>
-      <w:r>
-        <w:t xml:space="preserve"> PMID: 15229113.</w:t>
+      <w:proofErr w:type="gramStart"/>
+      <w:r>
+        <w:t>Richardson DB, Terschuren C, Pohlabeln H, Jockel KH, and Hoffmann W. 2008.</w:t>
+      </w:r>
+      <w:proofErr w:type="gramEnd"/>
+      <w:r>
+        <w:t xml:space="preserve"> Temporal patterns of association between cigarette smoking and leukemia risk. Cancer Causes Control, 19(1), 43-50. PMID: 17906957.</w:t>
       </w:r>
     </w:p>
     <w:p>
@@ -30929,15 +31215,19 @@
         <w:ind w:left="720" w:hanging="720"/>
       </w:pPr>
       <w:r>
-        <w:t xml:space="preserve">Richardson D, Sugiyama H, Nishi N et al. 2009. </w:t>
-      </w:r>
-      <w:proofErr w:type="gramStart"/>
-      <w:r>
-        <w:t>Ionizing radiation and leukemia mortality among Japanese Atomic Bomb Survivors, 1950-2000.</w:t>
-      </w:r>
-      <w:proofErr w:type="gramEnd"/>
-      <w:r>
-        <w:t xml:space="preserve"> Radiat Res, 172(3), 368-382. PMID: 19708786.</w:t>
+        <w:t xml:space="preserve">Rinsky RA, Hornung RW, Silver SR, and Tseng CY. 2002. Benzene exposure and hematopoietic mortality: A long-term epidemiologic risk assessment. </w:t>
+      </w:r>
+      <w:proofErr w:type="gramStart"/>
+      <w:r>
+        <w:t>Am</w:t>
+      </w:r>
+      <w:proofErr w:type="gramEnd"/>
+      <w:r>
+        <w:t xml:space="preserve"> J Ind Med, 42(6), 474-480. </w:t>
+      </w:r>
+      <w:r>
+        <w:lastRenderedPageBreak/>
+        <w:t>PMID: 12439870.</w:t>
       </w:r>
     </w:p>
     <w:p>
@@ -30951,11 +31241,11 @@
       </w:pPr>
       <w:proofErr w:type="gramStart"/>
       <w:r>
-        <w:t>Richardson DB, Terschuren C, Pohlabeln H, Jockel KH, and Hoffmann W. 2008.</w:t>
-      </w:r>
-      <w:proofErr w:type="gramEnd"/>
-      <w:r>
-        <w:t xml:space="preserve"> Temporal patterns of association between cigarette smoking and leukemia risk. Cancer Causes Control, 19(1), 43-50. PMID: 17906957.</w:t>
+        <w:t>Rivina L, Davoren M, and Schiestl RH.</w:t>
+      </w:r>
+      <w:proofErr w:type="gramEnd"/>
+      <w:r>
+        <w:t xml:space="preserve"> 2014. Radiation-induced myeloid leukemia in murine models. Hum Genomics, 8, 13. PMCID: PMC4128013.</w:t>
       </w:r>
     </w:p>
     <w:p>
@@ -30968,15 +31258,7 @@
         <w:ind w:left="720" w:hanging="720"/>
       </w:pPr>
       <w:r>
-        <w:t xml:space="preserve">Rinsky RA, Hornung RW, Silver SR, and Tseng CY. 2002. Benzene exposure and hematopoietic mortality: A long-term epidemiologic risk assessment. </w:t>
-      </w:r>
-      <w:proofErr w:type="gramStart"/>
-      <w:r>
-        <w:t>Am</w:t>
-      </w:r>
-      <w:proofErr w:type="gramEnd"/>
-      <w:r>
-        <w:t xml:space="preserve"> J Ind Med, 42(6), 474-480. PMID: 12439870.</w:t>
+        <w:t>Rollig C, Bornhauser M, Thiede C et al. 2011. Long-term prognosis of acute myeloid leukemia according to the new genetic risk classification of the European LeukemiaNet recommendations: evaluation of the proposed reporting system. J Clin Oncol, 29(20), 2758-2765. PMID: 21632498.</w:t>
       </w:r>
     </w:p>
     <w:p>
@@ -30988,13 +31270,16 @@
         <w:spacing w:after="240"/>
         <w:ind w:left="720" w:hanging="720"/>
       </w:pPr>
-      <w:proofErr w:type="gramStart"/>
-      <w:r>
-        <w:t>Rivina L, Davoren M, and Schiestl RH.</w:t>
-      </w:r>
-      <w:proofErr w:type="gramEnd"/>
-      <w:r>
-        <w:t xml:space="preserve"> 2014. Radiation-induced myeloid leukemia in murine models. Hum Genomics, 8, 13. PMCID: PMC4128013.</w:t>
+      <w:r>
+        <w:t xml:space="preserve">Rommens J, and Durie P. 2008. </w:t>
+      </w:r>
+      <w:proofErr w:type="gramStart"/>
+      <w:r>
+        <w:t>Shwachman-Diamond syndrome.</w:t>
+      </w:r>
+      <w:proofErr w:type="gramEnd"/>
+      <w:r>
+        <w:t xml:space="preserve"> In: Pagon R, Bird T, Dolan C, and Stephens K (Eds.), GeneReviews [Internet]. Seattle, WA: University of Washington, Seattle.</w:t>
       </w:r>
     </w:p>
     <w:p>
@@ -31007,11 +31292,15 @@
         <w:ind w:left="720" w:hanging="720"/>
       </w:pPr>
       <w:r>
-        <w:t xml:space="preserve">Rollig C, Bornhauser M, Thiede C et al. 2011. Long-term prognosis of acute myeloid leukemia according to the new genetic risk classification of the European LeukemiaNet </w:t>
-      </w:r>
-      <w:r>
-        <w:lastRenderedPageBreak/>
-        <w:t>recommendations: evaluation of the proposed reporting system. J Clin Oncol, 29(20), 2758-2765. PMID: 21632498.</w:t>
+        <w:t xml:space="preserve">Rosenbaum </w:t>
+      </w:r>
+      <w:proofErr w:type="gramStart"/>
+      <w:r>
+        <w:t>T,</w:t>
+      </w:r>
+      <w:proofErr w:type="gramEnd"/>
+      <w:r>
+        <w:t xml:space="preserve"> and Wimmer K. 2014. Neurofibromatosis type 1 (NF1) and associated tumors. Klin Padiatr, 226(6-7), 309-315. PMID: 25062113.</w:t>
       </w:r>
     </w:p>
     <w:p>
@@ -31024,15 +31313,15 @@
         <w:ind w:left="720" w:hanging="720"/>
       </w:pPr>
       <w:r>
-        <w:t xml:space="preserve">Rommens J, and Durie P. 2008. </w:t>
-      </w:r>
-      <w:proofErr w:type="gramStart"/>
-      <w:r>
-        <w:t>Shwachman-Diamond syndrome.</w:t>
-      </w:r>
-      <w:proofErr w:type="gramEnd"/>
-      <w:r>
-        <w:t xml:space="preserve"> In: Pagon R, Bird T, Dolan C, and Stephens K (Eds.), GeneReviews [Internet]. Seattle, WA: University of Washington, Seattle.</w:t>
+        <w:t xml:space="preserve">Ross JA, Blair CK, Cerhan JR et al. 2011. </w:t>
+      </w:r>
+      <w:proofErr w:type="gramStart"/>
+      <w:r>
+        <w:t>Nonsteroidal anti-inflammatory drug and acetaminophen use and risk of adult myeloid leukemia.</w:t>
+      </w:r>
+      <w:proofErr w:type="gramEnd"/>
+      <w:r>
+        <w:t xml:space="preserve"> Cancer Epidemiol Biomarkers Prev, 20(8), 1741-1750. PMCID: PMC3153558.</w:t>
       </w:r>
     </w:p>
     <w:p>
@@ -31044,16 +31333,21 @@
         <w:spacing w:after="240"/>
         <w:ind w:left="720" w:hanging="720"/>
       </w:pPr>
-      <w:r>
-        <w:t xml:space="preserve">Rosenbaum </w:t>
-      </w:r>
-      <w:proofErr w:type="gramStart"/>
-      <w:r>
-        <w:t>T,</w:t>
-      </w:r>
-      <w:proofErr w:type="gramEnd"/>
-      <w:r>
-        <w:t xml:space="preserve"> and Wimmer K. 2014. Neurofibromatosis type 1 (NF1) and associated tumors. Klin Padiatr, 226(6-7), 309-315. PMID: 25062113.</w:t>
+      <w:proofErr w:type="gramStart"/>
+      <w:r>
+        <w:t>Ruhl J, Adamo M, and Dickie L. 2015.</w:t>
+      </w:r>
+      <w:proofErr w:type="gramEnd"/>
+      <w:r>
+        <w:t xml:space="preserve"> </w:t>
+      </w:r>
+      <w:proofErr w:type="gramStart"/>
+      <w:r>
+        <w:t>Hematopoietic and Lymphoid Neoplasm Coding Manual.</w:t>
+      </w:r>
+      <w:proofErr w:type="gramEnd"/>
+      <w:r>
+        <w:t xml:space="preserve"> Bethesda: National Cancer Institute.</w:t>
       </w:r>
     </w:p>
     <w:p>
@@ -31066,15 +31360,7 @@
         <w:ind w:left="720" w:hanging="720"/>
       </w:pPr>
       <w:r>
-        <w:t xml:space="preserve">Ross JA, Blair CK, Cerhan JR et al. 2011. </w:t>
-      </w:r>
-      <w:proofErr w:type="gramStart"/>
-      <w:r>
-        <w:t>Nonsteroidal anti-inflammatory drug and acetaminophen use and risk of adult myeloid leukemia.</w:t>
-      </w:r>
-      <w:proofErr w:type="gramEnd"/>
-      <w:r>
-        <w:t xml:space="preserve"> Cancer Epidemiol Biomarkers Prev, 20(8), 1741-1750. PMCID: PMC3153558.</w:t>
+        <w:t>Rushton L, Schnatter AR, Tang G, and Glass DC. 2014. Acute myeloid and chronic lymphoid leukaemias and exposure to low-level benzene among petroleum workers. Br J Cancer, 110(3), 783-787. PMCID: PMC3915135.</w:t>
       </w:r>
     </w:p>
     <w:p>
@@ -31086,21 +31372,16 @@
         <w:spacing w:after="240"/>
         <w:ind w:left="720" w:hanging="720"/>
       </w:pPr>
-      <w:proofErr w:type="gramStart"/>
-      <w:r>
-        <w:t>Ruhl J, Adamo M, and Dickie L. 2015.</w:t>
-      </w:r>
-      <w:proofErr w:type="gramEnd"/>
-      <w:r>
-        <w:t xml:space="preserve"> </w:t>
-      </w:r>
-      <w:proofErr w:type="gramStart"/>
-      <w:r>
-        <w:t>Hematopoietic and Lymphoid Neoplasm Coding Manual.</w:t>
-      </w:r>
-      <w:proofErr w:type="gramEnd"/>
-      <w:r>
-        <w:t xml:space="preserve"> Bethesda: National Cancer Institute.</w:t>
+      <w:r>
+        <w:t xml:space="preserve">Sakata R, Kleinerman RA, Mabuchi K et al. 2012. </w:t>
+      </w:r>
+      <w:proofErr w:type="gramStart"/>
+      <w:r>
+        <w:t>Cancer mortality following radiotherapy for benign gynecologic disorders.</w:t>
+      </w:r>
+      <w:proofErr w:type="gramEnd"/>
+      <w:r>
+        <w:t xml:space="preserve"> Radiat Res, 178(4), 266-279. PMCID: PMC3471655.</w:t>
       </w:r>
     </w:p>
     <w:p>
@@ -31113,7 +31394,7 @@
         <w:ind w:left="720" w:hanging="720"/>
       </w:pPr>
       <w:r>
-        <w:t>Rushton L, Schnatter AR, Tang G, and Glass DC. 2014. Acute myeloid and chronic lymphoid leukaemias and exposure to low-level benzene among petroleum workers. Br J Cancer, 110(3), 783-787. PMCID: PMC3915135.</w:t>
+        <w:t>Saliba J, Saint-Martin C, Di Stefano A et al. 2015. Germline duplication of ATG2B and GSKIP predisposes to familial myeloid malignancies. Nat Genet, 47(10), 1131-1140. PMID: 26280900.</w:t>
       </w:r>
     </w:p>
     <w:p>
@@ -31126,15 +31407,7 @@
         <w:ind w:left="720" w:hanging="720"/>
       </w:pPr>
       <w:r>
-        <w:t xml:space="preserve">Sakata R, Kleinerman RA, Mabuchi K et al. 2012. </w:t>
-      </w:r>
-      <w:proofErr w:type="gramStart"/>
-      <w:r>
-        <w:t>Cancer mortality following radiotherapy for benign gynecologic disorders.</w:t>
-      </w:r>
-      <w:proofErr w:type="gramEnd"/>
-      <w:r>
-        <w:t xml:space="preserve"> Radiat Res, 178(4), 266-279. PMCID: PMC3471655.</w:t>
+        <w:t>Sant M, Allemani C, Tereanu C et al. 2010. Incidence of hematologic malignancies in Europe by morphologic subtype: results of the HAEMACARE project. Blood, 116(19), 3724-3734. PMID: 20664057.</w:t>
       </w:r>
     </w:p>
     <w:p>
@@ -31147,7 +31420,15 @@
         <w:ind w:left="720" w:hanging="720"/>
       </w:pPr>
       <w:r>
-        <w:t>Saliba J, Saint-Martin C, Di Stefano A et al. 2015. Germline duplication of ATG2B and GSKIP predisposes to familial myeloid malignancies. Nat Genet, 47(10), 1131-1140. PMID: 26280900.</w:t>
+        <w:t xml:space="preserve">Saso R, Kulkarni S, Mitchell P et al. 2000. </w:t>
+      </w:r>
+      <w:proofErr w:type="gramStart"/>
+      <w:r>
+        <w:t>Secondary myelodysplastic syndrome/acute myeloid leukaemia following mitoxantrone-based therapy for breast carcinoma.</w:t>
+      </w:r>
+      <w:proofErr w:type="gramEnd"/>
+      <w:r>
+        <w:t xml:space="preserve"> Br J Cancer, 83(1), 91-94. PMCID: PMC2374543.</w:t>
       </w:r>
     </w:p>
     <w:p>
@@ -31160,7 +31441,15 @@
         <w:ind w:left="720" w:hanging="720"/>
       </w:pPr>
       <w:r>
-        <w:t>Sant M, Allemani C, Tereanu C et al. 2010. Incidence of hematologic malignancies in Europe by morphologic subtype: results of the HAEMACARE project. Blood, 116(19), 3724-3734. PMID: 20664057.</w:t>
+        <w:t xml:space="preserve">Savage SA, Giri N, Baerlocher GM et al. 2008. TINF2, a component of the shelterin telomere protection complex, is mutated in dyskeratosis congenita. </w:t>
+      </w:r>
+      <w:proofErr w:type="gramStart"/>
+      <w:r>
+        <w:t>Am</w:t>
+      </w:r>
+      <w:proofErr w:type="gramEnd"/>
+      <w:r>
+        <w:t xml:space="preserve"> J Hum Genet, 82(2), 501-509. PMCID: PMC2427222.</w:t>
       </w:r>
     </w:p>
     <w:p>
@@ -31172,16 +31461,17 @@
         <w:spacing w:after="240"/>
         <w:ind w:left="720" w:hanging="720"/>
       </w:pPr>
-      <w:r>
-        <w:t xml:space="preserve">Saso R, Kulkarni S, Mitchell P et al. 2000. </w:t>
-      </w:r>
-      <w:proofErr w:type="gramStart"/>
-      <w:r>
-        <w:t>Secondary myelodysplastic syndrome/acute myeloid leukaemia following mitoxantrone-based therapy for breast carcinoma.</w:t>
-      </w:r>
-      <w:proofErr w:type="gramEnd"/>
-      <w:r>
-        <w:t xml:space="preserve"> Br J Cancer, 83(1), 91-94. PMCID: PMC2374543.</w:t>
+      <w:proofErr w:type="gramStart"/>
+      <w:r>
+        <w:t>SCENIHR (Scientific Committee on Emerging and Newly Identified Health Risks).</w:t>
+      </w:r>
+      <w:proofErr w:type="gramEnd"/>
+      <w:r>
+        <w:t xml:space="preserve"> 2015. </w:t>
+      </w:r>
+      <w:r>
+        <w:lastRenderedPageBreak/>
+        <w:t xml:space="preserve">Potential health effects of exposure to electromagnetic fields (EMF): http://ec.europa.eu/health/scientific_committees/emerging/docs/scenihr_o_041.pdf   </w:t>
       </w:r>
     </w:p>
     <w:p>
@@ -31194,15 +31484,15 @@
         <w:ind w:left="720" w:hanging="720"/>
       </w:pPr>
       <w:r>
-        <w:t xml:space="preserve">Savage SA, Giri N, Baerlocher GM et al. 2008. TINF2, a component of the shelterin telomere protection complex, is mutated in dyskeratosis congenita. </w:t>
-      </w:r>
-      <w:proofErr w:type="gramStart"/>
-      <w:r>
-        <w:t>Am</w:t>
-      </w:r>
-      <w:proofErr w:type="gramEnd"/>
-      <w:r>
-        <w:t xml:space="preserve"> J Hum Genet, 82(2), 501-509. PMCID: PMC2427222.</w:t>
+        <w:t xml:space="preserve">Schlenk RF, Dohner K, Krauter J et al. 2008. </w:t>
+      </w:r>
+      <w:proofErr w:type="gramStart"/>
+      <w:r>
+        <w:t>Mutations and treatment outcome in cytogenetically normal acute myeloid leukemia.</w:t>
+      </w:r>
+      <w:proofErr w:type="gramEnd"/>
+      <w:r>
+        <w:t xml:space="preserve"> N Engl J Med, 358(18), 1909-1918. PMID: 18450602.</w:t>
       </w:r>
     </w:p>
     <w:p>
@@ -31214,13 +31504,8 @@
         <w:spacing w:after="240"/>
         <w:ind w:left="720" w:hanging="720"/>
       </w:pPr>
-      <w:proofErr w:type="gramStart"/>
-      <w:r>
-        <w:t>SCENIHR (Scientific Committee on Emerging and Newly Identified Health Risks).</w:t>
-      </w:r>
-      <w:proofErr w:type="gramEnd"/>
-      <w:r>
-        <w:t xml:space="preserve"> 2015. Potential health effects of exposure to electromagnetic fields (EMF): http://ec.europa.eu/health/scientific_committees/emerging/docs/scenihr_o_041.pdf   </w:t>
+      <w:r>
+        <w:t>Schnatter AR, Glass DC, Tang G, Irons RD, and Rushton L. 2012. Myelodysplastic syndrome and benzene exposure among petroleum workers: an international pooled analysis. J Natl Cancer Inst, 104(22), 1724-1737. PMCID: PMC3502195.</w:t>
       </w:r>
     </w:p>
     <w:p>
@@ -31232,16 +31517,13 @@
         <w:spacing w:after="240"/>
         <w:ind w:left="720" w:hanging="720"/>
       </w:pPr>
-      <w:r>
-        <w:t xml:space="preserve">Schlenk RF, Dohner K, Krauter J et al. 2008. </w:t>
-      </w:r>
-      <w:proofErr w:type="gramStart"/>
-      <w:r>
-        <w:t>Mutations and treatment outcome in cytogenetically normal acute myeloid leukemia.</w:t>
-      </w:r>
-      <w:proofErr w:type="gramEnd"/>
-      <w:r>
-        <w:t xml:space="preserve"> N Engl J Med, 358(18), 1909-1918. PMID: 18450602.</w:t>
+      <w:proofErr w:type="gramStart"/>
+      <w:r>
+        <w:t>Schwilk E, Zhang L, Smith MT, Smith AH, and Steinmaus C. 2010.</w:t>
+      </w:r>
+      <w:proofErr w:type="gramEnd"/>
+      <w:r>
+        <w:t xml:space="preserve"> Formaldehyde and leukemia: an updated meta-analysis and evaluation of bias. J Occup Environ Med, 52(9), 878-886. PMID: 20798648.</w:t>
       </w:r>
     </w:p>
     <w:p>
@@ -31253,9 +31535,13 @@
         <w:spacing w:after="240"/>
         <w:ind w:left="720" w:hanging="720"/>
       </w:pPr>
-      <w:r>
-        <w:lastRenderedPageBreak/>
-        <w:t>Schnatter AR, Glass DC, Tang G, Irons RD, and Rushton L. 2012. Myelodysplastic syndrome and benzene exposure among petroleum workers: an international pooled analysis. J Natl Cancer Inst, 104(22), 1724-1737. PMCID: PMC3502195.</w:t>
+      <w:proofErr w:type="gramStart"/>
+      <w:r>
+        <w:t>SEER.</w:t>
+      </w:r>
+      <w:proofErr w:type="gramEnd"/>
+      <w:r>
+        <w:t xml:space="preserve"> 2015. Surveillance, Epidemiology, and End Results (SEER) Program (www.seer.cancer.gov) SEER*Stat Database: Incidence - SEER 9 Regs Research Data, Nov 2014 Sub (1973-2012) &lt;Katrina/Rita Population Adjustment&gt; - Linked To County Attributes - Total U.S., 1969-2013 Counties, National Cancer Institute, DCCPS, Surveillance Research Program, Surveillance Systems Branch, released April 2015, based on the November 2014 submission.</w:t>
       </w:r>
     </w:p>
     <w:p>
@@ -31269,11 +31555,11 @@
       </w:pPr>
       <w:proofErr w:type="gramStart"/>
       <w:r>
-        <w:t>Schwilk E, Zhang L, Smith MT, Smith AH, and Steinmaus C. 2010.</w:t>
-      </w:r>
-      <w:proofErr w:type="gramEnd"/>
-      <w:r>
-        <w:t xml:space="preserve"> Formaldehyde and leukemia: an updated meta-analysis and evaluation of bias. J Occup Environ Med, 52(9), 878-886. PMID: 20798648.</w:t>
+        <w:t>SEER.</w:t>
+      </w:r>
+      <w:proofErr w:type="gramEnd"/>
+      <w:r>
+        <w:t xml:space="preserve"> 2015. Surveillance, Epidemiology, and End Results (SEER) Program (www.seer.cancer.gov) SEER*Stat Database: Incidence - SEER 13 Regs Research Data, Nov 2014 Sub (1992-2012) &lt;Katrina/Rita Population Adjustment&gt; - Linked To County Attributes - Total U.S., 1969-2013 Counties, National Cancer Institute, DCCPS, Surveillance Research Program, Surveillance Systems Branch, released April 2015, based on the November 2014 submission.</w:t>
       </w:r>
     </w:p>
     <w:p>
@@ -31291,7 +31577,7 @@
       </w:r>
       <w:proofErr w:type="gramEnd"/>
       <w:r>
-        <w:t xml:space="preserve"> 2015. Surveillance, Epidemiology, and End Results (SEER) Program (www.seer.cancer.gov) SEER*Stat Database: Incidence - SEER 9 Regs Research Data, Nov 2014 Sub (1973-2012) &lt;Katrina/Rita Population Adjustment&gt; - Linked To County Attributes - Total U.S., 1969-2013 Counties, National Cancer Institute, DCCPS, Surveillance Research Program, Surveillance Systems Branch, released April 2015, based on the November 2014 submission.</w:t>
+        <w:t xml:space="preserve"> 2015. Surveillance, Epidemiology, and End Results (SEER) Program (www.seer.cancer.gov) SEER*Stat Database: Incidence - SEER 18 Regs Research Data + Hurricane Katrina Impacted Louisiana Cases, Nov 2014 Sub (2000-2012) &lt;Katrina/Rita Population Adjustment&gt; - Linked To County Attributes - Total U.S., 1969-2013 Counties, National Cancer Institute, DCCPS, Surveillance Research Program, Surveillance Systems Branch, released April 2015, based on the November 2014 submission.</w:t>
       </w:r>
     </w:p>
     <w:p>
@@ -31303,13 +31589,16 @@
         <w:spacing w:after="240"/>
         <w:ind w:left="720" w:hanging="720"/>
       </w:pPr>
-      <w:proofErr w:type="gramStart"/>
-      <w:r>
-        <w:t>SEER.</w:t>
-      </w:r>
-      <w:proofErr w:type="gramEnd"/>
-      <w:r>
-        <w:t xml:space="preserve"> 2015. Surveillance, Epidemiology, and End Results (SEER) Program (www.seer.cancer.gov) SEER*Stat Database: Incidence - SEER 13 Regs Research Data, Nov 2014 Sub (1992-2012) &lt;Katrina/Rita Population Adjustment&gt; - Linked To County Attributes - Total U.S., 1969-2013 Counties, National Cancer Institute, DCCPS, Surveillance Research Program, Surveillance Systems Branch, released April 2015, based on the November 2014 submission.</w:t>
+      <w:r>
+        <w:t xml:space="preserve">Seminog </w:t>
+      </w:r>
+      <w:proofErr w:type="gramStart"/>
+      <w:r>
+        <w:t>OO,</w:t>
+      </w:r>
+      <w:proofErr w:type="gramEnd"/>
+      <w:r>
+        <w:t xml:space="preserve"> and Goldacre MJ. 2013. Risk of benign tumours of nervous system, and of malignant neoplasms, in people with neurofibromatosis: population-based record-linkage study. Br J Cancer, 108(1), 193-198. PMCID: PMC3553528.</w:t>
       </w:r>
     </w:p>
     <w:p>
@@ -31323,11 +31612,19 @@
       </w:pPr>
       <w:proofErr w:type="gramStart"/>
       <w:r>
-        <w:t>SEER.</w:t>
-      </w:r>
-      <w:proofErr w:type="gramEnd"/>
-      <w:r>
-        <w:t xml:space="preserve"> 2015. Surveillance, Epidemiology, and End Results (SEER) Program (www.seer.cancer.gov) SEER*Stat Database: Incidence - SEER 18 Regs Research Data + Hurricane Katrina Impacted Louisiana Cases, Nov 2014 Sub (2000-2012) &lt;Katrina/Rita Population Adjustment&gt; - Linked To County Attributes - Total U.S., 1969-2013 Counties, National Cancer Institute, DCCPS, Surveillance Research Program, Surveillance Systems Branch, released April 2015, based on the November 2014 submission.</w:t>
+        <w:t>Severson RK, Davis S, Thomas DB et al. 1989.</w:t>
+      </w:r>
+      <w:proofErr w:type="gramEnd"/>
+      <w:r>
+        <w:t xml:space="preserve"> </w:t>
+      </w:r>
+      <w:proofErr w:type="gramStart"/>
+      <w:r>
+        <w:t>Acute myelocytic leukemia and prior allergies.</w:t>
+      </w:r>
+      <w:proofErr w:type="gramEnd"/>
+      <w:r>
+        <w:t xml:space="preserve"> J Clin Epidemiol, 42(10), 995-1001. PMID: 2809658.</w:t>
       </w:r>
     </w:p>
     <w:p>
@@ -31340,15 +31637,23 @@
         <w:ind w:left="720" w:hanging="720"/>
       </w:pPr>
       <w:r>
-        <w:t xml:space="preserve">Seminog </w:t>
-      </w:r>
-      <w:proofErr w:type="gramStart"/>
-      <w:r>
-        <w:t>OO,</w:t>
-      </w:r>
-      <w:proofErr w:type="gramEnd"/>
-      <w:r>
-        <w:t xml:space="preserve"> and Goldacre MJ. 2013. Risk of benign tumours of nervous system, and of malignant neoplasms, in people with neurofibromatosis: population-based record-linkage study. Br J Cancer, 108(1), 193-198. PMCID: PMC3553528.</w:t>
+        <w:t xml:space="preserve">Severson RK, Stevens RG, Kaune WT et al. 1988. </w:t>
+      </w:r>
+      <w:proofErr w:type="gramStart"/>
+      <w:r>
+        <w:t>Acute nonlymphocytic leukemia and residential exposure to power frequency magnetic fields.</w:t>
+      </w:r>
+      <w:proofErr w:type="gramEnd"/>
+      <w:r>
+        <w:t xml:space="preserve"> Am J Epidemiol, 128(1), 10-</w:t>
+      </w:r>
+      <w:proofErr w:type="gramStart"/>
+      <w:r>
+        <w:t>20.</w:t>
+      </w:r>
+      <w:proofErr w:type="gramEnd"/>
+      <w:r>
+        <w:t xml:space="preserve"> PMID: 3381818.</w:t>
       </w:r>
     </w:p>
     <w:p>
@@ -31360,21 +31665,9 @@
         <w:spacing w:after="240"/>
         <w:ind w:left="720" w:hanging="720"/>
       </w:pPr>
-      <w:proofErr w:type="gramStart"/>
-      <w:r>
-        <w:t>Severson RK, Davis S, Thomas DB et al. 1989.</w:t>
-      </w:r>
-      <w:proofErr w:type="gramEnd"/>
-      <w:r>
-        <w:t xml:space="preserve"> </w:t>
-      </w:r>
-      <w:proofErr w:type="gramStart"/>
-      <w:r>
-        <w:t>Acute myelocytic leukemia and prior allergies.</w:t>
-      </w:r>
-      <w:proofErr w:type="gramEnd"/>
-      <w:r>
-        <w:t xml:space="preserve"> J Clin Epidemiol, 42(10), 995-1001. PMID: 2809658.</w:t>
+      <w:r>
+        <w:lastRenderedPageBreak/>
+        <w:t>Shadman M, White E, De Roos AJ, and Walter RB. 2013. Associations between allergies and risk of hematologic malignancies: results from the VITamins and lifestyle cohort study. Am J Hematol, 88(12), 1050-1054. PMCID: PMC4001851.</w:t>
       </w:r>
     </w:p>
     <w:p>
@@ -31386,24 +31679,13 @@
         <w:spacing w:after="240"/>
         <w:ind w:left="720" w:hanging="720"/>
       </w:pPr>
-      <w:r>
-        <w:t xml:space="preserve">Severson RK, Stevens RG, Kaune WT et al. 1988. </w:t>
-      </w:r>
-      <w:proofErr w:type="gramStart"/>
-      <w:r>
-        <w:t>Acute nonlymphocytic leukemia and residential exposure to power frequency magnetic fields.</w:t>
-      </w:r>
-      <w:proofErr w:type="gramEnd"/>
-      <w:r>
-        <w:t xml:space="preserve"> Am J Epidemiol, 128(1), 10-</w:t>
-      </w:r>
-      <w:proofErr w:type="gramStart"/>
-      <w:r>
-        <w:t>20.</w:t>
-      </w:r>
-      <w:proofErr w:type="gramEnd"/>
-      <w:r>
-        <w:t xml:space="preserve"> PMID: 3381818.</w:t>
+      <w:proofErr w:type="gramStart"/>
+      <w:r>
+        <w:t>Shiels MS, and Engels EA. 2012.</w:t>
+      </w:r>
+      <w:proofErr w:type="gramEnd"/>
+      <w:r>
+        <w:t xml:space="preserve"> Increased risk of histologically defined cancer subtypes in human immunodeficiency virus-infected individuals: clues for possible immunosuppression-related or infectious etiology. Cancer, 118(19), 4869-4876. PMCID: PMC3366173.</w:t>
       </w:r>
     </w:p>
     <w:p>
@@ -31415,8 +31697,21 @@
         <w:spacing w:after="240"/>
         <w:ind w:left="720" w:hanging="720"/>
       </w:pPr>
-      <w:r>
-        <w:t>Shadman M, White E, De Roos AJ, and Walter RB. 2013. Associations between allergies and risk of hematologic malignancies: results from the VITamins and lifestyle cohort study. Am J Hematol, 88(12), 1050-1054. PMCID: PMC4001851.</w:t>
+      <w:proofErr w:type="gramStart"/>
+      <w:r>
+        <w:t>Shilnikova NS, Preston DL, Ron E et al. 2003.</w:t>
+      </w:r>
+      <w:proofErr w:type="gramEnd"/>
+      <w:r>
+        <w:t xml:space="preserve"> </w:t>
+      </w:r>
+      <w:proofErr w:type="gramStart"/>
+      <w:r>
+        <w:t>Cancer mortality risk among workers at the Mayak nuclear complex.</w:t>
+      </w:r>
+      <w:proofErr w:type="gramEnd"/>
+      <w:r>
+        <w:t xml:space="preserve"> Radiat Res, 159(6), 787-798. PMID: 12751962.</w:t>
       </w:r>
     </w:p>
     <w:p>
@@ -31430,15 +31725,19 @@
       </w:pPr>
       <w:proofErr w:type="gramStart"/>
       <w:r>
-        <w:t>Shiels MS, and Engels EA. 2012.</w:t>
-      </w:r>
-      <w:proofErr w:type="gramEnd"/>
-      <w:r>
-        <w:t xml:space="preserve"> Increased risk of histologically defined cancer subtypes in human immunodeficiency virus-infected individuals: clues for possible immunosuppression-related or infectious etiology. Cancer, 118(19), 4869-4876. PMCID: </w:t>
-      </w:r>
-      <w:r>
-        <w:lastRenderedPageBreak/>
-        <w:t>PMC3366173.</w:t>
+        <w:t>Shimizu Y, Pierce DA, Preston DL, and Mabuchi K. 1999.</w:t>
+      </w:r>
+      <w:proofErr w:type="gramEnd"/>
+      <w:r>
+        <w:t xml:space="preserve"> </w:t>
+      </w:r>
+      <w:proofErr w:type="gramStart"/>
+      <w:r>
+        <w:t>Studies of the mortality of atomic bomb survivors.</w:t>
+      </w:r>
+      <w:proofErr w:type="gramEnd"/>
+      <w:r>
+        <w:t xml:space="preserve"> Report 12, part II. Noncancer mortality: 1950-1990. Radiat Res, 152(4), 374-389. PMID: 10477914.</w:t>
       </w:r>
     </w:p>
     <w:p>
@@ -31452,19 +31751,11 @@
       </w:pPr>
       <w:proofErr w:type="gramStart"/>
       <w:r>
-        <w:t>Shilnikova NS, Preston DL, Ron E et al. 2003.</w:t>
-      </w:r>
-      <w:proofErr w:type="gramEnd"/>
-      <w:r>
-        <w:t xml:space="preserve"> </w:t>
-      </w:r>
-      <w:proofErr w:type="gramStart"/>
-      <w:r>
-        <w:t>Cancer mortality risk among workers at the Mayak nuclear complex.</w:t>
-      </w:r>
-      <w:proofErr w:type="gramEnd"/>
-      <w:r>
-        <w:t xml:space="preserve"> Radiat Res, 159(6), 787-798. PMID: 12751962.</w:t>
+        <w:t>Shizuru JA, Negrin RS, and Weissman IL.</w:t>
+      </w:r>
+      <w:proofErr w:type="gramEnd"/>
+      <w:r>
+        <w:t xml:space="preserve"> 2005. Hematopoietic stem and progenitor cells: clinical and preclinical regeneration of the hematolymphoid system. Annu Rev Med, 56, 509-538. PMID: 15660525.</w:t>
       </w:r>
     </w:p>
     <w:p>
@@ -31478,19 +31769,19 @@
       </w:pPr>
       <w:proofErr w:type="gramStart"/>
       <w:r>
-        <w:t>Shimizu Y, Pierce DA, Preston DL, and Mabuchi K. 1999.</w:t>
-      </w:r>
-      <w:proofErr w:type="gramEnd"/>
-      <w:r>
-        <w:t xml:space="preserve"> </w:t>
-      </w:r>
-      <w:proofErr w:type="gramStart"/>
-      <w:r>
-        <w:t>Studies of the mortality of atomic bomb survivors.</w:t>
-      </w:r>
-      <w:proofErr w:type="gramEnd"/>
-      <w:r>
-        <w:t xml:space="preserve"> Report 12, part II. Noncancer mortality: 1950-1990. Radiat Res, 152(4), 374-389. PMID: 10477914.</w:t>
+        <w:t>Shlush LI, and Minden MD.</w:t>
+      </w:r>
+      <w:proofErr w:type="gramEnd"/>
+      <w:r>
+        <w:t xml:space="preserve"> 2015. Preleukemia: the normal side of cancer. </w:t>
+      </w:r>
+      <w:proofErr w:type="gramStart"/>
+      <w:r>
+        <w:t>Curr Opin Hematol, 22(2), 77-84.</w:t>
+      </w:r>
+      <w:proofErr w:type="gramEnd"/>
+      <w:r>
+        <w:t xml:space="preserve"> PMID: 25575035.</w:t>
       </w:r>
     </w:p>
     <w:p>
@@ -31502,13 +31793,8 @@
         <w:spacing w:after="240"/>
         <w:ind w:left="720" w:hanging="720"/>
       </w:pPr>
-      <w:proofErr w:type="gramStart"/>
-      <w:r>
-        <w:t>Shizuru JA, Negrin RS, and Weissman IL.</w:t>
-      </w:r>
-      <w:proofErr w:type="gramEnd"/>
-      <w:r>
-        <w:t xml:space="preserve"> 2005. Hematopoietic stem and progenitor cells: clinical and preclinical regeneration of the hematolymphoid system. Annu Rev Med, 56, 509-538. PMID: 15660525.</w:t>
+      <w:r>
+        <w:t>Shore RE, Moseson M, Harley N, and Pasternack BS. 2003. Tumors and other diseases following childhood x-ray treatment for ringworm of the scalp (Tinea capitis). Health Phys, 85(4), 404-408. PMID: 13678280.</w:t>
       </w:r>
     </w:p>
     <w:p>
@@ -31520,21 +31806,24 @@
         <w:spacing w:after="240"/>
         <w:ind w:left="720" w:hanging="720"/>
       </w:pPr>
-      <w:proofErr w:type="gramStart"/>
-      <w:r>
-        <w:t>Shlush LI, and Minden MD.</w:t>
-      </w:r>
-      <w:proofErr w:type="gramEnd"/>
-      <w:r>
-        <w:t xml:space="preserve"> 2015. Preleukemia: the normal side of cancer. </w:t>
-      </w:r>
-      <w:proofErr w:type="gramStart"/>
-      <w:r>
-        <w:t>Curr Opin Hematol, 22(2), 77-84.</w:t>
-      </w:r>
-      <w:proofErr w:type="gramEnd"/>
-      <w:r>
-        <w:t xml:space="preserve"> PMID: 25575035.</w:t>
+      <w:r>
+        <w:t xml:space="preserve">Shu XO, </w:t>
+      </w:r>
+      <w:proofErr w:type="gramStart"/>
+      <w:r>
+        <w:t>Gao</w:t>
+      </w:r>
+      <w:proofErr w:type="gramEnd"/>
+      <w:r>
+        <w:t xml:space="preserve"> YT, Linet MS et al. 1987. </w:t>
+      </w:r>
+      <w:proofErr w:type="gramStart"/>
+      <w:r>
+        <w:t>Chloramphenicol use and childhood leukaemia in Shanghai.</w:t>
+      </w:r>
+      <w:proofErr w:type="gramEnd"/>
+      <w:r>
+        <w:t xml:space="preserve"> Lancet, 2(8565), 934-937. PMID: 2889862.</w:t>
       </w:r>
     </w:p>
     <w:p>
@@ -31546,8 +31835,21 @@
         <w:spacing w:after="240"/>
         <w:ind w:left="720" w:hanging="720"/>
       </w:pPr>
-      <w:r>
-        <w:t>Shore RE, Moseson M, Harley N, and Pasternack BS. 2003. Tumors and other diseases following childhood x-ray treatment for ringworm of the scalp (Tinea capitis). Health Phys, 85(4), 404-408. PMID: 13678280.</w:t>
+      <w:proofErr w:type="gramStart"/>
+      <w:r>
+        <w:t>Siegel RL, Miller KD, and Jemal A. 2016.</w:t>
+      </w:r>
+      <w:proofErr w:type="gramEnd"/>
+      <w:r>
+        <w:t xml:space="preserve"> </w:t>
+      </w:r>
+      <w:proofErr w:type="gramStart"/>
+      <w:r>
+        <w:t>Cancer statistics, 2016.</w:t>
+      </w:r>
+      <w:proofErr w:type="gramEnd"/>
+      <w:r>
+        <w:t xml:space="preserve"> CA Cancer J Clin, 66(1), 7-30. PMID: 26742998.</w:t>
       </w:r>
     </w:p>
     <w:p>
@@ -31559,24 +31861,21 @@
         <w:spacing w:after="240"/>
         <w:ind w:left="720" w:hanging="720"/>
       </w:pPr>
-      <w:r>
-        <w:t xml:space="preserve">Shu XO, </w:t>
-      </w:r>
-      <w:proofErr w:type="gramStart"/>
-      <w:r>
-        <w:t>Gao</w:t>
-      </w:r>
-      <w:proofErr w:type="gramEnd"/>
-      <w:r>
-        <w:t xml:space="preserve"> YT, Linet MS et al. 1987. </w:t>
-      </w:r>
-      <w:proofErr w:type="gramStart"/>
-      <w:r>
-        <w:t>Chloramphenicol use and childhood leukaemia in Shanghai.</w:t>
-      </w:r>
-      <w:proofErr w:type="gramEnd"/>
-      <w:r>
-        <w:t xml:space="preserve"> Lancet, 2(8565), 934-937. PMID: 2889862.</w:t>
+      <w:proofErr w:type="gramStart"/>
+      <w:r>
+        <w:t>Sielken RL, Jr., and Valdez-Flores C. 2015.</w:t>
+      </w:r>
+      <w:proofErr w:type="gramEnd"/>
+      <w:r>
+        <w:t xml:space="preserve"> A comprehensive review of occupational and general population cancer risk: 1</w:t>
+      </w:r>
+      <w:proofErr w:type="gramStart"/>
+      <w:r>
+        <w:t>,3</w:t>
+      </w:r>
+      <w:proofErr w:type="gramEnd"/>
+      <w:r>
+        <w:t>-Butadiene exposure-response modeling for all leukemia, acute myelogenous leukemia, chronic lymphocytic leukemia, chronic myelogenous leukemia, myeloid neoplasm and lymphoid neoplasm. Chem Biol Interact, 241, 50-58. PMID: 26070419.</w:t>
       </w:r>
     </w:p>
     <w:p>
@@ -31590,19 +31889,11 @@
       </w:pPr>
       <w:proofErr w:type="gramStart"/>
       <w:r>
-        <w:t>Siegel RL, Miller KD, and Jemal A. 2016.</w:t>
-      </w:r>
-      <w:proofErr w:type="gramEnd"/>
-      <w:r>
-        <w:t xml:space="preserve"> </w:t>
-      </w:r>
-      <w:proofErr w:type="gramStart"/>
-      <w:r>
-        <w:t>Cancer statistics, 2016.</w:t>
-      </w:r>
-      <w:proofErr w:type="gramEnd"/>
-      <w:r>
-        <w:t xml:space="preserve"> CA Cancer J Clin, 66(1), 7-30. PMID: 26742998.</w:t>
+        <w:t>Simon SL, Preston DL, Linet MS et al. 2014.</w:t>
+      </w:r>
+      <w:proofErr w:type="gramEnd"/>
+      <w:r>
+        <w:t xml:space="preserve"> Radiation organ doses received in a nationwide cohort of U.S. radiologic technologists: methods and findings. Radiat Res, 182(5), 507-528. PMCID: PMC4406479.</w:t>
       </w:r>
     </w:p>
     <w:p>
@@ -31616,19 +31907,11 @@
       </w:pPr>
       <w:proofErr w:type="gramStart"/>
       <w:r>
-        <w:t>Sielken RL, Jr., and Valdez-Flores C. 2015.</w:t>
-      </w:r>
-      <w:proofErr w:type="gramEnd"/>
-      <w:r>
-        <w:t xml:space="preserve"> A comprehensive review of occupational and general population cancer risk: 1</w:t>
-      </w:r>
-      <w:proofErr w:type="gramStart"/>
-      <w:r>
-        <w:t>,3</w:t>
-      </w:r>
-      <w:proofErr w:type="gramEnd"/>
-      <w:r>
-        <w:t>-Butadiene exposure-response modeling for all leukemia, acute myelogenous leukemia, chronic lymphocytic leukemia, chronic myelogenous leukemia, myeloid neoplasm and lymphoid neoplasm. Chem Biol Interact, 241, 50-58. PMID: 26070419.</w:t>
+        <w:t>Sinner PJ, Cerhan JR, Folsom AR, and Ross JA.</w:t>
+      </w:r>
+      <w:proofErr w:type="gramEnd"/>
+      <w:r>
+        <w:t xml:space="preserve"> 2005. Positive association of farm or rural residence with acute myeloid leukemia incidence in a cohort of older women. Cancer Epidemiol Biomarkers Prev, 14(10), 2446-2448. PMID: 16214930.</w:t>
       </w:r>
     </w:p>
     <w:p>
@@ -31642,11 +31925,15 @@
       </w:pPr>
       <w:proofErr w:type="gramStart"/>
       <w:r>
-        <w:t>Simon SL, Preston DL, Linet MS et al. 2014.</w:t>
-      </w:r>
-      <w:proofErr w:type="gramEnd"/>
-      <w:r>
-        <w:t xml:space="preserve"> Radiation organ doses received in a nationwide cohort of U.S. radiologic technologists: methods and findings. Radiat Res, 182(5), 507-528. PMCID: PMC4406479.</w:t>
+        <w:t>Smith A, Howell D, Patmore R, Jack A, and Roman E. 2011.</w:t>
+      </w:r>
+      <w:proofErr w:type="gramEnd"/>
+      <w:r>
+        <w:t xml:space="preserve"> Incidence of haematological </w:t>
+      </w:r>
+      <w:r>
+        <w:lastRenderedPageBreak/>
+        <w:t>malignancy by sub-type: a report from the Haematological Malignancy Research Network. Br J Cancer, 105(11), 1684-1692. PMCID: 3242607.</w:t>
       </w:r>
     </w:p>
     <w:p>
@@ -31658,13 +31945,8 @@
         <w:spacing w:after="240"/>
         <w:ind w:left="720" w:hanging="720"/>
       </w:pPr>
-      <w:proofErr w:type="gramStart"/>
-      <w:r>
-        <w:t>Sinner PJ, Cerhan JR, Folsom AR, and Ross JA.</w:t>
-      </w:r>
-      <w:proofErr w:type="gramEnd"/>
-      <w:r>
-        <w:t xml:space="preserve"> 2005. Positive association of farm or rural residence with acute myeloid leukemia incidence in a cohort of older women. Cancer Epidemiol Biomarkers Prev, 14(10), 2446-2448. PMID: 16214930.</w:t>
+      <w:r>
+        <w:t>Smith A, Roman E, Howell D et al. 2009. The Haematological Malignancy Research Network (HMRN): a new information strategy for population based epidemiology and health service research. Br J Haematol, 148(5), 739-753. PMCID: 3066245.</w:t>
       </w:r>
     </w:p>
     <w:p>
@@ -31678,11 +31960,11 @@
       </w:pPr>
       <w:proofErr w:type="gramStart"/>
       <w:r>
-        <w:t>Smith A, Howell D, Patmore R, Jack A, and Roman E. 2011.</w:t>
-      </w:r>
-      <w:proofErr w:type="gramEnd"/>
-      <w:r>
-        <w:t xml:space="preserve"> Incidence of haematological malignancy by sub-type: a report from the Haematological Malignancy Research Network. Br J Cancer, 105(11), 1684-1692. PMCID: 3242607.</w:t>
+        <w:t>Smith AG, Dovey GJ, and Cartwright RA.</w:t>
+      </w:r>
+      <w:proofErr w:type="gramEnd"/>
+      <w:r>
+        <w:t xml:space="preserve"> 2000. Topical chloramphenicol and the risk of acute leukaemia in adults. Pharmacoepidemiol Drug Saf, 9(3), 215-219. PMID: 19025822.</w:t>
       </w:r>
     </w:p>
     <w:p>
@@ -31694,8 +31976,21 @@
         <w:spacing w:after="240"/>
         <w:ind w:left="720" w:hanging="720"/>
       </w:pPr>
-      <w:r>
-        <w:t>Smith A, Roman E, Howell D et al. 2009. The Haematological Malignancy Research Network (HMRN): a new information strategy for population based epidemiology and health service research. Br J Haematol, 148(5), 739-753. PMCID: 3066245.</w:t>
+      <w:proofErr w:type="gramStart"/>
+      <w:r>
+        <w:t>Smith ML, Cavenagh JD, Lister TA, and Fitzgibbon J. 2004.</w:t>
+      </w:r>
+      <w:proofErr w:type="gramEnd"/>
+      <w:r>
+        <w:t xml:space="preserve"> </w:t>
+      </w:r>
+      <w:proofErr w:type="gramStart"/>
+      <w:r>
+        <w:t>Mutation of CEBPA in familial acute myeloid leukemia.</w:t>
+      </w:r>
+      <w:proofErr w:type="gramEnd"/>
+      <w:r>
+        <w:t xml:space="preserve"> N Engl J Med, 351(23), 2403-2407. PMID: 15575056.</w:t>
       </w:r>
     </w:p>
     <w:p>
@@ -31709,12 +32004,19 @@
       </w:pPr>
       <w:proofErr w:type="gramStart"/>
       <w:r>
-        <w:lastRenderedPageBreak/>
-        <w:t>Smith AG, Dovey GJ, and Cartwright RA.</w:t>
-      </w:r>
-      <w:proofErr w:type="gramEnd"/>
-      <w:r>
-        <w:t xml:space="preserve"> 2000. Topical chloramphenicol and the risk of acute leukaemia in adults. Pharmacoepidemiol Drug Saf, 9(3), 215-219. PMID: 19025822.</w:t>
+        <w:t>Soderberg KC, Hagmar L, Schwartzbaum J, and Feychting M. 2004.</w:t>
+      </w:r>
+      <w:proofErr w:type="gramEnd"/>
+      <w:r>
+        <w:t xml:space="preserve"> Allergic conditions and risk of hematological malignancies in adults: a cohort study. </w:t>
+      </w:r>
+      <w:proofErr w:type="gramStart"/>
+      <w:r>
+        <w:t>BMC Public Health, 4, 51.</w:t>
+      </w:r>
+      <w:proofErr w:type="gramEnd"/>
+      <w:r>
+        <w:t xml:space="preserve"> PMCID: PMC534807.</w:t>
       </w:r>
     </w:p>
     <w:p>
@@ -31728,19 +32030,19 @@
       </w:pPr>
       <w:proofErr w:type="gramStart"/>
       <w:r>
-        <w:t>Smith ML, Cavenagh JD, Lister TA, and Fitzgibbon J. 2004.</w:t>
-      </w:r>
-      <w:proofErr w:type="gramEnd"/>
-      <w:r>
-        <w:t xml:space="preserve"> </w:t>
-      </w:r>
-      <w:proofErr w:type="gramStart"/>
-      <w:r>
-        <w:t>Mutation of CEBPA in familial acute myeloid leukemia.</w:t>
-      </w:r>
-      <w:proofErr w:type="gramEnd"/>
-      <w:r>
-        <w:t xml:space="preserve"> N Engl J Med, 351(23), 2403-2407. PMID: 15575056.</w:t>
+        <w:t>Sokal JE, Cox EB, Baccarani M et al. 1984.</w:t>
+      </w:r>
+      <w:proofErr w:type="gramEnd"/>
+      <w:r>
+        <w:t xml:space="preserve"> </w:t>
+      </w:r>
+      <w:proofErr w:type="gramStart"/>
+      <w:r>
+        <w:t>Prognostic discrimination in "good-risk" chronic granulocytic leukemia.</w:t>
+      </w:r>
+      <w:proofErr w:type="gramEnd"/>
+      <w:r>
+        <w:t xml:space="preserve"> Blood, 63(4), 789-799. PMID: 6584184.</w:t>
       </w:r>
     </w:p>
     <w:p>
@@ -31752,21 +32054,8 @@
         <w:spacing w:after="240"/>
         <w:ind w:left="720" w:hanging="720"/>
       </w:pPr>
-      <w:proofErr w:type="gramStart"/>
-      <w:r>
-        <w:t>Soderberg KC, Hagmar L, Schwartzbaum J, and Feychting M. 2004.</w:t>
-      </w:r>
-      <w:proofErr w:type="gramEnd"/>
-      <w:r>
-        <w:t xml:space="preserve"> Allergic conditions and risk of hematological malignancies in adults: a cohort study. </w:t>
-      </w:r>
-      <w:proofErr w:type="gramStart"/>
-      <w:r>
-        <w:t>BMC Public Health, 4, 51.</w:t>
-      </w:r>
-      <w:proofErr w:type="gramEnd"/>
-      <w:r>
-        <w:t xml:space="preserve"> PMCID: PMC534807.</w:t>
+      <w:r>
+        <w:t>Song WJ, Sullivan MG, Legare RD et al. 1999. Haploinsufficiency of CBFA2 causes familial thrombocytopenia with propensity to develop acute myelogenous leukaemia. Nat Genet, 23(2), 166-175. PMID: 10508512.</w:t>
       </w:r>
     </w:p>
     <w:p>
@@ -31780,20 +32069,25 @@
       </w:pPr>
       <w:proofErr w:type="gramStart"/>
       <w:r>
-        <w:t>Sokal JE, Cox EB, Baccarani M et al. 1984.</w:t>
-      </w:r>
-      <w:proofErr w:type="gramEnd"/>
-      <w:r>
-        <w:t xml:space="preserve"> </w:t>
-      </w:r>
-      <w:proofErr w:type="gramStart"/>
-      <w:r>
-        <w:t>Prognostic discrimination in "good-risk" chronic granulocytic leukemia.</w:t>
-      </w:r>
-      <w:proofErr w:type="gramEnd"/>
-      <w:r>
-        <w:t xml:space="preserve"> Blood, 63(4), 789-799. PMID: 6584184.</w:t>
-      </w:r>
+        <w:t>Srour SA, Devesa SS, Morton LM et al. 2016.</w:t>
+      </w:r>
+      <w:proofErr w:type="gramEnd"/>
+      <w:r>
+        <w:t xml:space="preserve"> </w:t>
+      </w:r>
+      <w:proofErr w:type="gramStart"/>
+      <w:r>
+        <w:t>Incidence and patient survival of myeloproliferative neoplasms and myelodysplastic/myeloproliferative neoplasms in the United States, 2001-2012.</w:t>
+      </w:r>
+      <w:proofErr w:type="gramEnd"/>
+      <w:r>
+        <w:t xml:space="preserve"> </w:t>
+      </w:r>
+      <w:proofErr w:type="gramStart"/>
+      <w:r>
+        <w:t>Britsh Journal of Haematology, 172(?).</w:t>
+      </w:r>
+      <w:proofErr w:type="gramEnd"/>
     </w:p>
     <w:p>
       <w:pPr>
@@ -31805,7 +32099,7 @@
         <w:ind w:left="720" w:hanging="720"/>
       </w:pPr>
       <w:r>
-        <w:t>Song WJ, Sullivan MG, Legare RD et al. 1999. Haploinsufficiency of CBFA2 causes familial thrombocytopenia with propensity to develop acute myelogenous leukaemia. Nat Genet, 23(2), 166-175. PMID: 10508512.</w:t>
+        <w:t>Stebbings JH. 1998. Dose-response analyses of osteonecrosis in New Jersey radium workers point to roles for other alpha emitters. Health Phys, 74(5), 602-607. PMID: 9570164.</w:t>
       </w:r>
     </w:p>
     <w:p>
@@ -31817,27 +32111,25 @@
         <w:spacing w:after="240"/>
         <w:ind w:left="720" w:hanging="720"/>
       </w:pPr>
-      <w:proofErr w:type="gramStart"/>
-      <w:r>
-        <w:t>Srour SA, Devesa SS, Morton LM et al. 2016.</w:t>
-      </w:r>
-      <w:proofErr w:type="gramEnd"/>
-      <w:r>
-        <w:t xml:space="preserve"> </w:t>
-      </w:r>
-      <w:proofErr w:type="gramStart"/>
-      <w:r>
-        <w:t>Incidence and patient survival of myeloproliferative neoplasms and myelodysplastic/myeloproliferative neoplasms in the United States, 2001-2012.</w:t>
-      </w:r>
-      <w:proofErr w:type="gramEnd"/>
-      <w:r>
-        <w:t xml:space="preserve"> </w:t>
-      </w:r>
-      <w:proofErr w:type="gramStart"/>
-      <w:r>
-        <w:t>Britsh Journal of Haematology, 172(?).</w:t>
-      </w:r>
-      <w:proofErr w:type="gramEnd"/>
+      <w:r>
+        <w:t xml:space="preserve">Stevens W, Thomas DC, Lyon JL et al. 1990. </w:t>
+      </w:r>
+      <w:proofErr w:type="gramStart"/>
+      <w:r>
+        <w:t>Leukemia in Utah and radioactive fallout from the Nevada test site.</w:t>
+      </w:r>
+      <w:proofErr w:type="gramEnd"/>
+      <w:r>
+        <w:t xml:space="preserve"> </w:t>
+      </w:r>
+      <w:proofErr w:type="gramStart"/>
+      <w:r>
+        <w:t>A case-control study.</w:t>
+      </w:r>
+      <w:proofErr w:type="gramEnd"/>
+      <w:r>
+        <w:t xml:space="preserve"> JAMA, 264(5), 585-591. PMID: 2366297.</w:t>
+      </w:r>
     </w:p>
     <w:p>
       <w:pPr>
@@ -31849,7 +32141,7 @@
         <w:ind w:left="720" w:hanging="720"/>
       </w:pPr>
       <w:r>
-        <w:t>Stebbings JH. 1998. Dose-response analyses of osteonecrosis in New Jersey radium workers point to roles for other alpha emitters. Health Phys, 74(5), 602-607. PMID: 9570164.</w:t>
+        <w:t>Storm HH, Jorgensen HO, Kejs AM, and Engholm G. 2006. Depleted uranium and cancer in Danish Balkan veterans deployed 1992-2001. Eur J Cancer, 42(14), 2355-2358. PMID: 16857358.</w:t>
       </w:r>
     </w:p>
     <w:p>
@@ -31861,24 +32153,13 @@
         <w:spacing w:after="240"/>
         <w:ind w:left="720" w:hanging="720"/>
       </w:pPr>
-      <w:r>
-        <w:t xml:space="preserve">Stevens W, Thomas DC, Lyon JL et al. 1990. </w:t>
-      </w:r>
-      <w:proofErr w:type="gramStart"/>
-      <w:r>
-        <w:t>Leukemia in Utah and radioactive fallout from the Nevada test site.</w:t>
-      </w:r>
-      <w:proofErr w:type="gramEnd"/>
-      <w:r>
-        <w:t xml:space="preserve"> </w:t>
-      </w:r>
-      <w:proofErr w:type="gramStart"/>
-      <w:r>
-        <w:t>A case-control study.</w:t>
-      </w:r>
-      <w:proofErr w:type="gramEnd"/>
-      <w:r>
-        <w:t xml:space="preserve"> JAMA, 264(5), 585-591. PMID: 2366297.</w:t>
+      <w:proofErr w:type="gramStart"/>
+      <w:r>
+        <w:t>Strom SS, Yamamura Y, Kantarijian HM, and Cortes-Franco JE.</w:t>
+      </w:r>
+      <w:proofErr w:type="gramEnd"/>
+      <w:r>
+        <w:t xml:space="preserve"> 2009. Obesity, weight gain, and risk of chronic myeloid leukemia. Cancer Epidemiol Biomarkers Prev, 18(5), 1501-1506. PMCID: PMC2918285.</w:t>
       </w:r>
     </w:p>
     <w:p>
@@ -31891,7 +32172,15 @@
         <w:ind w:left="720" w:hanging="720"/>
       </w:pPr>
       <w:r>
-        <w:t>Storm HH, Jorgensen HO, Kejs AM, and Engholm G. 2006. Depleted uranium and cancer in Danish Balkan veterans deployed 1992-2001. Eur J Cancer, 42(14), 2355-2358. PMID: 16857358.</w:t>
+        <w:t xml:space="preserve">Strullu M, Caye A, Lachenaud J et al. 2014. </w:t>
+      </w:r>
+      <w:proofErr w:type="gramStart"/>
+      <w:r>
+        <w:t>Juvenile myelomonocytic leukaemia and Noonan syndrome.</w:t>
+      </w:r>
+      <w:proofErr w:type="gramEnd"/>
+      <w:r>
+        <w:t xml:space="preserve"> J Med Genet, 51(10), 689-697. PMID: 25097206.</w:t>
       </w:r>
     </w:p>
     <w:p>
@@ -31905,11 +32194,19 @@
       </w:pPr>
       <w:proofErr w:type="gramStart"/>
       <w:r>
-        <w:t>Strom SS, Yamamura Y, Kantarijian HM, and Cortes-Franco JE.</w:t>
-      </w:r>
-      <w:proofErr w:type="gramEnd"/>
-      <w:r>
-        <w:t xml:space="preserve"> 2009. Obesity, weight gain, and risk of chronic myeloid leukemia. Cancer Epidemiol Biomarkers Prev, 18(5), 1501-1506. PMCID: PMC2918285.</w:t>
+        <w:t>Swerdlow SH, Campo E, Harris NL et al (Eds.).</w:t>
+      </w:r>
+      <w:proofErr w:type="gramEnd"/>
+      <w:r>
+        <w:t xml:space="preserve"> 2008. WHO classification of tumours of haematopoietic and lymphoid tissues (4 </w:t>
+      </w:r>
+      <w:proofErr w:type="gramStart"/>
+      <w:r>
+        <w:t>ed</w:t>
+      </w:r>
+      <w:proofErr w:type="gramEnd"/>
+      <w:r>
+        <w:t>.). Lyon: International Agency for Research on Cancer.</w:t>
       </w:r>
     </w:p>
     <w:p>
@@ -31922,15 +32219,8 @@
         <w:ind w:left="720" w:hanging="720"/>
       </w:pPr>
       <w:r>
-        <w:t xml:space="preserve">Strullu M, Caye A, Lachenaud J et al. 2014. </w:t>
-      </w:r>
-      <w:proofErr w:type="gramStart"/>
-      <w:r>
-        <w:t>Juvenile myelomonocytic leukaemia and Noonan syndrome.</w:t>
-      </w:r>
-      <w:proofErr w:type="gramEnd"/>
-      <w:r>
-        <w:t xml:space="preserve"> J Med Genet, 51(10), 689-697. PMID: 25097206.</w:t>
+        <w:lastRenderedPageBreak/>
+        <w:t>Talbott EO, Xu X, Youk AO et al. 2011. Risk of leukemia as a result of community exposure to gasoline vapors: a follow-up study. Environ Res, 111(4), 597-602. PMID: 21453914.</w:t>
       </w:r>
     </w:p>
     <w:p>
@@ -31944,19 +32234,11 @@
       </w:pPr>
       <w:proofErr w:type="gramStart"/>
       <w:r>
-        <w:t>Swerdlow SH, Campo E, Harris NL et al (Eds.).</w:t>
-      </w:r>
-      <w:proofErr w:type="gramEnd"/>
-      <w:r>
-        <w:t xml:space="preserve"> 2008. WHO classification of tumours of haematopoietic and lymphoid tissues (4 </w:t>
-      </w:r>
-      <w:proofErr w:type="gramStart"/>
-      <w:r>
-        <w:t>ed</w:t>
-      </w:r>
-      <w:proofErr w:type="gramEnd"/>
-      <w:r>
-        <w:t>.). Lyon: International Agency for Research on Cancer.</w:t>
+        <w:t>Tapper W, Jones AV, Kralovics R et al. 2015.</w:t>
+      </w:r>
+      <w:proofErr w:type="gramEnd"/>
+      <w:r>
+        <w:t xml:space="preserve"> Genetic variation at MECOM, TERT, JAK2 and HBS1L-MYB predisposes to myeloproliferative neoplasms. Nat Commun, 6, 6691. PMCID: PMC4396373.</w:t>
       </w:r>
     </w:p>
     <w:p>
@@ -31969,7 +32251,15 @@
         <w:ind w:left="720" w:hanging="720"/>
       </w:pPr>
       <w:r>
-        <w:t>Talbott EO, Xu X, Youk AO et al. 2011. Risk of leukemia as a result of community exposure to gasoline vapors: a follow-up study. Environ Res, 111(4), 597-602. PMID: 21453914.</w:t>
+        <w:t xml:space="preserve">Tefferi </w:t>
+      </w:r>
+      <w:proofErr w:type="gramStart"/>
+      <w:r>
+        <w:t>A,</w:t>
+      </w:r>
+      <w:proofErr w:type="gramEnd"/>
+      <w:r>
+        <w:t xml:space="preserve"> and Pardanani A. 2015. Myeloproliferative Neoplasms: A Contemporary Review. JAMA Oncol, 1(1), 97-105. PMID: 26182311.</w:t>
       </w:r>
     </w:p>
     <w:p>
@@ -31981,13 +32271,8 @@
         <w:spacing w:after="240"/>
         <w:ind w:left="720" w:hanging="720"/>
       </w:pPr>
-      <w:proofErr w:type="gramStart"/>
-      <w:r>
-        <w:t>Tapper W, Jones AV, Kralovics R et al. 2015.</w:t>
-      </w:r>
-      <w:proofErr w:type="gramEnd"/>
-      <w:r>
-        <w:t xml:space="preserve"> Genetic variation at MECOM, TERT, JAK2 and HBS1L-MYB predisposes to myeloproliferative neoplasms. Nat Commun, 6, 6691. PMCID: PMC4396373.</w:t>
+      <w:r>
+        <w:t>Thariat J, Marcy PY, Lacout A et al. 2012. Radiotherapy and radiology: joint efforts for modern radiation planning and practice. Diagn Interv Imaging, 93(5), 342-350. PMID: 22483122.</w:t>
       </w:r>
     </w:p>
     <w:p>
@@ -31999,17 +32284,21 @@
         <w:spacing w:after="240"/>
         <w:ind w:left="720" w:hanging="720"/>
       </w:pPr>
-      <w:r>
-        <w:lastRenderedPageBreak/>
-        <w:t xml:space="preserve">Tefferi </w:t>
-      </w:r>
-      <w:proofErr w:type="gramStart"/>
-      <w:r>
-        <w:t>A,</w:t>
-      </w:r>
-      <w:proofErr w:type="gramEnd"/>
-      <w:r>
-        <w:t xml:space="preserve"> and Pardanani A. 2015. Myeloproliferative Neoplasms: A Contemporary Review. JAMA Oncol, 1(1), 97-105. PMID: 26182311.</w:t>
+      <w:proofErr w:type="gramStart"/>
+      <w:r>
+        <w:t>Thygesen LC, Nielsen OJ, and Johansen C. 2009.</w:t>
+      </w:r>
+      <w:proofErr w:type="gramEnd"/>
+      <w:r>
+        <w:t xml:space="preserve"> </w:t>
+      </w:r>
+      <w:proofErr w:type="gramStart"/>
+      <w:r>
+        <w:t>Trends in adult leukemia incidence and survival in Denmark, 1943-2003.</w:t>
+      </w:r>
+      <w:proofErr w:type="gramEnd"/>
+      <w:r>
+        <w:t xml:space="preserve"> Cancer Causes Control, 20(9), 1671-1680. PMID: 19672681.</w:t>
       </w:r>
     </w:p>
     <w:p>
@@ -32021,8 +32310,13 @@
         <w:spacing w:after="240"/>
         <w:ind w:left="720" w:hanging="720"/>
       </w:pPr>
-      <w:r>
-        <w:t>Thariat J, Marcy PY, Lacout A et al. 2012. Radiotherapy and radiology: joint efforts for modern radiation planning and practice. Diagn Interv Imaging, 93(5), 342-350. PMID: 22483122.</w:t>
+      <w:proofErr w:type="gramStart"/>
+      <w:r>
+        <w:t>Till JE, Beck HL, Aanenson JW et al. 2014.</w:t>
+      </w:r>
+      <w:proofErr w:type="gramEnd"/>
+      <w:r>
+        <w:t xml:space="preserve"> Military participants at U.S. Atmospheric nuclear weapons testing--methodology for estimating dose and uncertainty. Radiat Res, 181(5), 471-484. PMCID: PMC4082990.</w:t>
       </w:r>
     </w:p>
     <w:p>
@@ -32036,19 +32330,19 @@
       </w:pPr>
       <w:proofErr w:type="gramStart"/>
       <w:r>
-        <w:t>Thygesen LC, Nielsen OJ, and Johansen C. 2009.</w:t>
-      </w:r>
-      <w:proofErr w:type="gramEnd"/>
-      <w:r>
-        <w:t xml:space="preserve"> </w:t>
-      </w:r>
-      <w:proofErr w:type="gramStart"/>
-      <w:r>
-        <w:t>Trends in adult leukemia incidence and survival in Denmark, 1943-2003.</w:t>
-      </w:r>
-      <w:proofErr w:type="gramEnd"/>
-      <w:r>
-        <w:t xml:space="preserve"> Cancer Causes Control, 20(9), 1671-1680. PMID: 19672681.</w:t>
+        <w:t>Tomasek L, Darby SC, Swerdlow AJ, Placek V, and Kunz E. 1993.</w:t>
+      </w:r>
+      <w:proofErr w:type="gramEnd"/>
+      <w:r>
+        <w:t xml:space="preserve"> </w:t>
+      </w:r>
+      <w:proofErr w:type="gramStart"/>
+      <w:r>
+        <w:t>Radon exposure and cancers other than lung cancer among uranium miners in West Bohemia.</w:t>
+      </w:r>
+      <w:proofErr w:type="gramEnd"/>
+      <w:r>
+        <w:t xml:space="preserve"> Lancet, 341(8850), 919-923. PMID: 8096265.</w:t>
       </w:r>
     </w:p>
     <w:p>
@@ -32060,13 +32354,16 @@
         <w:spacing w:after="240"/>
         <w:ind w:left="720" w:hanging="720"/>
       </w:pPr>
-      <w:proofErr w:type="gramStart"/>
-      <w:r>
-        <w:t>Till JE, Beck HL, Aanenson JW et al. 2014.</w:t>
-      </w:r>
-      <w:proofErr w:type="gramEnd"/>
-      <w:r>
-        <w:t xml:space="preserve"> Military participants at U.S. Atmospheric nuclear weapons testing--methodology for estimating dose and uncertainty. Radiat Res, 181(5), 471-484. PMCID: PMC4082990.</w:t>
+      <w:r>
+        <w:t xml:space="preserve">Tong H, Hu C, Yin X et al. 2013. </w:t>
+      </w:r>
+      <w:proofErr w:type="gramStart"/>
+      <w:r>
+        <w:t>A Meta-Analysis of the Relationship between Cigarette Smoking and Incidence of Myelodysplastic Syndromes.</w:t>
+      </w:r>
+      <w:proofErr w:type="gramEnd"/>
+      <w:r>
+        <w:t xml:space="preserve"> PLoS One, 8(6), e67537. PMCID: PMC3689714.</w:t>
       </w:r>
     </w:p>
     <w:p>
@@ -32078,21 +32375,24 @@
         <w:spacing w:after="240"/>
         <w:ind w:left="720" w:hanging="720"/>
       </w:pPr>
-      <w:proofErr w:type="gramStart"/>
-      <w:r>
-        <w:t>Tomasek L, Darby SC, Swerdlow AJ, Placek V, and Kunz E. 1993.</w:t>
-      </w:r>
-      <w:proofErr w:type="gramEnd"/>
-      <w:r>
-        <w:t xml:space="preserve"> </w:t>
-      </w:r>
-      <w:proofErr w:type="gramStart"/>
-      <w:r>
-        <w:t>Radon exposure and cancers other than lung cancer among uranium miners in West Bohemia.</w:t>
-      </w:r>
-      <w:proofErr w:type="gramEnd"/>
-      <w:r>
-        <w:t xml:space="preserve"> Lancet, 341(8850), 919-923. PMID: 8096265.</w:t>
+      <w:r>
+        <w:t xml:space="preserve">Traversa G, Menniti-Ippolito F, Da </w:t>
+      </w:r>
+      <w:proofErr w:type="gramStart"/>
+      <w:r>
+        <w:t>Cas</w:t>
+      </w:r>
+      <w:proofErr w:type="gramEnd"/>
+      <w:r>
+        <w:t xml:space="preserve"> R et al. 1998. </w:t>
+      </w:r>
+      <w:proofErr w:type="gramStart"/>
+      <w:r>
+        <w:t>Drug use and acute leukemia.</w:t>
+      </w:r>
+      <w:proofErr w:type="gramEnd"/>
+      <w:r>
+        <w:t xml:space="preserve"> Pharmacoepidemiol Drug Saf, 7(2), 113-123. PMID: 15073735.</w:t>
       </w:r>
     </w:p>
     <w:p>
@@ -32105,15 +32405,15 @@
         <w:ind w:left="720" w:hanging="720"/>
       </w:pPr>
       <w:r>
-        <w:t xml:space="preserve">Tong H, Hu C, Yin X et al. 2013. </w:t>
-      </w:r>
-      <w:proofErr w:type="gramStart"/>
-      <w:r>
-        <w:t>A Meta-Analysis of the Relationship between Cigarette Smoking and Incidence of Myelodysplastic Syndromes.</w:t>
-      </w:r>
-      <w:proofErr w:type="gramEnd"/>
-      <w:r>
-        <w:t xml:space="preserve"> PLoS One, 8(6), e67537. PMCID: PMC3689714.</w:t>
+        <w:t xml:space="preserve">Travis LB, Hauptmann M, Gaul LK et al. 2003. </w:t>
+      </w:r>
+      <w:proofErr w:type="gramStart"/>
+      <w:r>
+        <w:t>Site-specific cancer incidence and mortality after cerebral angiography with radioactive thorotrast.</w:t>
+      </w:r>
+      <w:proofErr w:type="gramEnd"/>
+      <w:r>
+        <w:t xml:space="preserve"> Radiat Res, 160(6), 691-706. PMID: 14640794.</w:t>
       </w:r>
     </w:p>
     <w:p>
@@ -32126,23 +32426,15 @@
         <w:ind w:left="720" w:hanging="720"/>
       </w:pPr>
       <w:r>
-        <w:t xml:space="preserve">Traversa G, Menniti-Ippolito F, Da </w:t>
-      </w:r>
-      <w:proofErr w:type="gramStart"/>
-      <w:r>
-        <w:t>Cas</w:t>
-      </w:r>
-      <w:proofErr w:type="gramEnd"/>
-      <w:r>
-        <w:t xml:space="preserve"> R et al. 1998. </w:t>
-      </w:r>
-      <w:proofErr w:type="gramStart"/>
-      <w:r>
-        <w:t>Drug use and acute leukemia.</w:t>
-      </w:r>
-      <w:proofErr w:type="gramEnd"/>
-      <w:r>
-        <w:t xml:space="preserve"> Pharmacoepidemiol Drug Saf, 7(2), 113-123. PMID: 15073735.</w:t>
+        <w:t xml:space="preserve">Travis LB, Holowaty EJ, Bergfeldt K et al. 1999. </w:t>
+      </w:r>
+      <w:proofErr w:type="gramStart"/>
+      <w:r>
+        <w:t>Risk of leukemia after platinum-based chemotherapy for ovarian cancer.</w:t>
+      </w:r>
+      <w:proofErr w:type="gramEnd"/>
+      <w:r>
+        <w:t xml:space="preserve"> N Engl J Med, 340(5), 351-357. PMID: 9929525.</w:t>
       </w:r>
     </w:p>
     <w:p>
@@ -32155,15 +32447,7 @@
         <w:ind w:left="720" w:hanging="720"/>
       </w:pPr>
       <w:r>
-        <w:t xml:space="preserve">Travis LB, Hauptmann M, Gaul LK et al. 2003. </w:t>
-      </w:r>
-      <w:proofErr w:type="gramStart"/>
-      <w:r>
-        <w:t>Site-specific cancer incidence and mortality after cerebral angiography with radioactive thorotrast.</w:t>
-      </w:r>
-      <w:proofErr w:type="gramEnd"/>
-      <w:r>
-        <w:t xml:space="preserve"> Radiat Res, 160(6), 691-706. PMID: 14640794.</w:t>
+        <w:t>Tucker JD. 2010. Chromosome translocations and assessing human exposure to adverse environmental agents. Environ Mol Mutagen, 51(8-9), 815-824. PMID: 20213842.</w:t>
       </w:r>
     </w:p>
     <w:p>
@@ -32176,15 +32460,23 @@
         <w:ind w:left="720" w:hanging="720"/>
       </w:pPr>
       <w:r>
-        <w:t xml:space="preserve">Travis LB, Holowaty EJ, Bergfeldt K et al. 1999. </w:t>
-      </w:r>
-      <w:proofErr w:type="gramStart"/>
-      <w:r>
-        <w:t>Risk of leukemia after platinum-based chemotherapy for ovarian cancer.</w:t>
-      </w:r>
-      <w:proofErr w:type="gramEnd"/>
-      <w:r>
-        <w:t xml:space="preserve"> N Engl J Med, 340(5), 351-357. PMID: 9929525.</w:t>
+        <w:t xml:space="preserve">Tynes </w:t>
+      </w:r>
+      <w:proofErr w:type="gramStart"/>
+      <w:r>
+        <w:t>T,</w:t>
+      </w:r>
+      <w:proofErr w:type="gramEnd"/>
+      <w:r>
+        <w:t xml:space="preserve"> and Haldorsen T. 2003. </w:t>
+      </w:r>
+      <w:proofErr w:type="gramStart"/>
+      <w:r>
+        <w:t>Residential and occupational exposure to 50 Hz magnetic fields and hematological cancers in Norway.</w:t>
+      </w:r>
+      <w:proofErr w:type="gramEnd"/>
+      <w:r>
+        <w:t xml:space="preserve"> Cancer Causes Control, 14(8), 715-720. PMID: 14674735.</w:t>
       </w:r>
     </w:p>
     <w:p>
@@ -32197,7 +32489,11 @@
         <w:ind w:left="720" w:hanging="720"/>
       </w:pPr>
       <w:r>
-        <w:t>Tucker JD. 2010. Chromosome translocations and assessing human exposure to adverse environmental agents. Environ Mol Mutagen, 51(8-9), 815-824. PMID: 20213842.</w:t>
+        <w:t xml:space="preserve">Udayakumar AM, Surekhatony M, and Wali YA. 2014. Myelodysplasia progressing to acute myeloid leukemia in monozygotic twins with monosomy 7 as sole abnormality. Leuk </w:t>
+      </w:r>
+      <w:r>
+        <w:lastRenderedPageBreak/>
+        <w:t>Lymphoma, 55(11), 2672-2674. PMID: 24598016.</w:t>
       </w:r>
     </w:p>
     <w:p>
@@ -32209,24 +32505,29 @@
         <w:spacing w:after="240"/>
         <w:ind w:left="720" w:hanging="720"/>
       </w:pPr>
-      <w:r>
-        <w:t xml:space="preserve">Tynes </w:t>
-      </w:r>
-      <w:proofErr w:type="gramStart"/>
-      <w:r>
-        <w:t>T,</w:t>
-      </w:r>
-      <w:proofErr w:type="gramEnd"/>
-      <w:r>
-        <w:t xml:space="preserve"> and Haldorsen T. 2003. </w:t>
-      </w:r>
-      <w:proofErr w:type="gramStart"/>
-      <w:r>
-        <w:t>Residential and occupational exposure to 50 Hz magnetic fields and hematological cancers in Norway.</w:t>
-      </w:r>
-      <w:proofErr w:type="gramEnd"/>
-      <w:r>
-        <w:t xml:space="preserve"> Cancer Causes Control, 14(8), 715-720. PMID: 14674735.</w:t>
+      <w:proofErr w:type="gramStart"/>
+      <w:r>
+        <w:t>Vardiman JW, Harris NL, and Brunning RD. 2002.</w:t>
+      </w:r>
+      <w:proofErr w:type="gramEnd"/>
+      <w:r>
+        <w:t xml:space="preserve"> </w:t>
+      </w:r>
+      <w:proofErr w:type="gramStart"/>
+      <w:r>
+        <w:t>The World Health Organization (WHO) classification of the myeloid neoplasms.</w:t>
+      </w:r>
+      <w:proofErr w:type="gramEnd"/>
+      <w:r>
+        <w:t xml:space="preserve"> </w:t>
+      </w:r>
+      <w:proofErr w:type="gramStart"/>
+      <w:r>
+        <w:t>Blood, 100(7), 2292-2302.</w:t>
+      </w:r>
+      <w:proofErr w:type="gramEnd"/>
+      <w:r>
+        <w:t xml:space="preserve"> PMID: 12239137.</w:t>
       </w:r>
     </w:p>
     <w:p>
@@ -32239,7 +32540,7 @@
         <w:ind w:left="720" w:hanging="720"/>
       </w:pPr>
       <w:r>
-        <w:t>Udayakumar AM, Surekhatony M, and Wali YA. 2014. Myelodysplasia progressing to acute myeloid leukemia in monozygotic twins with monosomy 7 as sole abnormality. Leuk Lymphoma, 55(11), 2672-2674. PMID: 24598016.</w:t>
+        <w:t>Vardiman JW, Thiele J, Arber DA et al. 2009. The 2008 revision of the World Health Organization (WHO) classification of myeloid neoplasms and acute leukemia: rationale and important changes. Blood, 114(5), 937-951. PMID: 19357394.</w:t>
       </w:r>
     </w:p>
     <w:p>
@@ -32251,29 +32552,16 @@
         <w:spacing w:after="240"/>
         <w:ind w:left="720" w:hanging="720"/>
       </w:pPr>
-      <w:proofErr w:type="gramStart"/>
-      <w:r>
-        <w:t>Vardiman JW, Harris NL, and Brunning RD. 2002.</w:t>
-      </w:r>
-      <w:proofErr w:type="gramEnd"/>
-      <w:r>
-        <w:t xml:space="preserve"> </w:t>
-      </w:r>
-      <w:proofErr w:type="gramStart"/>
-      <w:r>
-        <w:t>The World Health Organization (WHO) classification of the myeloid neoplasms.</w:t>
-      </w:r>
-      <w:proofErr w:type="gramEnd"/>
-      <w:r>
-        <w:t xml:space="preserve"> </w:t>
-      </w:r>
-      <w:proofErr w:type="gramStart"/>
-      <w:r>
-        <w:t>Blood, 100(7), 2292-2302.</w:t>
-      </w:r>
-      <w:proofErr w:type="gramEnd"/>
-      <w:r>
-        <w:t xml:space="preserve"> PMID: 12239137.</w:t>
+      <w:r>
+        <w:t xml:space="preserve">Varley J, Evans D, and Birch J. 1997. </w:t>
+      </w:r>
+      <w:proofErr w:type="gramStart"/>
+      <w:r>
+        <w:t>Li-Fraumeni syndrome--a molecular and clinical review.</w:t>
+      </w:r>
+      <w:proofErr w:type="gramEnd"/>
+      <w:r>
+        <w:t xml:space="preserve"> British Journal of Cancer, 76(1), 1-14.</w:t>
       </w:r>
     </w:p>
     <w:p>
@@ -32285,12 +32573,13 @@
         <w:spacing w:after="240"/>
         <w:ind w:left="720" w:hanging="720"/>
       </w:pPr>
-      <w:r>
-        <w:t xml:space="preserve">Vardiman JW, Thiele J, Arber DA et al. 2009. The 2008 revision of the World Health Organization (WHO) classification of myeloid neoplasms and acute leukemia: rationale </w:t>
-      </w:r>
-      <w:r>
-        <w:lastRenderedPageBreak/>
-        <w:t>and important changes. Blood, 114(5), 937-951. PMID: 19357394.</w:t>
+      <w:proofErr w:type="gramStart"/>
+      <w:r>
+        <w:t>Verkasalo PK, Pukkala E, Kaprio J, Heikkila KV, and Koskenvuo M. 1996.</w:t>
+      </w:r>
+      <w:proofErr w:type="gramEnd"/>
+      <w:r>
+        <w:t xml:space="preserve"> Magnetic fields of high voltage power lines and risk of cancer in Finnish adults: nationwide cohort study. BMJ, 313(7064), 1047-1051. PMCID: PMC2352388.</w:t>
       </w:r>
     </w:p>
     <w:p>
@@ -32303,45 +32592,6 @@
         <w:ind w:left="720" w:hanging="720"/>
       </w:pPr>
       <w:r>
-        <w:t xml:space="preserve">Varley J, Evans D, and Birch J. 1997. </w:t>
-      </w:r>
-      <w:proofErr w:type="gramStart"/>
-      <w:r>
-        <w:t>Li-Fraumeni syndrome--a molecular and clinical review.</w:t>
-      </w:r>
-      <w:proofErr w:type="gramEnd"/>
-      <w:r>
-        <w:t xml:space="preserve"> British Journal of Cancer, 76(1), 1-14.</w:t>
-      </w:r>
-    </w:p>
-    <w:p>
-      <w:pPr>
-        <w:widowControl w:val="0"/>
-        <w:autoSpaceDE w:val="0"/>
-        <w:autoSpaceDN w:val="0"/>
-        <w:adjustRightInd w:val="0"/>
-        <w:spacing w:after="240"/>
-        <w:ind w:left="720" w:hanging="720"/>
-      </w:pPr>
-      <w:proofErr w:type="gramStart"/>
-      <w:r>
-        <w:t>Verkasalo PK, Pukkala E, Kaprio J, Heikkila KV, and Koskenvuo M. 1996.</w:t>
-      </w:r>
-      <w:proofErr w:type="gramEnd"/>
-      <w:r>
-        <w:t xml:space="preserve"> Magnetic fields of high voltage power lines and risk of cancer in Finnish adults: nationwide cohort study. BMJ, 313(7064), 1047-1051. PMCID: PMC2352388.</w:t>
-      </w:r>
-    </w:p>
-    <w:p>
-      <w:pPr>
-        <w:widowControl w:val="0"/>
-        <w:autoSpaceDE w:val="0"/>
-        <w:autoSpaceDN w:val="0"/>
-        <w:adjustRightInd w:val="0"/>
-        <w:spacing w:after="240"/>
-        <w:ind w:left="720" w:hanging="720"/>
-      </w:pPr>
-      <w:r>
         <w:t xml:space="preserve">Vijayakrishnan </w:t>
       </w:r>
       <w:proofErr w:type="gramStart"/>
@@ -32351,509 +32601,6 @@
       <w:proofErr w:type="gramEnd"/>
       <w:r>
         <w:t xml:space="preserve"> and Houlston R. 2010. Candidate gene association studies and risk of childhood acute lymphoblastic leukemia: A systematic review and meta-analysis. Haematologica, 95(8), 1405-1414. PMID: 20511665.</w:t>
-      </w:r>
-    </w:p>
-    <w:p>
-      <w:pPr>
-        <w:widowControl w:val="0"/>
-        <w:autoSpaceDE w:val="0"/>
-        <w:autoSpaceDN w:val="0"/>
-        <w:adjustRightInd w:val="0"/>
-        <w:spacing w:after="240"/>
-        <w:ind w:left="720" w:hanging="720"/>
-      </w:pPr>
-      <w:r>
-        <w:t xml:space="preserve">Vlaanderen J, </w:t>
-      </w:r>
-      <w:proofErr w:type="gramStart"/>
-      <w:r>
-        <w:t>Lan</w:t>
-      </w:r>
-      <w:proofErr w:type="gramEnd"/>
-      <w:r>
-        <w:t xml:space="preserve"> Q, Kromhout H, Rothman N, and Vermeulen R. 2012. Occupational benzene exposure and the risk of chronic myeloid leukemia: a meta-analysis of cohort studies incorporating study quality dimensions. </w:t>
-      </w:r>
-      <w:proofErr w:type="gramStart"/>
-      <w:r>
-        <w:t>Am</w:t>
-      </w:r>
-      <w:proofErr w:type="gramEnd"/>
-      <w:r>
-        <w:t xml:space="preserve"> J Ind Med, 55(9), 779-785. PMID: 22729623.</w:t>
-      </w:r>
-    </w:p>
-    <w:p>
-      <w:pPr>
-        <w:widowControl w:val="0"/>
-        <w:autoSpaceDE w:val="0"/>
-        <w:autoSpaceDN w:val="0"/>
-        <w:adjustRightInd w:val="0"/>
-        <w:spacing w:after="240"/>
-        <w:ind w:left="720" w:hanging="720"/>
-      </w:pPr>
-      <w:proofErr w:type="gramStart"/>
-      <w:r>
-        <w:t>Voso MT, Fenu S, Latagliata R et al. 2013.</w:t>
-      </w:r>
-      <w:proofErr w:type="gramEnd"/>
-      <w:r>
-        <w:t xml:space="preserve"> Revised International Prognostic Scoring System (IPSS) predicts survival and leukemic evolution of myelodysplastic syndromes significantly better than IPSS and WHO Prognostic Scoring System: validation by the Gruppo Romano Mielodisplasie Italian Regional Database. J Clin Oncol, 31(21), 2671-2677. PMID: 23796988.</w:t>
-      </w:r>
-    </w:p>
-    <w:p>
-      <w:pPr>
-        <w:widowControl w:val="0"/>
-        <w:autoSpaceDE w:val="0"/>
-        <w:autoSpaceDN w:val="0"/>
-        <w:adjustRightInd w:val="0"/>
-        <w:spacing w:after="240"/>
-        <w:ind w:left="720" w:hanging="720"/>
-      </w:pPr>
-      <w:r>
-        <w:t xml:space="preserve">Wakeford R. 2009. </w:t>
-      </w:r>
-      <w:proofErr w:type="gramStart"/>
-      <w:r>
-        <w:t>Radiation in the workplace-a review of studies of the risks of occupational exposure to ionising radiation.</w:t>
-      </w:r>
-      <w:proofErr w:type="gramEnd"/>
-      <w:r>
-        <w:t xml:space="preserve"> </w:t>
-      </w:r>
-      <w:proofErr w:type="gramStart"/>
-      <w:r>
-        <w:t>J Radiol Prot, 29(2A), A61-79.</w:t>
-      </w:r>
-      <w:proofErr w:type="gramEnd"/>
-      <w:r>
-        <w:t xml:space="preserve"> PMID: 19454806.</w:t>
-      </w:r>
-    </w:p>
-    <w:p>
-      <w:pPr>
-        <w:widowControl w:val="0"/>
-        <w:autoSpaceDE w:val="0"/>
-        <w:autoSpaceDN w:val="0"/>
-        <w:adjustRightInd w:val="0"/>
-        <w:spacing w:after="240"/>
-        <w:ind w:left="720" w:hanging="720"/>
-      </w:pPr>
-      <w:proofErr w:type="gramStart"/>
-      <w:r>
-        <w:t>Wang P, Liu H, Jiang T, and Yang J. 2015.</w:t>
-      </w:r>
-      <w:proofErr w:type="gramEnd"/>
-      <w:r>
-        <w:t xml:space="preserve"> Cigarette Smoking and the Risk of Adult Myeloid Disease: A Meta-Analysis. PLoS One, 10(9), e0137300. PMCID: PMC4560392.</w:t>
-      </w:r>
-    </w:p>
-    <w:p>
-      <w:pPr>
-        <w:widowControl w:val="0"/>
-        <w:autoSpaceDE w:val="0"/>
-        <w:autoSpaceDN w:val="0"/>
-        <w:adjustRightInd w:val="0"/>
-        <w:spacing w:after="240"/>
-        <w:ind w:left="720" w:hanging="720"/>
-      </w:pPr>
-      <w:r>
-        <w:t xml:space="preserve">Wei </w:t>
-      </w:r>
-      <w:proofErr w:type="gramStart"/>
-      <w:r>
-        <w:t>L,</w:t>
-      </w:r>
-      <w:proofErr w:type="gramEnd"/>
-      <w:r>
-        <w:t xml:space="preserve"> and Sugahara T. 2000. </w:t>
-      </w:r>
-      <w:proofErr w:type="gramStart"/>
-      <w:r>
-        <w:t>An introductory overview of the epidemiological study on the population at the high background radiation areas in Yangjiang, China.</w:t>
-      </w:r>
-      <w:proofErr w:type="gramEnd"/>
-      <w:r>
-        <w:t xml:space="preserve"> J Radiat Res, 41 Suppl, 1-7. PMID: 11142208.</w:t>
-      </w:r>
-    </w:p>
-    <w:p>
-      <w:pPr>
-        <w:widowControl w:val="0"/>
-        <w:autoSpaceDE w:val="0"/>
-        <w:autoSpaceDN w:val="0"/>
-        <w:adjustRightInd w:val="0"/>
-        <w:spacing w:after="240"/>
-        <w:ind w:left="720" w:hanging="720"/>
-      </w:pPr>
-      <w:r>
-        <w:t xml:space="preserve">Weiss HA, Darby SC, Fearn T, and Doll R. 1995. </w:t>
-      </w:r>
-      <w:proofErr w:type="gramStart"/>
-      <w:r>
-        <w:t>Leukemia mortality after X-ray treatment for ankylosing spondylitis.</w:t>
-      </w:r>
-      <w:proofErr w:type="gramEnd"/>
-      <w:r>
-        <w:t xml:space="preserve"> Radiat Res, 142(1), 1-11. PMID: 7899552.</w:t>
-      </w:r>
-    </w:p>
-    <w:p>
-      <w:pPr>
-        <w:widowControl w:val="0"/>
-        <w:autoSpaceDE w:val="0"/>
-        <w:autoSpaceDN w:val="0"/>
-        <w:adjustRightInd w:val="0"/>
-        <w:spacing w:after="240"/>
-        <w:ind w:left="720" w:hanging="720"/>
-      </w:pPr>
-      <w:r>
-        <w:t xml:space="preserve">Weiss JR, Baker JA, Baer MR et al. 2006. </w:t>
-      </w:r>
-      <w:proofErr w:type="gramStart"/>
-      <w:r>
-        <w:t>Opposing effects of aspirin and acetaminophen use on risk of adult acute leukemia.</w:t>
-      </w:r>
-      <w:proofErr w:type="gramEnd"/>
-      <w:r>
-        <w:t xml:space="preserve"> Leuk Res, 30(2), 164-169. PMID: 16099041.</w:t>
-      </w:r>
-    </w:p>
-    <w:p>
-      <w:pPr>
-        <w:widowControl w:val="0"/>
-        <w:autoSpaceDE w:val="0"/>
-        <w:autoSpaceDN w:val="0"/>
-        <w:adjustRightInd w:val="0"/>
-        <w:spacing w:after="240"/>
-        <w:ind w:left="720" w:hanging="720"/>
-      </w:pPr>
-      <w:r>
-        <w:t xml:space="preserve">Wheatley K, Brookes CL, Howman AJ et al. 2009. </w:t>
-      </w:r>
-      <w:proofErr w:type="gramStart"/>
-      <w:r>
-        <w:t>Prognostic factor analysis of the survival of elderly patients with AML in the MRC AML11 and LRF AML14 trials.</w:t>
-      </w:r>
-      <w:proofErr w:type="gramEnd"/>
-      <w:r>
-        <w:t xml:space="preserve"> Br J Haematol, 145(5), 598-605. PMID: 19344426.</w:t>
-      </w:r>
-    </w:p>
-    <w:p>
-      <w:pPr>
-        <w:widowControl w:val="0"/>
-        <w:autoSpaceDE w:val="0"/>
-        <w:autoSpaceDN w:val="0"/>
-        <w:adjustRightInd w:val="0"/>
-        <w:spacing w:after="240"/>
-        <w:ind w:left="720" w:hanging="720"/>
-      </w:pPr>
-      <w:r>
-        <w:t>Wick RR, Nekolla EA, Gaubitz M, and Schulte TL. 2008. Increased risk of myeloid leukaemia in patients with ankylosing spondylitis following treatment with radium-224. Rheumatology (Oxford), 47(6), 855-859. PMID: 18390588.</w:t>
-      </w:r>
-    </w:p>
-    <w:p>
-      <w:pPr>
-        <w:widowControl w:val="0"/>
-        <w:autoSpaceDE w:val="0"/>
-        <w:autoSpaceDN w:val="0"/>
-        <w:adjustRightInd w:val="0"/>
-        <w:spacing w:after="240"/>
-        <w:ind w:left="720" w:hanging="720"/>
-      </w:pPr>
-      <w:r>
-        <w:lastRenderedPageBreak/>
-        <w:t xml:space="preserve">Wilkinson P, Thakrar B, Walls P et al. 1999. </w:t>
-      </w:r>
-      <w:proofErr w:type="gramStart"/>
-      <w:r>
-        <w:t>Lymphohaematopoietic malignancy around all industrial complexes that include major oil refineries in Great Britain.</w:t>
-      </w:r>
-      <w:proofErr w:type="gramEnd"/>
-      <w:r>
-        <w:t xml:space="preserve"> Occup Environ Med, 56(9), 577-580. PMCID: PMC1757785.</w:t>
-      </w:r>
-    </w:p>
-    <w:p>
-      <w:pPr>
-        <w:widowControl w:val="0"/>
-        <w:autoSpaceDE w:val="0"/>
-        <w:autoSpaceDN w:val="0"/>
-        <w:adjustRightInd w:val="0"/>
-        <w:spacing w:after="240"/>
-        <w:ind w:left="720" w:hanging="720"/>
-      </w:pPr>
-      <w:r>
-        <w:t xml:space="preserve">Williams </w:t>
-      </w:r>
-      <w:proofErr w:type="gramStart"/>
-      <w:r>
-        <w:t>RR,</w:t>
-      </w:r>
-      <w:proofErr w:type="gramEnd"/>
-      <w:r>
-        <w:t xml:space="preserve"> and Horm JW. 1977. Association of cancer sites with tobacco and alcohol consumption and socioeconomic status of patients: interview study from the Third National Cancer Survey. J Natl Cancer Inst, 58(3), 525-547. PMID: 557114.</w:t>
-      </w:r>
-    </w:p>
-    <w:p>
-      <w:pPr>
-        <w:widowControl w:val="0"/>
-        <w:autoSpaceDE w:val="0"/>
-        <w:autoSpaceDN w:val="0"/>
-        <w:adjustRightInd w:val="0"/>
-        <w:spacing w:after="240"/>
-        <w:ind w:left="720" w:hanging="720"/>
-      </w:pPr>
-      <w:proofErr w:type="gramStart"/>
-      <w:r>
-        <w:t>Wong O, Harris F, Yiying W, and Hua F. 2009.</w:t>
-      </w:r>
-      <w:proofErr w:type="gramEnd"/>
-      <w:r>
-        <w:t xml:space="preserve"> A hospital-based case-control study of acute myeloid leukemia in Shanghai: analysis of personal characteristics, lifestyle and environmental risk factors by subtypes of the WHO classification. Regul Toxicol Pharmacol, 55(3), 340-352. PMID: 19703505.</w:t>
-      </w:r>
-    </w:p>
-    <w:p>
-      <w:pPr>
-        <w:widowControl w:val="0"/>
-        <w:autoSpaceDE w:val="0"/>
-        <w:autoSpaceDN w:val="0"/>
-        <w:adjustRightInd w:val="0"/>
-        <w:spacing w:after="240"/>
-        <w:ind w:left="720" w:hanging="720"/>
-      </w:pPr>
-      <w:proofErr w:type="gramStart"/>
-      <w:r>
-        <w:t>Wright JD, St Clair CM, Deutsch I et al. 2010.</w:t>
-      </w:r>
-      <w:proofErr w:type="gramEnd"/>
-      <w:r>
-        <w:t xml:space="preserve"> </w:t>
-      </w:r>
-      <w:proofErr w:type="gramStart"/>
-      <w:r>
-        <w:t>Pelvic radiotherapy and the risk of secondary leukemia and multiple myeloma.</w:t>
-      </w:r>
-      <w:proofErr w:type="gramEnd"/>
-      <w:r>
-        <w:t xml:space="preserve"> Cancer, 116(10), 2486-2492. PMID: 20209618.</w:t>
-      </w:r>
-    </w:p>
-    <w:p>
-      <w:pPr>
-        <w:widowControl w:val="0"/>
-        <w:autoSpaceDE w:val="0"/>
-        <w:autoSpaceDN w:val="0"/>
-        <w:adjustRightInd w:val="0"/>
-        <w:spacing w:after="240"/>
-        <w:ind w:left="720" w:hanging="720"/>
-      </w:pPr>
-      <w:r>
-        <w:t xml:space="preserve">Xavier </w:t>
-      </w:r>
-      <w:proofErr w:type="gramStart"/>
-      <w:r>
-        <w:t>AC,</w:t>
-      </w:r>
-      <w:proofErr w:type="gramEnd"/>
-      <w:r>
-        <w:t xml:space="preserve"> and Taub JW. 2010. Acute leukemia in children with Down syndrome. Haematologica, 95(7), 1043-1045.</w:t>
-      </w:r>
-    </w:p>
-    <w:p>
-      <w:pPr>
-        <w:widowControl w:val="0"/>
-        <w:autoSpaceDE w:val="0"/>
-        <w:autoSpaceDN w:val="0"/>
-        <w:adjustRightInd w:val="0"/>
-        <w:spacing w:after="240"/>
-        <w:ind w:left="720" w:hanging="720"/>
-      </w:pPr>
-      <w:proofErr w:type="gramStart"/>
-      <w:r>
-        <w:t>Yamamura Y, Oum R, Gbito KY, Garcia-Manero G, and Strom SS. 2013.</w:t>
-      </w:r>
-      <w:proofErr w:type="gramEnd"/>
-      <w:r>
-        <w:t xml:space="preserve"> Dietary intake of vegetables, fruits, and meats/beans as potential risk factors of acute myeloid leukemia: a Texas case-control study. Nutr Cancer, 65(8), 1132-1140. PMID: 24168094.</w:t>
-      </w:r>
-    </w:p>
-    <w:p>
-      <w:pPr>
-        <w:widowControl w:val="0"/>
-        <w:autoSpaceDE w:val="0"/>
-        <w:autoSpaceDN w:val="0"/>
-        <w:adjustRightInd w:val="0"/>
-        <w:spacing w:after="240"/>
-        <w:ind w:left="720" w:hanging="720"/>
-      </w:pPr>
-      <w:proofErr w:type="gramStart"/>
-      <w:r>
-        <w:t>Yenson PR, Forrest D, Schmiegelow K, and Dalal BI.</w:t>
-      </w:r>
-      <w:proofErr w:type="gramEnd"/>
-      <w:r>
-        <w:t xml:space="preserve"> 2008. Azathioprine-associated acute myeloid leukemia in a patient with Crohn's disease and thiopurine S-methyltransferase deficiency. Am J Hematol, 83(1), 80-</w:t>
-      </w:r>
-      <w:proofErr w:type="gramStart"/>
-      <w:r>
-        <w:t>83.</w:t>
-      </w:r>
-      <w:proofErr w:type="gramEnd"/>
-      <w:r>
-        <w:t xml:space="preserve"> PMID: 17696202.</w:t>
-      </w:r>
-    </w:p>
-    <w:p>
-      <w:pPr>
-        <w:widowControl w:val="0"/>
-        <w:autoSpaceDE w:val="0"/>
-        <w:autoSpaceDN w:val="0"/>
-        <w:adjustRightInd w:val="0"/>
-        <w:spacing w:after="240"/>
-        <w:ind w:left="720" w:hanging="720"/>
-      </w:pPr>
-      <w:proofErr w:type="gramStart"/>
-      <w:r>
-        <w:t>Yoshinaga S, Mabuchi K, Sigurdson AJ, Doody MM, and Ron E. 2004.</w:t>
-      </w:r>
-      <w:proofErr w:type="gramEnd"/>
-      <w:r>
-        <w:t xml:space="preserve"> Cancer risks among radiologists and radiologic technologists: review of epidemiologic studies. Radiology, 233(2), 313-321. PMID: 15375227.</w:t>
-      </w:r>
-    </w:p>
-    <w:p>
-      <w:pPr>
-        <w:widowControl w:val="0"/>
-        <w:autoSpaceDE w:val="0"/>
-        <w:autoSpaceDN w:val="0"/>
-        <w:adjustRightInd w:val="0"/>
-        <w:spacing w:after="240"/>
-        <w:ind w:left="720" w:hanging="720"/>
-      </w:pPr>
-      <w:r>
-        <w:t xml:space="preserve">Zablotska LB, Bazyka D, Lubin JH et al. 2013. </w:t>
-      </w:r>
-      <w:proofErr w:type="gramStart"/>
-      <w:r>
-        <w:t>Radiation and the risk of chronic lymphocytic and other leukemias among chornobyl cleanup workers.</w:t>
-      </w:r>
-      <w:proofErr w:type="gramEnd"/>
-      <w:r>
-        <w:t xml:space="preserve"> Environ Health Perspect, 121(1), 59-65. PMCID: PMC3553431.</w:t>
-      </w:r>
-    </w:p>
-    <w:p>
-      <w:pPr>
-        <w:widowControl w:val="0"/>
-        <w:autoSpaceDE w:val="0"/>
-        <w:autoSpaceDN w:val="0"/>
-        <w:adjustRightInd w:val="0"/>
-        <w:spacing w:after="240"/>
-        <w:ind w:left="720" w:hanging="720"/>
-      </w:pPr>
-      <w:proofErr w:type="gramStart"/>
-      <w:r>
-        <w:t>Zablotska LB, Lane RS, Frost SE, and Thompson PA.</w:t>
-      </w:r>
-      <w:proofErr w:type="gramEnd"/>
-      <w:r>
-        <w:t xml:space="preserve"> 2014. Leukemia, lymphoma and multiple myeloma mortality (1950-1999) and incidence (1969-1999) in the Eldorado uranium workers cohort. Environ Res, 130, 43-50. PMCID: PMC4002578.</w:t>
-      </w:r>
-    </w:p>
-    <w:p>
-      <w:pPr>
-        <w:widowControl w:val="0"/>
-        <w:autoSpaceDE w:val="0"/>
-        <w:autoSpaceDN w:val="0"/>
-        <w:adjustRightInd w:val="0"/>
-        <w:spacing w:after="240"/>
-        <w:ind w:left="720" w:hanging="720"/>
-      </w:pPr>
-      <w:r>
-        <w:t xml:space="preserve">Zeichner </w:t>
-      </w:r>
-      <w:proofErr w:type="gramStart"/>
-      <w:r>
-        <w:t>SB,</w:t>
-      </w:r>
-      <w:proofErr w:type="gramEnd"/>
-      <w:r>
-        <w:t xml:space="preserve"> and Arellano ML. 2015. Secondary Adult Acute Myeloid Leukemia: a Review of Our Evolving Understanding of a Complex Disease Process. </w:t>
-      </w:r>
-      <w:proofErr w:type="gramStart"/>
-      <w:r>
-        <w:t>Curr Treat Options Oncol, 16(8), 37.</w:t>
-      </w:r>
-      <w:proofErr w:type="gramEnd"/>
-      <w:r>
-        <w:t xml:space="preserve"> PMID: 26143266.</w:t>
-      </w:r>
-    </w:p>
-    <w:p>
-      <w:pPr>
-        <w:widowControl w:val="0"/>
-        <w:autoSpaceDE w:val="0"/>
-        <w:autoSpaceDN w:val="0"/>
-        <w:adjustRightInd w:val="0"/>
-        <w:spacing w:after="240"/>
-        <w:ind w:left="720" w:hanging="720"/>
-      </w:pPr>
-      <w:r>
-        <w:t>Zhang L, Tang X, Rothman N et al. 2010. Occupational exposure to formaldehyde, hematotoxicity, and leukemia-specific chromosome changes in cultured myeloid progenitor cells. Cancer Epidemiol Biomarkers Prev, 19(1), 80-88. PMCID: PMC2974570.</w:t>
-      </w:r>
-    </w:p>
-    <w:p>
-      <w:pPr>
-        <w:widowControl w:val="0"/>
-        <w:autoSpaceDE w:val="0"/>
-        <w:autoSpaceDN w:val="0"/>
-        <w:adjustRightInd w:val="0"/>
-        <w:spacing w:after="240"/>
-        <w:ind w:left="720" w:hanging="720"/>
-      </w:pPr>
-      <w:proofErr w:type="gramStart"/>
-      <w:r>
-        <w:lastRenderedPageBreak/>
-        <w:t>Zhang Y, Kim C, and Zheng T. 2012.</w:t>
-      </w:r>
-      <w:proofErr w:type="gramEnd"/>
-      <w:r>
-        <w:t xml:space="preserve"> </w:t>
-      </w:r>
-      <w:proofErr w:type="gramStart"/>
-      <w:r>
-        <w:t>Hair dye use and risk of human cancer.</w:t>
-      </w:r>
-      <w:proofErr w:type="gramEnd"/>
-      <w:r>
-        <w:t xml:space="preserve"> Front Biosci (Elite Ed), 4, 516-528. PMID: 22201892.</w:t>
-      </w:r>
-    </w:p>
-    <w:p>
-      <w:pPr>
-        <w:widowControl w:val="0"/>
-        <w:autoSpaceDE w:val="0"/>
-        <w:autoSpaceDN w:val="0"/>
-        <w:adjustRightInd w:val="0"/>
-        <w:spacing w:after="240"/>
-        <w:ind w:left="720" w:hanging="720"/>
-      </w:pPr>
-      <w:proofErr w:type="gramStart"/>
-      <w:r>
-        <w:t>Zheng W, Linet MS, Shu XO et al. 1993.</w:t>
-      </w:r>
-      <w:proofErr w:type="gramEnd"/>
-      <w:r>
-        <w:t xml:space="preserve"> </w:t>
-      </w:r>
-      <w:proofErr w:type="gramStart"/>
-      <w:r>
-        <w:t>Prior medical conditions and the risk of adult leukemia in Shanghai, People's Republic of China.</w:t>
-      </w:r>
-      <w:proofErr w:type="gramEnd"/>
-      <w:r>
-        <w:t xml:space="preserve"> Cancer Causes Control, 4(4), 361-368. PMID: 8347786.</w:t>
       </w:r>
     </w:p>
     <w:p>
@@ -32875,11 +32622,527 @@
         <w:spacing w:after="240"/>
         <w:ind w:left="720" w:hanging="720"/>
       </w:pPr>
-      <w:r>
-        <w:t>Zhou J, Eksioglu EA, Fortenbery NR et al. 2011. Bone marrow mononuclear cells up-regulate toll-like receptor expression and produce inflammatory mediators in response to cigarette smoke extract. PLoS One, 6(6), e21173. PMCID: PMC312</w:t>
-      </w:r>
-      <w:r>
-        <w:t>.</w:t>
+      <w:proofErr w:type="gramStart"/>
+      <w:r>
+        <w:t>Visser O, Trama A, Maynadie M et al. 2012.</w:t>
+      </w:r>
+      <w:proofErr w:type="gramEnd"/>
+      <w:r>
+        <w:t xml:space="preserve">  </w:t>
+      </w:r>
+      <w:proofErr w:type="gramStart"/>
+      <w:r>
+        <w:t>Incidence, survival and prevalence of myeloid malignancies in Europe.</w:t>
+      </w:r>
+      <w:proofErr w:type="gramEnd"/>
+      <w:r>
+        <w:t xml:space="preserve">  Eur J Cancer, 48, 2357-66. PMID 22720878</w:t>
+      </w:r>
+    </w:p>
+    <w:p>
+      <w:pPr>
+        <w:widowControl w:val="0"/>
+        <w:autoSpaceDE w:val="0"/>
+        <w:autoSpaceDN w:val="0"/>
+        <w:adjustRightInd w:val="0"/>
+        <w:spacing w:after="240"/>
+        <w:ind w:left="720" w:hanging="720"/>
+      </w:pPr>
+      <w:r>
+        <w:t xml:space="preserve">Vlaanderen J, </w:t>
+      </w:r>
+      <w:proofErr w:type="gramStart"/>
+      <w:r>
+        <w:t>Lan</w:t>
+      </w:r>
+      <w:proofErr w:type="gramEnd"/>
+      <w:r>
+        <w:t xml:space="preserve"> Q, Kromhout H, Rothman N, and Vermeulen R. 2012. Occupational benzene exposure and the risk of chronic myeloid leukemia: a meta-analysis of cohort studies incorporating study quality dimensions. </w:t>
+      </w:r>
+      <w:proofErr w:type="gramStart"/>
+      <w:r>
+        <w:t>Am</w:t>
+      </w:r>
+      <w:proofErr w:type="gramEnd"/>
+      <w:r>
+        <w:t xml:space="preserve"> J Ind Med, 55(9), 779-785. PMID: 22729623.</w:t>
+      </w:r>
+    </w:p>
+    <w:p>
+      <w:pPr>
+        <w:widowControl w:val="0"/>
+        <w:autoSpaceDE w:val="0"/>
+        <w:autoSpaceDN w:val="0"/>
+        <w:adjustRightInd w:val="0"/>
+        <w:spacing w:after="240"/>
+        <w:ind w:left="720" w:hanging="720"/>
+      </w:pPr>
+      <w:proofErr w:type="gramStart"/>
+      <w:r>
+        <w:t>Voso MT, Fenu S, Latagliata R et al. 2013.</w:t>
+      </w:r>
+      <w:proofErr w:type="gramEnd"/>
+      <w:r>
+        <w:t xml:space="preserve"> Revised International Prognostic Scoring System (IPSS) predicts survival and leukemic evolution of myelodysplastic syndromes significantly better than IPSS and WHO Prognostic Scoring System: validation by the Gruppo Romano Mielodisplasie Italian Regional Database. J Clin Oncol, 31(21), 2671-2677. PMID: 23796988.</w:t>
+      </w:r>
+    </w:p>
+    <w:p>
+      <w:pPr>
+        <w:widowControl w:val="0"/>
+        <w:autoSpaceDE w:val="0"/>
+        <w:autoSpaceDN w:val="0"/>
+        <w:adjustRightInd w:val="0"/>
+        <w:spacing w:after="240"/>
+        <w:ind w:left="720" w:hanging="720"/>
+      </w:pPr>
+      <w:r>
+        <w:t xml:space="preserve">Wakeford R. 2009. </w:t>
+      </w:r>
+      <w:proofErr w:type="gramStart"/>
+      <w:r>
+        <w:t>Radiation in the workplace-a review of studies of the risks of occupational exposure to ionising radiation.</w:t>
+      </w:r>
+      <w:proofErr w:type="gramEnd"/>
+      <w:r>
+        <w:t xml:space="preserve"> </w:t>
+      </w:r>
+      <w:proofErr w:type="gramStart"/>
+      <w:r>
+        <w:t>J Radiol Prot, 29(2A), A61-79.</w:t>
+      </w:r>
+      <w:proofErr w:type="gramEnd"/>
+      <w:r>
+        <w:t xml:space="preserve"> PMID: 19454806.</w:t>
+      </w:r>
+    </w:p>
+    <w:p>
+      <w:pPr>
+        <w:widowControl w:val="0"/>
+        <w:autoSpaceDE w:val="0"/>
+        <w:autoSpaceDN w:val="0"/>
+        <w:adjustRightInd w:val="0"/>
+        <w:spacing w:after="240"/>
+        <w:ind w:left="720" w:hanging="720"/>
+      </w:pPr>
+      <w:proofErr w:type="gramStart"/>
+      <w:r>
+        <w:t>Wang P, Liu H, Jiang T, and Yang J. 2015.</w:t>
+      </w:r>
+      <w:proofErr w:type="gramEnd"/>
+      <w:r>
+        <w:t xml:space="preserve"> Cigarette Smoking and the Risk of Adult Myeloid Disease: A Meta-Analysis. PLoS One, 10(9), e0137300. PMCID: PMC4560392.</w:t>
+      </w:r>
+    </w:p>
+    <w:p>
+      <w:pPr>
+        <w:widowControl w:val="0"/>
+        <w:autoSpaceDE w:val="0"/>
+        <w:autoSpaceDN w:val="0"/>
+        <w:adjustRightInd w:val="0"/>
+        <w:spacing w:after="240"/>
+        <w:ind w:left="720" w:hanging="720"/>
+      </w:pPr>
+      <w:r>
+        <w:t xml:space="preserve">Wei </w:t>
+      </w:r>
+      <w:proofErr w:type="gramStart"/>
+      <w:r>
+        <w:t>L,</w:t>
+      </w:r>
+      <w:proofErr w:type="gramEnd"/>
+      <w:r>
+        <w:t xml:space="preserve"> and Sugahara T. 2000. </w:t>
+      </w:r>
+      <w:proofErr w:type="gramStart"/>
+      <w:r>
+        <w:t>An introductory overview of the epidemiological study on the population at the high background radiation areas in Yangjiang, China.</w:t>
+      </w:r>
+      <w:proofErr w:type="gramEnd"/>
+      <w:r>
+        <w:t xml:space="preserve"> J Radiat Res, 41 Suppl, 1-7. PMID: 11142208.</w:t>
+      </w:r>
+    </w:p>
+    <w:p>
+      <w:pPr>
+        <w:widowControl w:val="0"/>
+        <w:autoSpaceDE w:val="0"/>
+        <w:autoSpaceDN w:val="0"/>
+        <w:adjustRightInd w:val="0"/>
+        <w:spacing w:after="240"/>
+        <w:ind w:left="720" w:hanging="720"/>
+      </w:pPr>
+      <w:r>
+        <w:t xml:space="preserve">Weiss HA, Darby SC, Fearn T, and Doll R. 1995. </w:t>
+      </w:r>
+      <w:proofErr w:type="gramStart"/>
+      <w:r>
+        <w:t>Leukemia mortality after X-ray treatment for ankylosing spondylitis.</w:t>
+      </w:r>
+      <w:proofErr w:type="gramEnd"/>
+      <w:r>
+        <w:t xml:space="preserve"> Radiat Res, 142(1), 1-11. PMID: 7899552.</w:t>
+      </w:r>
+    </w:p>
+    <w:p>
+      <w:pPr>
+        <w:widowControl w:val="0"/>
+        <w:autoSpaceDE w:val="0"/>
+        <w:autoSpaceDN w:val="0"/>
+        <w:adjustRightInd w:val="0"/>
+        <w:spacing w:after="240"/>
+        <w:ind w:left="720" w:hanging="720"/>
+      </w:pPr>
+      <w:r>
+        <w:t xml:space="preserve">Weiss JR, Baker JA, Baer MR et al. 2006. </w:t>
+      </w:r>
+      <w:proofErr w:type="gramStart"/>
+      <w:r>
+        <w:t xml:space="preserve">Opposing effects of aspirin and acetaminophen use on </w:t>
+      </w:r>
+      <w:r>
+        <w:lastRenderedPageBreak/>
+        <w:t>risk of adult acute leukemia.</w:t>
+      </w:r>
+      <w:proofErr w:type="gramEnd"/>
+      <w:r>
+        <w:t xml:space="preserve"> Leuk Res, 30(2), 164-169. PMID: 16099041.</w:t>
+      </w:r>
+    </w:p>
+    <w:p>
+      <w:pPr>
+        <w:widowControl w:val="0"/>
+        <w:autoSpaceDE w:val="0"/>
+        <w:autoSpaceDN w:val="0"/>
+        <w:adjustRightInd w:val="0"/>
+        <w:spacing w:after="240"/>
+        <w:ind w:left="720" w:hanging="720"/>
+      </w:pPr>
+      <w:r>
+        <w:t xml:space="preserve">Wheatley K, Brookes CL, Howman AJ et al. 2009. </w:t>
+      </w:r>
+      <w:proofErr w:type="gramStart"/>
+      <w:r>
+        <w:t>Prognostic factor analysis of the survival of elderly patients with AML in the MRC AML11 and LRF AML14 trials.</w:t>
+      </w:r>
+      <w:proofErr w:type="gramEnd"/>
+      <w:r>
+        <w:t xml:space="preserve"> Br J Haematol, 145(5), 598-605. PMID: 19344426.</w:t>
+      </w:r>
+    </w:p>
+    <w:p>
+      <w:pPr>
+        <w:widowControl w:val="0"/>
+        <w:autoSpaceDE w:val="0"/>
+        <w:autoSpaceDN w:val="0"/>
+        <w:adjustRightInd w:val="0"/>
+        <w:spacing w:after="240"/>
+        <w:ind w:left="720" w:hanging="720"/>
+      </w:pPr>
+      <w:r>
+        <w:t>Wick RR, Nekolla EA, Gaubitz M, and Schulte TL. 2008. Increased risk of myeloid leukaemia in patients with ankylosing spondylitis following treatment with radium-224. Rheumatology (Oxford), 47(6), 855-859. PMID: 18390588.</w:t>
+      </w:r>
+    </w:p>
+    <w:p>
+      <w:pPr>
+        <w:widowControl w:val="0"/>
+        <w:autoSpaceDE w:val="0"/>
+        <w:autoSpaceDN w:val="0"/>
+        <w:adjustRightInd w:val="0"/>
+        <w:spacing w:after="240"/>
+        <w:ind w:left="720" w:hanging="720"/>
+      </w:pPr>
+      <w:r>
+        <w:t xml:space="preserve">Wilkinson P, Thakrar B, Walls P et al. 1999. </w:t>
+      </w:r>
+      <w:proofErr w:type="gramStart"/>
+      <w:r>
+        <w:t>Lymphohaematopoietic malignancy around all industrial complexes that include major oil refineries in Great Britain.</w:t>
+      </w:r>
+      <w:proofErr w:type="gramEnd"/>
+      <w:r>
+        <w:t xml:space="preserve"> Occup Environ Med, 56(9), 577-580. PMCID: PMC1757785.</w:t>
+      </w:r>
+    </w:p>
+    <w:p>
+      <w:pPr>
+        <w:widowControl w:val="0"/>
+        <w:autoSpaceDE w:val="0"/>
+        <w:autoSpaceDN w:val="0"/>
+        <w:adjustRightInd w:val="0"/>
+        <w:spacing w:after="240"/>
+        <w:ind w:left="720" w:hanging="720"/>
+      </w:pPr>
+      <w:r>
+        <w:t xml:space="preserve">Williams </w:t>
+      </w:r>
+      <w:proofErr w:type="gramStart"/>
+      <w:r>
+        <w:t>RR,</w:t>
+      </w:r>
+      <w:proofErr w:type="gramEnd"/>
+      <w:r>
+        <w:t xml:space="preserve"> and Horm JW. 1977. Association of cancer sites with tobacco and alcohol consumption and socioeconomic status of patients: interview study from the Third National Cancer Survey. J Natl Cancer Inst, 58(3), 525-547. PMID: 557114.</w:t>
+      </w:r>
+    </w:p>
+    <w:p>
+      <w:pPr>
+        <w:widowControl w:val="0"/>
+        <w:autoSpaceDE w:val="0"/>
+        <w:autoSpaceDN w:val="0"/>
+        <w:adjustRightInd w:val="0"/>
+        <w:spacing w:after="240"/>
+        <w:ind w:left="720" w:hanging="720"/>
+      </w:pPr>
+      <w:proofErr w:type="gramStart"/>
+      <w:r>
+        <w:t>Wong O, Harris F, Yiying W, and Hua F. 2009.</w:t>
+      </w:r>
+      <w:proofErr w:type="gramEnd"/>
+      <w:r>
+        <w:t xml:space="preserve"> A hospital-based case-control study of acute myeloid leukemia in Shanghai: analysis of personal characteristics, lifestyle and environmental risk factors by subtypes of the WHO classification. Regul Toxicol Pharmacol, 55(3), 340-352. PMID: 19703505.</w:t>
+      </w:r>
+    </w:p>
+    <w:p>
+      <w:pPr>
+        <w:widowControl w:val="0"/>
+        <w:autoSpaceDE w:val="0"/>
+        <w:autoSpaceDN w:val="0"/>
+        <w:adjustRightInd w:val="0"/>
+        <w:spacing w:after="240"/>
+        <w:ind w:left="720" w:hanging="720"/>
+      </w:pPr>
+      <w:proofErr w:type="gramStart"/>
+      <w:r>
+        <w:t>Wright JD, St Clair CM, Deutsch I et al. 2010.</w:t>
+      </w:r>
+      <w:proofErr w:type="gramEnd"/>
+      <w:r>
+        <w:t xml:space="preserve"> </w:t>
+      </w:r>
+      <w:proofErr w:type="gramStart"/>
+      <w:r>
+        <w:t>Pelvic radiotherapy and the risk of secondary leukemia and multiple myeloma.</w:t>
+      </w:r>
+      <w:proofErr w:type="gramEnd"/>
+      <w:r>
+        <w:t xml:space="preserve"> Cancer, 116(10), 2486-2492. PMID: 20209618.</w:t>
+      </w:r>
+    </w:p>
+    <w:p>
+      <w:pPr>
+        <w:widowControl w:val="0"/>
+        <w:autoSpaceDE w:val="0"/>
+        <w:autoSpaceDN w:val="0"/>
+        <w:adjustRightInd w:val="0"/>
+        <w:spacing w:after="240"/>
+        <w:ind w:left="720" w:hanging="720"/>
+      </w:pPr>
+      <w:r>
+        <w:t xml:space="preserve">Xavier </w:t>
+      </w:r>
+      <w:proofErr w:type="gramStart"/>
+      <w:r>
+        <w:t>AC,</w:t>
+      </w:r>
+      <w:proofErr w:type="gramEnd"/>
+      <w:r>
+        <w:t xml:space="preserve"> and Taub JW. 2010. Acute leukemia in children with Down syndrome. Haematologica, 95(7), 1043-1045.</w:t>
+      </w:r>
+    </w:p>
+    <w:p>
+      <w:pPr>
+        <w:widowControl w:val="0"/>
+        <w:autoSpaceDE w:val="0"/>
+        <w:autoSpaceDN w:val="0"/>
+        <w:adjustRightInd w:val="0"/>
+        <w:spacing w:after="240"/>
+        <w:ind w:left="720" w:hanging="720"/>
+      </w:pPr>
+      <w:proofErr w:type="gramStart"/>
+      <w:r>
+        <w:t>Yamamura Y, Oum R, Gbito KY, Garcia-Manero G, and Strom SS. 2013.</w:t>
+      </w:r>
+      <w:proofErr w:type="gramEnd"/>
+      <w:r>
+        <w:t xml:space="preserve"> Dietary intake of vegetables, fruits, and meats/beans as potential risk factors of acute myeloid leukemia: a Texas case-control study. Nutr Cancer, 65(8), 1132-1140. PMID: 24168094.</w:t>
+      </w:r>
+    </w:p>
+    <w:p>
+      <w:pPr>
+        <w:widowControl w:val="0"/>
+        <w:autoSpaceDE w:val="0"/>
+        <w:autoSpaceDN w:val="0"/>
+        <w:adjustRightInd w:val="0"/>
+        <w:spacing w:after="240"/>
+        <w:ind w:left="720" w:hanging="720"/>
+      </w:pPr>
+      <w:proofErr w:type="gramStart"/>
+      <w:r>
+        <w:t>Yenson PR, Forrest D, Schmiegelow K, and Dalal BI.</w:t>
+      </w:r>
+      <w:proofErr w:type="gramEnd"/>
+      <w:r>
+        <w:t xml:space="preserve"> 2008. Azathioprine-associated acute myeloid leukemia in a patient with Crohn's disease and thiopurine S-methyltransferase deficiency. Am J Hematol, 83(1), 80-</w:t>
+      </w:r>
+      <w:proofErr w:type="gramStart"/>
+      <w:r>
+        <w:t>83.</w:t>
+      </w:r>
+      <w:proofErr w:type="gramEnd"/>
+      <w:r>
+        <w:t xml:space="preserve"> PMID: 17696202.</w:t>
+      </w:r>
+    </w:p>
+    <w:p>
+      <w:pPr>
+        <w:widowControl w:val="0"/>
+        <w:autoSpaceDE w:val="0"/>
+        <w:autoSpaceDN w:val="0"/>
+        <w:adjustRightInd w:val="0"/>
+        <w:spacing w:after="240"/>
+        <w:ind w:left="720" w:hanging="720"/>
+      </w:pPr>
+      <w:proofErr w:type="gramStart"/>
+      <w:r>
+        <w:t>Yoshinaga S, Mabuchi K, Sigurdson AJ, Doody MM, and Ron E. 2004.</w:t>
+      </w:r>
+      <w:proofErr w:type="gramEnd"/>
+      <w:r>
+        <w:t xml:space="preserve"> Cancer risks among radiologists and radiologic technologists: review of epidemiologic studies. Radiology, 233(2), 313-321. PMID: 15375227.</w:t>
+      </w:r>
+    </w:p>
+    <w:p>
+      <w:pPr>
+        <w:widowControl w:val="0"/>
+        <w:autoSpaceDE w:val="0"/>
+        <w:autoSpaceDN w:val="0"/>
+        <w:adjustRightInd w:val="0"/>
+        <w:spacing w:after="240"/>
+        <w:ind w:left="720" w:hanging="720"/>
+      </w:pPr>
+      <w:r>
+        <w:t xml:space="preserve">Zablotska LB, Bazyka D, Lubin JH et al. 2013. </w:t>
+      </w:r>
+      <w:proofErr w:type="gramStart"/>
+      <w:r>
+        <w:t>Radiation and the risk of chronic lymphocytic and other leukemias among chornobyl cleanup workers.</w:t>
+      </w:r>
+      <w:proofErr w:type="gramEnd"/>
+      <w:r>
+        <w:t xml:space="preserve"> Environ Health Perspect, 121(1), 59-65. PMCID: PMC3553431.</w:t>
+      </w:r>
+    </w:p>
+    <w:p>
+      <w:pPr>
+        <w:widowControl w:val="0"/>
+        <w:autoSpaceDE w:val="0"/>
+        <w:autoSpaceDN w:val="0"/>
+        <w:adjustRightInd w:val="0"/>
+        <w:spacing w:after="240"/>
+        <w:ind w:left="720" w:hanging="720"/>
+      </w:pPr>
+      <w:proofErr w:type="gramStart"/>
+      <w:r>
+        <w:t>Zablotska LB, Lane RS, Frost SE, and Thompson PA.</w:t>
+      </w:r>
+      <w:proofErr w:type="gramEnd"/>
+      <w:r>
+        <w:t xml:space="preserve"> 2014. Leukemia, lymphoma and multiple myeloma mortality (1950-1999) and incidence (1969-1999) in the Eldorado uranium workers cohort. Environ Res, 130, 43-50. PMCID: PMC4002578.</w:t>
+      </w:r>
+    </w:p>
+    <w:p>
+      <w:pPr>
+        <w:widowControl w:val="0"/>
+        <w:autoSpaceDE w:val="0"/>
+        <w:autoSpaceDN w:val="0"/>
+        <w:adjustRightInd w:val="0"/>
+        <w:spacing w:after="240"/>
+        <w:ind w:left="720" w:hanging="720"/>
+      </w:pPr>
+      <w:r>
+        <w:lastRenderedPageBreak/>
+        <w:t xml:space="preserve">Zeichner </w:t>
+      </w:r>
+      <w:proofErr w:type="gramStart"/>
+      <w:r>
+        <w:t>SB,</w:t>
+      </w:r>
+      <w:proofErr w:type="gramEnd"/>
+      <w:r>
+        <w:t xml:space="preserve"> and Arellano ML. 2015. Secondary Adult Acute Myeloid Leukemia: a Review of Our Evolving Understanding of a Complex Disease Process. </w:t>
+      </w:r>
+      <w:proofErr w:type="gramStart"/>
+      <w:r>
+        <w:t>Curr Treat Options Oncol, 16(8), 37.</w:t>
+      </w:r>
+      <w:proofErr w:type="gramEnd"/>
+      <w:r>
+        <w:t xml:space="preserve"> PMID: 26143266.</w:t>
+      </w:r>
+    </w:p>
+    <w:p>
+      <w:pPr>
+        <w:widowControl w:val="0"/>
+        <w:autoSpaceDE w:val="0"/>
+        <w:autoSpaceDN w:val="0"/>
+        <w:adjustRightInd w:val="0"/>
+        <w:spacing w:after="240"/>
+        <w:ind w:left="720" w:hanging="720"/>
+      </w:pPr>
+      <w:r>
+        <w:t>Zhang L, Tang X, Rothman N et al. 2010. Occupational exposure to formaldehyde, hematotoxicity, and leukemia-specific chromosome changes in cultured myeloid progenitor cells. Cancer Epidemiol Biomarkers Prev, 19(1), 80-88. PMCID: PMC2974570.</w:t>
+      </w:r>
+    </w:p>
+    <w:p>
+      <w:pPr>
+        <w:widowControl w:val="0"/>
+        <w:autoSpaceDE w:val="0"/>
+        <w:autoSpaceDN w:val="0"/>
+        <w:adjustRightInd w:val="0"/>
+        <w:spacing w:after="240"/>
+        <w:ind w:left="720" w:hanging="720"/>
+      </w:pPr>
+      <w:proofErr w:type="gramStart"/>
+      <w:r>
+        <w:t>Zhang Y, Kim C, and Zheng T. 2012.</w:t>
+      </w:r>
+      <w:proofErr w:type="gramEnd"/>
+      <w:r>
+        <w:t xml:space="preserve"> </w:t>
+      </w:r>
+      <w:proofErr w:type="gramStart"/>
+      <w:r>
+        <w:t>Hair dye use and risk of human cancer.</w:t>
+      </w:r>
+      <w:proofErr w:type="gramEnd"/>
+      <w:r>
+        <w:t xml:space="preserve"> Front Biosci (Elite Ed), 4, 516-528. PMID: 22201892.</w:t>
+      </w:r>
+    </w:p>
+    <w:p>
+      <w:pPr>
+        <w:widowControl w:val="0"/>
+        <w:autoSpaceDE w:val="0"/>
+        <w:autoSpaceDN w:val="0"/>
+        <w:adjustRightInd w:val="0"/>
+        <w:spacing w:after="240"/>
+        <w:ind w:left="720" w:hanging="720"/>
+      </w:pPr>
+      <w:proofErr w:type="gramStart"/>
+      <w:r>
+        <w:t>Zheng W, Linet MS, Shu XO et al. 1993.</w:t>
+      </w:r>
+      <w:proofErr w:type="gramEnd"/>
+      <w:r>
+        <w:t xml:space="preserve"> </w:t>
+      </w:r>
+      <w:proofErr w:type="gramStart"/>
+      <w:r>
+        <w:t>Prior medical conditions and the risk of adult leukemia in Shanghai, People's Republic of China.</w:t>
+      </w:r>
+      <w:proofErr w:type="gramEnd"/>
+      <w:r>
+        <w:t xml:space="preserve"> Cancer Causes Control, 4(4), 361-368. PMID: 8347786.</w:t>
       </w:r>
     </w:p>
     <w:p>
@@ -32901,711 +33164,11 @@
         <w:spacing w:after="240"/>
         <w:ind w:left="720" w:hanging="720"/>
       </w:pPr>
-    </w:p>
-    <w:p>
-      <w:pPr>
-        <w:tabs>
-          <w:tab w:val="left" w:pos="720"/>
-          <w:tab w:val="left" w:pos="1440"/>
-          <w:tab w:val="left" w:pos="2160"/>
-          <w:tab w:val="left" w:pos="2880"/>
-          <w:tab w:val="left" w:pos="3600"/>
-          <w:tab w:val="left" w:pos="4320"/>
-          <w:tab w:val="left" w:pos="5040"/>
-          <w:tab w:val="left" w:pos="5760"/>
-          <w:tab w:val="left" w:pos="6480"/>
-          <w:tab w:val="left" w:pos="7200"/>
-          <w:tab w:val="left" w:pos="7920"/>
-          <w:tab w:val="left" w:pos="8640"/>
-        </w:tabs>
-        <w:spacing w:after="240"/>
-        <w:ind w:left="720" w:hanging="720"/>
-      </w:pPr>
-      <w:r>
-        <w:rPr>
-          <w:highlight w:val="yellow"/>
-        </w:rPr>
-        <w:t>Eight</w:t>
-      </w:r>
-      <w:r>
-        <w:rPr>
-          <w:highlight w:val="yellow"/>
-        </w:rPr>
-        <w:t xml:space="preserve"> new references:</w:t>
-      </w:r>
-    </w:p>
-    <w:p>
-      <w:pPr>
-        <w:ind w:left="720" w:hanging="720"/>
-        <w:rPr>
-          <w:rFonts w:ascii="Calibri" w:hAnsi="Calibri"/>
-        </w:rPr>
-      </w:pPr>
-      <w:r>
-        <w:rPr>
-          <w:rFonts w:ascii="Calibri" w:hAnsi="Calibri"/>
-        </w:rPr>
-        <w:t xml:space="preserve">Borthakur, G., Lin, E., Jain, N., Estey, E.E., Cortes, J.E., O'Brien, S., Faderl, S., Ravandi, F., Pierce, S. &amp; Kantarjian, H. (2009) Survival is poorer in patients with secondary core-binding factor acute myelogenous leukemia compared with de novo core-binding factor leukemia. </w:t>
-      </w:r>
-      <w:r>
-        <w:rPr>
-          <w:rFonts w:ascii="Calibri" w:hAnsi="Calibri"/>
-          <w:i/>
-        </w:rPr>
-        <w:t>Cancer,</w:t>
-      </w:r>
-      <w:r>
-        <w:rPr>
-          <w:rFonts w:ascii="Calibri" w:hAnsi="Calibri"/>
-        </w:rPr>
-        <w:t xml:space="preserve"> </w:t>
-      </w:r>
-      <w:r>
-        <w:rPr>
-          <w:rFonts w:ascii="Calibri" w:hAnsi="Calibri"/>
-          <w:b/>
-        </w:rPr>
-        <w:t>115,</w:t>
-      </w:r>
-      <w:r>
-        <w:rPr>
-          <w:rFonts w:ascii="Calibri" w:hAnsi="Calibri"/>
-        </w:rPr>
-        <w:t xml:space="preserve"> 3217-3221.</w:t>
-      </w:r>
-    </w:p>
-    <w:p>
-      <w:pPr>
-        <w:ind w:left="720" w:hanging="720"/>
-        <w:rPr>
-          <w:rFonts w:ascii="Calibri" w:hAnsi="Calibri"/>
-        </w:rPr>
-      </w:pPr>
-    </w:p>
-    <w:p>
-      <w:pPr>
-        <w:ind w:left="720" w:hanging="720"/>
-        <w:rPr>
-          <w:rFonts w:ascii="Calibri" w:hAnsi="Calibri"/>
-        </w:rPr>
-      </w:pPr>
-      <w:r>
-        <w:rPr>
-          <w:rFonts w:ascii="Calibri" w:hAnsi="Calibri"/>
-          <w:highlight w:val="cyan"/>
-          <w:rPrChange w:id="4" w:author="Wayne Liu" w:date="2016-05-03T14:14:00Z">
-            <w:rPr>
-              <w:rFonts w:ascii="Calibri" w:hAnsi="Calibri"/>
-            </w:rPr>
-          </w:rPrChange>
-        </w:rPr>
-        <w:t xml:space="preserve">Granfeldt Ostgard, L.S., Medeiros, B.C., Sengelov, H., Norgaard, M., Andersen, M.K., Dufva, I.H., Friis, L.S., Kjeldsen, E., Marcher, C.W., Preiss, B., Severinsen, M. &amp; Norgaard, J.M. (2015) Epidemiology and Clinical Significance of Secondary and Therapy-Related Acute Myeloid Leukemia: A National Population-Based Cohort Study. </w:t>
-      </w:r>
-      <w:r>
-        <w:rPr>
-          <w:rFonts w:ascii="Calibri" w:hAnsi="Calibri"/>
-          <w:i/>
-          <w:highlight w:val="cyan"/>
-          <w:rPrChange w:id="5" w:author="Wayne Liu" w:date="2016-05-03T14:14:00Z">
-            <w:rPr>
-              <w:rFonts w:ascii="Calibri" w:hAnsi="Calibri"/>
-              <w:i/>
-            </w:rPr>
-          </w:rPrChange>
-        </w:rPr>
-        <w:t>J Clin Oncol,</w:t>
-      </w:r>
-      <w:r>
-        <w:rPr>
-          <w:rFonts w:ascii="Calibri" w:hAnsi="Calibri"/>
-          <w:highlight w:val="cyan"/>
-          <w:rPrChange w:id="6" w:author="Wayne Liu" w:date="2016-05-03T14:14:00Z">
-            <w:rPr>
-              <w:rFonts w:ascii="Calibri" w:hAnsi="Calibri"/>
-            </w:rPr>
-          </w:rPrChange>
-        </w:rPr>
-        <w:t xml:space="preserve"> </w:t>
-      </w:r>
-      <w:r>
-        <w:rPr>
-          <w:rFonts w:ascii="Calibri" w:hAnsi="Calibri"/>
-          <w:b/>
-          <w:highlight w:val="cyan"/>
-          <w:rPrChange w:id="7" w:author="Wayne Liu" w:date="2016-05-03T14:14:00Z">
-            <w:rPr>
-              <w:rFonts w:ascii="Calibri" w:hAnsi="Calibri"/>
-              <w:b/>
-            </w:rPr>
-          </w:rPrChange>
-        </w:rPr>
-        <w:t>33,</w:t>
-      </w:r>
-      <w:r>
-        <w:rPr>
-          <w:rFonts w:ascii="Calibri" w:hAnsi="Calibri"/>
-          <w:highlight w:val="cyan"/>
-          <w:rPrChange w:id="8" w:author="Wayne Liu" w:date="2016-05-03T14:14:00Z">
-            <w:rPr>
-              <w:rFonts w:ascii="Calibri" w:hAnsi="Calibri"/>
-            </w:rPr>
-          </w:rPrChange>
-        </w:rPr>
-        <w:t xml:space="preserve"> 3641-3649.</w:t>
-      </w:r>
-    </w:p>
-    <w:p>
-      <w:pPr>
-        <w:tabs>
-          <w:tab w:val="left" w:pos="720"/>
-          <w:tab w:val="left" w:pos="1440"/>
-          <w:tab w:val="left" w:pos="2160"/>
-          <w:tab w:val="left" w:pos="2880"/>
-          <w:tab w:val="left" w:pos="3600"/>
-          <w:tab w:val="left" w:pos="4320"/>
-          <w:tab w:val="left" w:pos="5040"/>
-          <w:tab w:val="left" w:pos="5760"/>
-          <w:tab w:val="left" w:pos="6480"/>
-          <w:tab w:val="left" w:pos="7200"/>
-          <w:tab w:val="left" w:pos="7920"/>
-          <w:tab w:val="left" w:pos="8640"/>
-        </w:tabs>
-        <w:ind w:left="720" w:hanging="720"/>
-        <w:rPr>
-          <w:rFonts w:asciiTheme="minorHAnsi" w:hAnsiTheme="minorHAnsi"/>
-        </w:rPr>
-      </w:pPr>
-    </w:p>
-    <w:p>
-      <w:pPr>
-        <w:tabs>
-          <w:tab w:val="left" w:pos="720"/>
-          <w:tab w:val="left" w:pos="1440"/>
-          <w:tab w:val="left" w:pos="2160"/>
-          <w:tab w:val="left" w:pos="2880"/>
-          <w:tab w:val="left" w:pos="3600"/>
-          <w:tab w:val="left" w:pos="4320"/>
-          <w:tab w:val="left" w:pos="5040"/>
-          <w:tab w:val="left" w:pos="5760"/>
-          <w:tab w:val="left" w:pos="6480"/>
-          <w:tab w:val="left" w:pos="7200"/>
-          <w:tab w:val="left" w:pos="7920"/>
-          <w:tab w:val="left" w:pos="8640"/>
-        </w:tabs>
-        <w:ind w:left="720" w:hanging="720"/>
-        <w:rPr>
-          <w:rFonts w:asciiTheme="minorHAnsi" w:hAnsiTheme="minorHAnsi"/>
-        </w:rPr>
-      </w:pPr>
-      <w:r>
-        <w:rPr>
-          <w:rFonts w:asciiTheme="minorHAnsi" w:hAnsiTheme="minorHAnsi"/>
-        </w:rPr>
-        <w:t>Delzell E, Sathiakumar N, Graff J, M</w:t>
-      </w:r>
-      <w:bookmarkStart w:id="9" w:name="_GoBack"/>
-      <w:bookmarkEnd w:id="9"/>
-      <w:r>
-        <w:rPr>
-          <w:rFonts w:asciiTheme="minorHAnsi" w:hAnsiTheme="minorHAnsi"/>
-        </w:rPr>
-        <w:t xml:space="preserve">acaluso M, Maldonado G, Matthews R. Health Effects Institute. 2006; </w:t>
-      </w:r>
-      <w:r>
-        <w:rPr>
-          <w:rFonts w:asciiTheme="minorHAnsi" w:hAnsiTheme="minorHAnsi"/>
-          <w:i/>
-        </w:rPr>
-        <w:t>Res Rep Health Eff Inst</w:t>
-      </w:r>
-      <w:r>
-        <w:rPr>
-          <w:rFonts w:asciiTheme="minorHAnsi" w:hAnsiTheme="minorHAnsi"/>
-        </w:rPr>
-        <w:t xml:space="preserve">, </w:t>
-      </w:r>
-      <w:r>
-        <w:rPr>
-          <w:rFonts w:asciiTheme="minorHAnsi" w:hAnsiTheme="minorHAnsi"/>
-          <w:b/>
-        </w:rPr>
-        <w:t>132</w:t>
-      </w:r>
-      <w:r>
-        <w:rPr>
-          <w:rFonts w:asciiTheme="minorHAnsi" w:hAnsiTheme="minorHAnsi"/>
-        </w:rPr>
-        <w:t>, 1-63.  (Wayne – this one won’t be in Pub Med)</w:t>
-      </w:r>
-    </w:p>
-    <w:p>
-      <w:pPr>
-        <w:tabs>
-          <w:tab w:val="left" w:pos="720"/>
-          <w:tab w:val="left" w:pos="1440"/>
-          <w:tab w:val="left" w:pos="2160"/>
-          <w:tab w:val="left" w:pos="2880"/>
-          <w:tab w:val="left" w:pos="3600"/>
-          <w:tab w:val="left" w:pos="4320"/>
-          <w:tab w:val="left" w:pos="5040"/>
-          <w:tab w:val="left" w:pos="5760"/>
-          <w:tab w:val="left" w:pos="6480"/>
-          <w:tab w:val="left" w:pos="7200"/>
-          <w:tab w:val="left" w:pos="7920"/>
-          <w:tab w:val="left" w:pos="8640"/>
-        </w:tabs>
-        <w:ind w:left="720" w:hanging="720"/>
-        <w:rPr>
-          <w:rFonts w:asciiTheme="minorHAnsi" w:hAnsiTheme="minorHAnsi"/>
-        </w:rPr>
-      </w:pPr>
-    </w:p>
-    <w:p>
-      <w:pPr>
-        <w:tabs>
-          <w:tab w:val="left" w:pos="720"/>
-          <w:tab w:val="left" w:pos="1440"/>
-          <w:tab w:val="left" w:pos="2160"/>
-          <w:tab w:val="left" w:pos="2880"/>
-          <w:tab w:val="left" w:pos="3600"/>
-          <w:tab w:val="left" w:pos="4320"/>
-          <w:tab w:val="left" w:pos="5040"/>
-          <w:tab w:val="left" w:pos="5760"/>
-          <w:tab w:val="left" w:pos="6480"/>
-          <w:tab w:val="left" w:pos="7200"/>
-          <w:tab w:val="left" w:pos="7920"/>
-          <w:tab w:val="left" w:pos="8640"/>
-        </w:tabs>
-        <w:ind w:left="720" w:hanging="720"/>
-        <w:rPr>
-          <w:rFonts w:asciiTheme="minorHAnsi" w:hAnsiTheme="minorHAnsi"/>
-        </w:rPr>
-      </w:pPr>
-      <w:r>
-        <w:rPr>
-          <w:rFonts w:asciiTheme="minorHAnsi" w:hAnsiTheme="minorHAnsi"/>
-        </w:rPr>
-        <w:t xml:space="preserve">Kasum CM, Blair CK, Folsom AR, Ross JA. 2003. Non-steroidal anti-inflammatory drug use and risk of adult leukemia. </w:t>
-      </w:r>
-      <w:r>
-        <w:rPr>
-          <w:rFonts w:asciiTheme="minorHAnsi" w:hAnsiTheme="minorHAnsi"/>
-          <w:i/>
-        </w:rPr>
-        <w:t>Cancer Epidemiol Biomark Prev</w:t>
-      </w:r>
-      <w:r>
-        <w:rPr>
-          <w:rFonts w:asciiTheme="minorHAnsi" w:hAnsiTheme="minorHAnsi"/>
-        </w:rPr>
-        <w:t xml:space="preserve">, </w:t>
-      </w:r>
-      <w:r>
-        <w:rPr>
-          <w:rFonts w:asciiTheme="minorHAnsi" w:hAnsiTheme="minorHAnsi"/>
-          <w:b/>
-        </w:rPr>
-        <w:t>12</w:t>
-      </w:r>
-      <w:r>
-        <w:rPr>
-          <w:rFonts w:asciiTheme="minorHAnsi" w:hAnsiTheme="minorHAnsi"/>
-        </w:rPr>
-        <w:t>, 534-7.</w:t>
-      </w:r>
-    </w:p>
-    <w:p>
-      <w:pPr>
-        <w:tabs>
-          <w:tab w:val="left" w:pos="720"/>
-          <w:tab w:val="left" w:pos="1440"/>
-          <w:tab w:val="left" w:pos="2160"/>
-          <w:tab w:val="left" w:pos="2880"/>
-          <w:tab w:val="left" w:pos="3600"/>
-          <w:tab w:val="left" w:pos="4320"/>
-          <w:tab w:val="left" w:pos="5040"/>
-          <w:tab w:val="left" w:pos="5760"/>
-          <w:tab w:val="left" w:pos="6480"/>
-          <w:tab w:val="left" w:pos="7200"/>
-          <w:tab w:val="left" w:pos="7920"/>
-          <w:tab w:val="left" w:pos="8640"/>
-        </w:tabs>
-        <w:ind w:left="720" w:hanging="720"/>
-        <w:rPr>
-          <w:rFonts w:asciiTheme="minorHAnsi" w:hAnsiTheme="minorHAnsi"/>
-        </w:rPr>
-      </w:pPr>
-    </w:p>
-    <w:p>
-      <w:pPr>
-        <w:tabs>
-          <w:tab w:val="left" w:pos="720"/>
-          <w:tab w:val="left" w:pos="1440"/>
-          <w:tab w:val="left" w:pos="2160"/>
-          <w:tab w:val="left" w:pos="2880"/>
-          <w:tab w:val="left" w:pos="3600"/>
-          <w:tab w:val="left" w:pos="4320"/>
-          <w:tab w:val="left" w:pos="5040"/>
-          <w:tab w:val="left" w:pos="5760"/>
-          <w:tab w:val="left" w:pos="6480"/>
-          <w:tab w:val="left" w:pos="7200"/>
-          <w:tab w:val="left" w:pos="7920"/>
-          <w:tab w:val="left" w:pos="8640"/>
-        </w:tabs>
-        <w:ind w:left="720" w:hanging="720"/>
-        <w:rPr>
-          <w:rFonts w:asciiTheme="minorHAnsi" w:hAnsiTheme="minorHAnsi"/>
-          <w:sz w:val="28"/>
-          <w:szCs w:val="28"/>
-        </w:rPr>
-      </w:pPr>
-      <w:r>
-        <w:rPr>
-          <w:rFonts w:asciiTheme="minorHAnsi" w:hAnsiTheme="minorHAnsi"/>
-        </w:rPr>
-        <w:t xml:space="preserve">Larsson SC, Wolk A. 2008. Overweight and obesity and incidence of leukemia: a meta-analysis of cohort studies. </w:t>
-      </w:r>
-      <w:r>
-        <w:rPr>
-          <w:rFonts w:asciiTheme="minorHAnsi" w:hAnsiTheme="minorHAnsi"/>
-          <w:i/>
-        </w:rPr>
-        <w:t>Int J Cancer</w:t>
-      </w:r>
-      <w:r>
-        <w:rPr>
-          <w:rFonts w:asciiTheme="minorHAnsi" w:hAnsiTheme="minorHAnsi"/>
-        </w:rPr>
-        <w:t xml:space="preserve">, </w:t>
-      </w:r>
-      <w:r>
-        <w:rPr>
-          <w:rFonts w:asciiTheme="minorHAnsi" w:hAnsiTheme="minorHAnsi"/>
-          <w:b/>
-        </w:rPr>
-        <w:t>122</w:t>
-      </w:r>
-      <w:r>
-        <w:rPr>
-          <w:rFonts w:asciiTheme="minorHAnsi" w:hAnsiTheme="minorHAnsi"/>
-        </w:rPr>
-        <w:t>, 1418-21.</w:t>
-      </w:r>
-    </w:p>
-    <w:p>
-      <w:pPr>
-        <w:tabs>
-          <w:tab w:val="left" w:pos="720"/>
-          <w:tab w:val="left" w:pos="1440"/>
-          <w:tab w:val="left" w:pos="2160"/>
-          <w:tab w:val="left" w:pos="2880"/>
-          <w:tab w:val="left" w:pos="3600"/>
-          <w:tab w:val="left" w:pos="4320"/>
-          <w:tab w:val="left" w:pos="5040"/>
-          <w:tab w:val="left" w:pos="5760"/>
-          <w:tab w:val="left" w:pos="6480"/>
-          <w:tab w:val="left" w:pos="7200"/>
-          <w:tab w:val="left" w:pos="7920"/>
-          <w:tab w:val="left" w:pos="8640"/>
-        </w:tabs>
-        <w:spacing w:after="240"/>
-        <w:ind w:left="720" w:hanging="720"/>
-        <w:rPr>
-          <w:rFonts w:asciiTheme="minorHAnsi" w:hAnsiTheme="minorHAnsi"/>
-          <w:sz w:val="28"/>
-          <w:szCs w:val="28"/>
-        </w:rPr>
-      </w:pPr>
-    </w:p>
-    <w:p>
-      <w:pPr>
-        <w:tabs>
-          <w:tab w:val="left" w:pos="720"/>
-          <w:tab w:val="left" w:pos="1440"/>
-          <w:tab w:val="left" w:pos="2160"/>
-          <w:tab w:val="left" w:pos="2880"/>
-          <w:tab w:val="left" w:pos="3600"/>
-          <w:tab w:val="left" w:pos="4320"/>
-          <w:tab w:val="left" w:pos="5040"/>
-          <w:tab w:val="left" w:pos="5760"/>
-          <w:tab w:val="left" w:pos="6480"/>
-          <w:tab w:val="left" w:pos="7200"/>
-          <w:tab w:val="left" w:pos="7920"/>
-          <w:tab w:val="left" w:pos="8640"/>
-        </w:tabs>
-        <w:ind w:left="720" w:hanging="720"/>
-        <w:rPr>
-          <w:rFonts w:asciiTheme="minorHAnsi" w:hAnsiTheme="minorHAnsi"/>
-        </w:rPr>
-      </w:pPr>
-      <w:r>
-        <w:rPr>
-          <w:rFonts w:asciiTheme="minorHAnsi" w:hAnsiTheme="minorHAnsi"/>
-        </w:rPr>
-        <w:t xml:space="preserve">Mettler FA Jr., Huda W, Yoshizumi TT, Mahesh M. 2008. Effective doses in radiology and diagnostic nuclear medicine: A catalog. </w:t>
-      </w:r>
-      <w:proofErr w:type="gramStart"/>
-      <w:r>
-        <w:rPr>
-          <w:rFonts w:asciiTheme="minorHAnsi" w:hAnsiTheme="minorHAnsi"/>
-          <w:i/>
-        </w:rPr>
-        <w:t>Radiology</w:t>
-      </w:r>
-      <w:r>
-        <w:rPr>
-          <w:rFonts w:asciiTheme="minorHAnsi" w:hAnsiTheme="minorHAnsi"/>
-        </w:rPr>
-        <w:t xml:space="preserve">, </w:t>
-      </w:r>
-      <w:r>
-        <w:rPr>
-          <w:rFonts w:asciiTheme="minorHAnsi" w:hAnsiTheme="minorHAnsi"/>
-          <w:b/>
-        </w:rPr>
-        <w:t>248</w:t>
-      </w:r>
-      <w:r>
-        <w:rPr>
-          <w:rFonts w:asciiTheme="minorHAnsi" w:hAnsiTheme="minorHAnsi"/>
-        </w:rPr>
-        <w:t>, 254-64.</w:t>
-      </w:r>
-      <w:proofErr w:type="gramEnd"/>
-    </w:p>
-    <w:p>
-      <w:pPr>
-        <w:tabs>
-          <w:tab w:val="left" w:pos="720"/>
-          <w:tab w:val="left" w:pos="1440"/>
-          <w:tab w:val="left" w:pos="2160"/>
-          <w:tab w:val="left" w:pos="2880"/>
-          <w:tab w:val="left" w:pos="3600"/>
-          <w:tab w:val="left" w:pos="4320"/>
-          <w:tab w:val="left" w:pos="5040"/>
-          <w:tab w:val="left" w:pos="5760"/>
-          <w:tab w:val="left" w:pos="6480"/>
-          <w:tab w:val="left" w:pos="7200"/>
-          <w:tab w:val="left" w:pos="7920"/>
-          <w:tab w:val="left" w:pos="8640"/>
-        </w:tabs>
-        <w:ind w:left="720" w:hanging="720"/>
-        <w:rPr>
-          <w:rFonts w:asciiTheme="minorHAnsi" w:hAnsiTheme="minorHAnsi"/>
-        </w:rPr>
-      </w:pPr>
-    </w:p>
-    <w:p>
-      <w:pPr>
-        <w:tabs>
-          <w:tab w:val="left" w:pos="720"/>
-          <w:tab w:val="left" w:pos="1440"/>
-          <w:tab w:val="left" w:pos="2160"/>
-          <w:tab w:val="left" w:pos="2880"/>
-          <w:tab w:val="left" w:pos="3600"/>
-          <w:tab w:val="left" w:pos="4320"/>
-          <w:tab w:val="left" w:pos="5040"/>
-          <w:tab w:val="left" w:pos="5760"/>
-          <w:tab w:val="left" w:pos="6480"/>
-          <w:tab w:val="left" w:pos="7200"/>
-          <w:tab w:val="left" w:pos="7920"/>
-          <w:tab w:val="left" w:pos="8640"/>
-        </w:tabs>
-        <w:ind w:left="720" w:hanging="720"/>
-        <w:rPr>
-          <w:rFonts w:asciiTheme="minorHAnsi" w:hAnsiTheme="minorHAnsi"/>
-        </w:rPr>
-      </w:pPr>
-      <w:r>
-        <w:rPr>
-          <w:rFonts w:asciiTheme="minorHAnsi" w:hAnsiTheme="minorHAnsi"/>
-          <w:highlight w:val="cyan"/>
-          <w:rPrChange w:id="10" w:author="Wayne Liu" w:date="2016-05-03T14:14:00Z">
-            <w:rPr>
-              <w:rFonts w:asciiTheme="minorHAnsi" w:hAnsiTheme="minorHAnsi"/>
-            </w:rPr>
-          </w:rPrChange>
-        </w:rPr>
-        <w:t>Ostgard</w:t>
-      </w:r>
-      <w:r>
-        <w:rPr>
-          <w:rFonts w:asciiTheme="minorHAnsi" w:hAnsiTheme="minorHAnsi"/>
-          <w:highlight w:val="cyan"/>
-          <w:rPrChange w:id="11" w:author="Wayne Liu" w:date="2016-05-03T14:14:00Z">
-            <w:rPr>
-              <w:rFonts w:asciiTheme="minorHAnsi" w:hAnsiTheme="minorHAnsi"/>
-            </w:rPr>
-          </w:rPrChange>
-        </w:rPr>
-        <w:t xml:space="preserve"> </w:t>
-      </w:r>
-      <w:r>
-        <w:rPr>
-          <w:rFonts w:asciiTheme="minorHAnsi" w:hAnsiTheme="minorHAnsi"/>
-          <w:highlight w:val="cyan"/>
-          <w:rPrChange w:id="12" w:author="Wayne Liu" w:date="2016-05-03T14:14:00Z">
-            <w:rPr>
-              <w:rFonts w:asciiTheme="minorHAnsi" w:hAnsiTheme="minorHAnsi"/>
-            </w:rPr>
-          </w:rPrChange>
-        </w:rPr>
-        <w:t xml:space="preserve">LSG, Medeiros BC, Sengelev H, Norgaard M, Andersen MF, Dufva IH, Friis LS, Kjeldsen E, Marcher CW, Preiss B, Severinsen M, Norgaard JM. 2015. Epidemiology and clinical significance of secondary and therapy-related acute myeloid leukemia: A national population-based cohort study. </w:t>
-      </w:r>
-      <w:r>
-        <w:rPr>
-          <w:rFonts w:asciiTheme="minorHAnsi" w:hAnsiTheme="minorHAnsi"/>
-          <w:i/>
-          <w:highlight w:val="cyan"/>
-          <w:rPrChange w:id="13" w:author="Wayne Liu" w:date="2016-05-03T14:14:00Z">
-            <w:rPr>
-              <w:rFonts w:asciiTheme="minorHAnsi" w:hAnsiTheme="minorHAnsi"/>
-              <w:i/>
-            </w:rPr>
-          </w:rPrChange>
-        </w:rPr>
-        <w:t>J Clin Oncol</w:t>
-      </w:r>
-      <w:r>
-        <w:rPr>
-          <w:rFonts w:asciiTheme="minorHAnsi" w:hAnsiTheme="minorHAnsi"/>
-          <w:highlight w:val="cyan"/>
-          <w:rPrChange w:id="14" w:author="Wayne Liu" w:date="2016-05-03T14:14:00Z">
-            <w:rPr>
-              <w:rFonts w:asciiTheme="minorHAnsi" w:hAnsiTheme="minorHAnsi"/>
-            </w:rPr>
-          </w:rPrChange>
-        </w:rPr>
-        <w:t xml:space="preserve"> </w:t>
-      </w:r>
-      <w:r>
-        <w:rPr>
-          <w:rFonts w:asciiTheme="minorHAnsi" w:hAnsiTheme="minorHAnsi"/>
-          <w:b/>
-          <w:highlight w:val="cyan"/>
-          <w:rPrChange w:id="15" w:author="Wayne Liu" w:date="2016-05-03T14:14:00Z">
-            <w:rPr>
-              <w:rFonts w:asciiTheme="minorHAnsi" w:hAnsiTheme="minorHAnsi"/>
-              <w:b/>
-            </w:rPr>
-          </w:rPrChange>
-        </w:rPr>
-        <w:t>31</w:t>
-      </w:r>
-      <w:r>
-        <w:rPr>
-          <w:rFonts w:asciiTheme="minorHAnsi" w:hAnsiTheme="minorHAnsi"/>
-          <w:highlight w:val="cyan"/>
-          <w:rPrChange w:id="16" w:author="Wayne Liu" w:date="2016-05-03T14:14:00Z">
-            <w:rPr>
-              <w:rFonts w:asciiTheme="minorHAnsi" w:hAnsiTheme="minorHAnsi"/>
-            </w:rPr>
-          </w:rPrChange>
-        </w:rPr>
-        <w:t>:3641-9.</w:t>
-      </w:r>
-    </w:p>
-    <w:p>
-      <w:pPr>
-        <w:tabs>
-          <w:tab w:val="left" w:pos="720"/>
-          <w:tab w:val="left" w:pos="1440"/>
-          <w:tab w:val="left" w:pos="2160"/>
-          <w:tab w:val="left" w:pos="2880"/>
-          <w:tab w:val="left" w:pos="3600"/>
-          <w:tab w:val="left" w:pos="4320"/>
-          <w:tab w:val="left" w:pos="5040"/>
-          <w:tab w:val="left" w:pos="5760"/>
-          <w:tab w:val="left" w:pos="6480"/>
-          <w:tab w:val="left" w:pos="7200"/>
-          <w:tab w:val="left" w:pos="7920"/>
-          <w:tab w:val="left" w:pos="8640"/>
-        </w:tabs>
-        <w:spacing w:after="240"/>
-        <w:ind w:left="720" w:hanging="720"/>
-        <w:rPr>
-          <w:rFonts w:asciiTheme="minorHAnsi" w:hAnsiTheme="minorHAnsi"/>
-          <w:sz w:val="28"/>
-          <w:szCs w:val="28"/>
-        </w:rPr>
-      </w:pPr>
-    </w:p>
-    <w:p>
-      <w:pPr>
-        <w:tabs>
-          <w:tab w:val="left" w:pos="720"/>
-          <w:tab w:val="left" w:pos="1440"/>
-          <w:tab w:val="left" w:pos="2160"/>
-          <w:tab w:val="left" w:pos="2880"/>
-          <w:tab w:val="left" w:pos="3600"/>
-          <w:tab w:val="left" w:pos="4320"/>
-          <w:tab w:val="left" w:pos="5040"/>
-          <w:tab w:val="left" w:pos="5760"/>
-          <w:tab w:val="left" w:pos="6480"/>
-          <w:tab w:val="left" w:pos="7200"/>
-          <w:tab w:val="left" w:pos="7920"/>
-          <w:tab w:val="left" w:pos="8640"/>
-        </w:tabs>
-        <w:spacing w:after="240"/>
-        <w:ind w:left="720" w:hanging="720"/>
-        <w:rPr>
-          <w:rFonts w:asciiTheme="minorHAnsi" w:hAnsiTheme="minorHAnsi"/>
-        </w:rPr>
-      </w:pPr>
-      <w:proofErr w:type="gramStart"/>
-      <w:r>
-        <w:rPr>
-          <w:rFonts w:asciiTheme="minorHAnsi" w:hAnsiTheme="minorHAnsi"/>
-        </w:rPr>
-        <w:lastRenderedPageBreak/>
-        <w:t>Visser O, Trama A, Maynadie M et al. 2012.</w:t>
-      </w:r>
-      <w:proofErr w:type="gramEnd"/>
-      <w:r>
-        <w:rPr>
-          <w:rFonts w:asciiTheme="minorHAnsi" w:hAnsiTheme="minorHAnsi"/>
-        </w:rPr>
-        <w:t xml:space="preserve">  </w:t>
-      </w:r>
-      <w:proofErr w:type="gramStart"/>
-      <w:r>
-        <w:rPr>
-          <w:rFonts w:asciiTheme="minorHAnsi" w:hAnsiTheme="minorHAnsi"/>
-        </w:rPr>
-        <w:t>Incidence, survival and prevalence of myeloid malignancies in Europe.</w:t>
-      </w:r>
-      <w:proofErr w:type="gramEnd"/>
-      <w:r>
-        <w:rPr>
-          <w:rFonts w:asciiTheme="minorHAnsi" w:hAnsiTheme="minorHAnsi"/>
-        </w:rPr>
-        <w:t xml:space="preserve">  </w:t>
-      </w:r>
-      <w:r>
-        <w:rPr>
-          <w:rFonts w:asciiTheme="minorHAnsi" w:hAnsiTheme="minorHAnsi"/>
-          <w:i/>
-        </w:rPr>
-        <w:t>Eur J Cancer</w:t>
-      </w:r>
-      <w:r>
-        <w:rPr>
-          <w:rFonts w:asciiTheme="minorHAnsi" w:hAnsiTheme="minorHAnsi"/>
-        </w:rPr>
-        <w:t xml:space="preserve">, </w:t>
-      </w:r>
-      <w:r>
-        <w:rPr>
-          <w:rFonts w:asciiTheme="minorHAnsi" w:hAnsiTheme="minorHAnsi"/>
-          <w:b/>
-        </w:rPr>
-        <w:t>48</w:t>
-      </w:r>
-      <w:r>
-        <w:rPr>
-          <w:rFonts w:asciiTheme="minorHAnsi" w:hAnsiTheme="minorHAnsi"/>
-        </w:rPr>
-        <w:t>, 2357-66. PMID 22720878</w:t>
+      <w:r>
+        <w:t>Zhou J, Eksioglu EA, Fortenbery NR et al. 2011. Bone marrow mononuclear cells up-regulate toll-like receptor expression and produce inflammatory mediators in response to cigarette smoke extract. PLoS One, 6(6), e21173. PMCID: PMC312</w:t>
+      </w:r>
+      <w:r>
+        <w:t>.</w:t>
       </w:r>
     </w:p>
     <w:p>
@@ -33693,14 +33256,27 @@
     <w:r>
       <w:t xml:space="preserve"> (</w:t>
     </w:r>
-    <w:fldSimple w:instr=" NUMPAGES ">
-      <w:r>
-        <w:rPr>
-          <w:noProof/>
-        </w:rPr>
-        <w:t>103</w:t>
-      </w:r>
-    </w:fldSimple>
+    <w:r>
+      <w:fldChar w:fldCharType="begin"/>
+    </w:r>
+    <w:r>
+      <w:instrText xml:space="preserve"> NUMPAGES </w:instrText>
+    </w:r>
+    <w:r>
+      <w:fldChar w:fldCharType="separate"/>
+    </w:r>
+    <w:r>
+      <w:rPr>
+        <w:noProof/>
+      </w:rPr>
+      <w:t>102</w:t>
+    </w:r>
+    <w:r>
+      <w:rPr>
+        <w:noProof/>
+      </w:rPr>
+      <w:fldChar w:fldCharType="end"/>
+    </w:r>
     <w:r>
       <w:t>)</w:t>
     </w:r>
@@ -33739,7 +33315,7 @@
       <w:rPr>
         <w:noProof/>
       </w:rPr>
-      <w:t>102</w:t>
+      <w:t>2</w:t>
     </w:r>
     <w:r>
       <w:rPr>
@@ -33750,14 +33326,27 @@
     <w:r>
       <w:t xml:space="preserve"> (</w:t>
     </w:r>
-    <w:fldSimple w:instr=" NUMPAGES ">
-      <w:r>
-        <w:rPr>
-          <w:noProof/>
-        </w:rPr>
-        <w:t>103</w:t>
-      </w:r>
-    </w:fldSimple>
+    <w:r>
+      <w:fldChar w:fldCharType="begin"/>
+    </w:r>
+    <w:r>
+      <w:instrText xml:space="preserve"> NUMPAGES </w:instrText>
+    </w:r>
+    <w:r>
+      <w:fldChar w:fldCharType="separate"/>
+    </w:r>
+    <w:r>
+      <w:rPr>
+        <w:noProof/>
+      </w:rPr>
+      <w:t>102</w:t>
+    </w:r>
+    <w:r>
+      <w:rPr>
+        <w:noProof/>
+      </w:rPr>
+      <w:fldChar w:fldCharType="end"/>
+    </w:r>
     <w:r>
       <w:t>)</w:t>
     </w:r>
@@ -33808,24 +33397,13 @@
       </w:rPr>
       <w:fldChar w:fldCharType="separate"/>
     </w:r>
-    <w:ins w:id="0" w:author="Graca M Dores" w:date="2016-03-20T16:59:00Z">
-      <w:r>
-        <w:rPr>
-          <w:rFonts w:ascii="Times New Roman" w:hAnsi="Times New Roman" w:cs="Times New Roman"/>
-          <w:noProof/>
-        </w:rPr>
-        <w:t>Ch38_Leukemias_full text_linet-martha__v1al_gd.docx</w:t>
-      </w:r>
-    </w:ins>
-    <w:del w:id="1" w:author="Graca M Dores" w:date="2016-03-20T16:58:00Z">
-      <w:r>
-        <w:rPr>
-          <w:rFonts w:ascii="Times New Roman" w:hAnsi="Times New Roman" w:cs="Times New Roman"/>
-          <w:noProof/>
-        </w:rPr>
-        <w:delText>Ch38_Leukemias_full text_linet-martha__v1.docx</w:delText>
-      </w:r>
-    </w:del>
+    <w:r>
+      <w:rPr>
+        <w:rFonts w:ascii="Times New Roman" w:hAnsi="Times New Roman" w:cs="Times New Roman"/>
+        <w:noProof/>
+      </w:rPr>
+      <w:t>Ch38_Leukemias_full text_linet-martha__v1al_gd.docx</w:t>
+    </w:r>
     <w:r>
       <w:rPr>
         <w:rFonts w:ascii="Times New Roman" w:hAnsi="Times New Roman" w:cs="Times New Roman"/>
@@ -36088,7 +35666,7 @@
 </file>
 
 <file path=customXml/itemProps1.xml><?xml version="1.0" encoding="utf-8"?>
-<ds:datastoreItem xmlns:ds="http://schemas.openxmlformats.org/officeDocument/2006/customXml" ds:itemID="{1486A399-FEFE-4D17-B722-D2A17DE88685}">
+<ds:datastoreItem xmlns:ds="http://schemas.openxmlformats.org/officeDocument/2006/customXml" ds:itemID="{9678450E-CCB6-4A04-A6C7-19E3029B5EEC}">
   <ds:schemaRefs>
     <ds:schemaRef ds:uri="http://schemas.openxmlformats.org/officeDocument/2006/bibliography"/>
   </ds:schemaRefs>

</xml_diff>